<commit_message>
covid update / nanostructured midterm / progress in polymer sci proposal
</commit_message>
<xml_diff>
--- a/3.1.Materiales_nanoestructurados/7_Midterm/NanoStructuredMaterialsMidterm2020.docx
+++ b/3.1.Materiales_nanoestructurados/7_Midterm/NanoStructuredMaterialsMidterm2020.docx
@@ -327,7 +327,7 @@
           <w:i/>
           <w:iCs/>
         </w:rPr>
-        <w:t xml:space="preserve">Preventing of materials from coarsening through </w:t>
+        <w:t xml:space="preserve">Preventing </w:t>
       </w:r>
       <w:r>
         <w:rPr>
@@ -335,7 +335,7 @@
           <w:i/>
           <w:iCs/>
         </w:rPr>
-        <w:t xml:space="preserve">Ostwald ripening </w:t>
+        <w:t xml:space="preserve">materials from coarsening through </w:t>
       </w:r>
       <w:r>
         <w:rPr>
@@ -343,6 +343,14 @@
           <w:i/>
           <w:iCs/>
         </w:rPr>
+        <w:t xml:space="preserve">Ostwald ripening </w:t>
+      </w:r>
+      <w:r>
+        <w:rPr>
+          <w:rFonts w:ascii="Times New Roman" w:hAnsi="Times New Roman" w:cs="Times New Roman"/>
+          <w:i/>
+          <w:iCs/>
+        </w:rPr>
         <w:t>and agglomeration.</w:t>
       </w:r>
     </w:p>
@@ -361,7 +369,6 @@
           <w:rFonts w:ascii="Times New Roman" w:eastAsia="Times New Roman" w:hAnsi="Times New Roman" w:cs="Times New Roman"/>
           <w:color w:val="000000"/>
         </w:rPr>
-        <w:lastRenderedPageBreak/>
         <w:t>To</w:t>
       </w:r>
       <w:r>
@@ -451,6 +458,7 @@
           <w:noProof/>
           <w:color w:val="000000"/>
         </w:rPr>
+        <w:lastRenderedPageBreak/>
         <w:drawing>
           <wp:inline distT="0" distB="0" distL="0" distR="0" wp14:anchorId="372B640C" wp14:editId="16AA0464">
             <wp:extent cx="2771140" cy="2087880"/>
@@ -779,7 +787,23 @@
           <w:i/>
           <w:iCs/>
         </w:rPr>
-        <w:t>Requirement of sensitive instrumentation for measuring the physical properties of nanomaterials.</w:t>
+        <w:t>Requirement of sensitive instrumentation</w:t>
+      </w:r>
+      <w:r>
+        <w:rPr>
+          <w:rFonts w:ascii="Times New Roman" w:hAnsi="Times New Roman" w:cs="Times New Roman"/>
+          <w:i/>
+          <w:iCs/>
+        </w:rPr>
+        <w:t>s</w:t>
+      </w:r>
+      <w:r>
+        <w:rPr>
+          <w:rFonts w:ascii="Times New Roman" w:hAnsi="Times New Roman" w:cs="Times New Roman"/>
+          <w:i/>
+          <w:iCs/>
+        </w:rPr>
+        <w:t xml:space="preserve"> for measuring the physical properties of nanomaterials.</w:t>
       </w:r>
     </w:p>
     <w:p>
@@ -1157,7 +1181,35 @@
           <w:rFonts w:ascii="Times New Roman" w:eastAsia="Times New Roman" w:hAnsi="Times New Roman" w:cs="Times New Roman"/>
           <w:color w:val="000000"/>
         </w:rPr>
-        <w:t xml:space="preserve"> which shows the relation of  the radius of curvature of a surface and the chemical potential (1), we can reach to the Gibbs-Thomson equation which shows the dependence of solubility on surface curvature (2). And we explained </w:t>
+        <w:t xml:space="preserve"> which shows the relation of  the radius of curvature of a surface and the chemical potential (1), we can </w:t>
+      </w:r>
+      <w:r>
+        <w:rPr>
+          <w:rFonts w:ascii="Times New Roman" w:eastAsia="Times New Roman" w:hAnsi="Times New Roman" w:cs="Times New Roman"/>
+          <w:color w:val="000000"/>
+        </w:rPr>
+        <w:t xml:space="preserve">obtain </w:t>
+      </w:r>
+      <w:r>
+        <w:rPr>
+          <w:rFonts w:ascii="Times New Roman" w:eastAsia="Times New Roman" w:hAnsi="Times New Roman" w:cs="Times New Roman"/>
+          <w:color w:val="000000"/>
+        </w:rPr>
+        <w:t>the Gibbs-Thomson equation which shows the dependence of solubility on surface curvature (2). And</w:t>
+      </w:r>
+      <w:r>
+        <w:rPr>
+          <w:rFonts w:ascii="Times New Roman" w:eastAsia="Times New Roman" w:hAnsi="Times New Roman" w:cs="Times New Roman"/>
+          <w:color w:val="000000"/>
+        </w:rPr>
+        <w:t xml:space="preserve"> as</w:t>
+      </w:r>
+      <w:r>
+        <w:rPr>
+          <w:rFonts w:ascii="Times New Roman" w:eastAsia="Times New Roman" w:hAnsi="Times New Roman" w:cs="Times New Roman"/>
+          <w:color w:val="000000"/>
+        </w:rPr>
+        <w:t xml:space="preserve"> we explained </w:t>
       </w:r>
     </w:p>
     <w:p>
@@ -1224,7 +1276,21 @@
           <w:rFonts w:ascii="Times New Roman" w:eastAsia="Times New Roman" w:hAnsi="Times New Roman" w:cs="Times New Roman"/>
           <w:color w:val="000000"/>
         </w:rPr>
-        <w:t>, the driving force of the Ostwald ripening is the dependence of the solubility of the particle on its size which means curvature.</w:t>
+        <w:t>, the driving force of the Ostwald ripening is</w:t>
+      </w:r>
+      <w:r>
+        <w:rPr>
+          <w:rFonts w:ascii="Times New Roman" w:eastAsia="Times New Roman" w:hAnsi="Times New Roman" w:cs="Times New Roman"/>
+          <w:color w:val="000000"/>
+        </w:rPr>
+        <w:t>,</w:t>
+      </w:r>
+      <w:r>
+        <w:rPr>
+          <w:rFonts w:ascii="Times New Roman" w:eastAsia="Times New Roman" w:hAnsi="Times New Roman" w:cs="Times New Roman"/>
+          <w:color w:val="000000"/>
+        </w:rPr>
+        <w:t xml:space="preserve"> the dependence of the solubility of the particle on its size which means curvature.</w:t>
       </w:r>
     </w:p>
     <w:p>
@@ -1669,21 +1735,12 @@
           <w:color w:val="000000"/>
         </w:rPr>
       </w:pPr>
-      <w:proofErr w:type="gramStart"/>
-      <w:r>
-        <w:rPr>
-          <w:rFonts w:ascii="Times New Roman" w:eastAsia="Times New Roman" w:hAnsi="Times New Roman" w:cs="Times New Roman"/>
-          <w:color w:val="000000"/>
-        </w:rPr>
-        <w:t>So</w:t>
-      </w:r>
-      <w:proofErr w:type="gramEnd"/>
-      <w:r>
-        <w:rPr>
-          <w:rFonts w:ascii="Times New Roman" w:eastAsia="Times New Roman" w:hAnsi="Times New Roman" w:cs="Times New Roman"/>
-          <w:color w:val="000000"/>
-        </w:rPr>
-        <w:t xml:space="preserve"> From Ostwald definition, we know that bigger particles will be formed at the expense of the smaller ones. And as we see from the Young- Laplace equation and Gibbs- Thompson equation as particles grow in size, the chemical potential and solubility decrease which means that bigger particles thermodynamically are more stable than smaller ones, since that, in Ostwald ripening the smaller particles merge into one bigger particle.</w:t>
+      <w:r>
+        <w:rPr>
+          <w:rFonts w:ascii="Times New Roman" w:eastAsia="Times New Roman" w:hAnsi="Times New Roman" w:cs="Times New Roman"/>
+          <w:color w:val="000000"/>
+        </w:rPr>
+        <w:t>So From Ostwald definition, we know that bigger particles will be formed at the expense of the smaller ones. And as we see from the Young- Laplace equation and Gibbs- Thompson equation as particles grow in size, the chemical potential and solubility decrease which means that bigger particles thermodynamically are more stable than smaller ones, since that, in Ostwald ripening the smaller particles merge into one bigger particle.</w:t>
       </w:r>
     </w:p>
     <w:p>
@@ -2003,29 +2060,14 @@
         <w:rPr>
           <w:rFonts w:ascii="Times New Roman" w:hAnsi="Times New Roman" w:cs="Times New Roman"/>
         </w:rPr>
-        <w:t>tabilizers:</w:t>
-      </w:r>
-      <w:proofErr w:type="gramStart"/>
-      <w:r>
-        <w:rPr>
-          <w:rFonts w:ascii="Times New Roman" w:hAnsi="Times New Roman" w:cs="Times New Roman"/>
-        </w:rPr>
-        <w:t xml:space="preserve">  </w:t>
+        <w:t xml:space="preserve">tabilizers:  </w:t>
       </w:r>
       <w:r>
         <w:rPr>
           <w:rFonts w:ascii="Times New Roman" w:hAnsi="Times New Roman" w:cs="Times New Roman"/>
           <w:color w:val="2E2E2E"/>
         </w:rPr>
-        <w:t>.</w:t>
-      </w:r>
-      <w:proofErr w:type="gramEnd"/>
-      <w:r>
-        <w:rPr>
-          <w:rFonts w:ascii="Times New Roman" w:hAnsi="Times New Roman" w:cs="Times New Roman"/>
-          <w:color w:val="2E2E2E"/>
-        </w:rPr>
-        <w:t xml:space="preserve"> Ostwald ripening can be prevented by stabilizers since this can reduce the interfacial tension between the solid particles and liquid medium </w:t>
+        <w:t xml:space="preserve">. Ostwald ripening can be prevented by stabilizers since this can reduce the interfacial tension between the solid particles and liquid medium </w:t>
       </w:r>
       <w:r>
         <w:rPr>
@@ -2283,7 +2325,56 @@
           <w:rFonts w:ascii="Times New Roman" w:eastAsia="Times New Roman" w:hAnsi="Times New Roman" w:cs="Times New Roman"/>
           <w:color w:val="000000"/>
         </w:rPr>
-        <w:t>Thermodynamic-wise, the chemical potential decreases when mass is transferred from a flat surface to a concave surface. Meaning that a convex surface (small particle) possesses higher chemical potential, than a concave surface (large particle). In solution, the solubility of the small particle is larger than the solubility of the large particle, as the solute is deposited onto the large particle and the small particle continues to dissolve. Dissolution of the small particles will halt when the concentration of solid in the solvent equals to the equilibrium solubility of the large particles.</w:t>
+        <w:t>Thermodynamic-wise, the chemical potential decreases when mass is transferred from a flat surface to a concave surface. Meaning that a</w:t>
+      </w:r>
+      <w:r>
+        <w:rPr>
+          <w:rFonts w:ascii="Times New Roman" w:eastAsia="Times New Roman" w:hAnsi="Times New Roman" w:cs="Times New Roman"/>
+          <w:color w:val="000000"/>
+        </w:rPr>
+        <w:t xml:space="preserve"> surface with higher degree of </w:t>
+      </w:r>
+      <w:r>
+        <w:rPr>
+          <w:rFonts w:ascii="Times New Roman" w:eastAsia="Times New Roman" w:hAnsi="Times New Roman" w:cs="Times New Roman"/>
+          <w:color w:val="000000"/>
+        </w:rPr>
+        <w:t>convex</w:t>
+      </w:r>
+      <w:r>
+        <w:rPr>
+          <w:rFonts w:ascii="Times New Roman" w:eastAsia="Times New Roman" w:hAnsi="Times New Roman" w:cs="Times New Roman"/>
+          <w:color w:val="000000"/>
+        </w:rPr>
+        <w:t>ity</w:t>
+      </w:r>
+      <w:r>
+        <w:rPr>
+          <w:rFonts w:ascii="Times New Roman" w:eastAsia="Times New Roman" w:hAnsi="Times New Roman" w:cs="Times New Roman"/>
+          <w:color w:val="000000"/>
+        </w:rPr>
+        <w:t xml:space="preserve"> (small particle) possesses higher chemical potential, than </w:t>
+      </w:r>
+      <w:r>
+        <w:rPr>
+          <w:rFonts w:ascii="Times New Roman" w:eastAsia="Times New Roman" w:hAnsi="Times New Roman" w:cs="Times New Roman"/>
+          <w:color w:val="000000"/>
+        </w:rPr>
+        <w:t>one with a lower degree of convexity</w:t>
+      </w:r>
+      <w:r>
+        <w:rPr>
+          <w:rFonts w:ascii="Times New Roman" w:eastAsia="Times New Roman" w:hAnsi="Times New Roman" w:cs="Times New Roman"/>
+          <w:color w:val="000000"/>
+        </w:rPr>
+        <w:t xml:space="preserve"> </w:t>
+      </w:r>
+      <w:r>
+        <w:rPr>
+          <w:rFonts w:ascii="Times New Roman" w:eastAsia="Times New Roman" w:hAnsi="Times New Roman" w:cs="Times New Roman"/>
+          <w:color w:val="000000"/>
+        </w:rPr>
+        <w:t>(large particle). In solution, the solubility of the small particle is larger than the solubility of the large particle, as the solute is deposited onto the large particle and the small particle continues to dissolve. Dissolution of the small particles will halt when the concentration of solid in the solvent equals to the equilibrium solubility of the large particles.</w:t>
       </w:r>
     </w:p>
     <w:p>
@@ -2304,21 +2395,7 @@
         <w:rPr>
           <w:rFonts w:eastAsia="Times New Roman"/>
         </w:rPr>
-        <w:t xml:space="preserve">You have a job interview and in the last round of interviews you are asked the following question: “tell me how </w:t>
-      </w:r>
-      <w:proofErr w:type="gramStart"/>
-      <w:r>
-        <w:rPr>
-          <w:rFonts w:eastAsia="Times New Roman"/>
-        </w:rPr>
-        <w:t>would you</w:t>
-      </w:r>
-      <w:proofErr w:type="gramEnd"/>
-      <w:r>
-        <w:rPr>
-          <w:rFonts w:eastAsia="Times New Roman"/>
-        </w:rPr>
-        <w:t xml:space="preserve"> measure surface tension of a solution with suspended nanoparticles”. Write down your answer(s)</w:t>
+        <w:t>You have a job interview and in the last round of interviews you are asked the following question: “tell me how would you measure surface tension of a solution with suspended nanoparticles”. Write down your answer(s)</w:t>
       </w:r>
     </w:p>
     <w:p>
@@ -3565,33 +3642,19 @@
         <w:rPr>
           <w:rFonts w:eastAsia="Times New Roman"/>
         </w:rPr>
-        <w:t>You want to sell an oil solution loaded with paramagnetic nanoparticles (CoFeO4), but the particles do not form a stable suspension</w:t>
-      </w:r>
-      <w:proofErr w:type="gramStart"/>
+        <w:t>You want to sell an oil solution loaded with paramagnetic nanoparticles (CoFeO4), but the particles do not form a stable suspension.</w:t>
+      </w:r>
       <w:r>
         <w:rPr>
           <w:rFonts w:eastAsia="Times New Roman"/>
         </w:rPr>
-        <w:t>.</w:t>
+        <w:t xml:space="preserve"> </w:t>
       </w:r>
       <w:r>
         <w:rPr>
           <w:rFonts w:eastAsia="Times New Roman"/>
         </w:rPr>
-        <w:t xml:space="preserve"> </w:t>
-      </w:r>
-      <w:r>
-        <w:rPr>
-          <w:rFonts w:eastAsia="Times New Roman"/>
-        </w:rPr>
-        <w:t xml:space="preserve"> </w:t>
-      </w:r>
-      <w:proofErr w:type="gramEnd"/>
-      <w:r>
-        <w:rPr>
-          <w:rFonts w:eastAsia="Times New Roman"/>
-        </w:rPr>
-        <w:t>How could you make them stable, so you can make a profitable business?</w:t>
+        <w:t xml:space="preserve"> How could you make them stable, so you can make a profitable business?</w:t>
       </w:r>
     </w:p>
     <w:p>
@@ -3623,23 +3686,7 @@
           <w:rFonts w:ascii="Times New Roman" w:eastAsia="Times New Roman" w:hAnsi="Times New Roman" w:cs="Times New Roman"/>
           <w:color w:val="000000"/>
         </w:rPr>
-        <w:t xml:space="preserve">agnetic nanoparticles in general have been used widely in areas such as drug delivery, biomedicine, and for remediation of pollutants (generally </w:t>
-      </w:r>
-      <w:proofErr w:type="gramStart"/>
-      <w:r>
-        <w:rPr>
-          <w:rFonts w:ascii="Times New Roman" w:eastAsia="Times New Roman" w:hAnsi="Times New Roman" w:cs="Times New Roman"/>
-          <w:color w:val="000000"/>
-        </w:rPr>
-        <w:t>Cr(</w:t>
-      </w:r>
-      <w:proofErr w:type="gramEnd"/>
-      <w:r>
-        <w:rPr>
-          <w:rFonts w:ascii="Times New Roman" w:eastAsia="Times New Roman" w:hAnsi="Times New Roman" w:cs="Times New Roman"/>
-          <w:color w:val="000000"/>
-        </w:rPr>
-        <w:t>VI), As(V), Ni(II). For these application approaches for the</w:t>
+        <w:t>agnetic nanoparticles in general have been used widely in areas such as drug delivery, biomedicine, and for remediation of pollutants (generally Cr(VI), As(V), Ni(II). For these application approaches for the</w:t>
       </w:r>
       <w:r>
         <w:rPr>
@@ -4188,23 +4235,7 @@
           <w:rFonts w:ascii="Times New Roman" w:eastAsia="Times New Roman" w:hAnsi="Times New Roman" w:cs="Times New Roman"/>
           <w:color w:val="000000"/>
         </w:rPr>
-        <w:t>PMA-</w:t>
-      </w:r>
-      <w:proofErr w:type="spellStart"/>
-      <w:r>
-        <w:rPr>
-          <w:rFonts w:ascii="Times New Roman" w:eastAsia="Times New Roman" w:hAnsi="Times New Roman" w:cs="Times New Roman"/>
-          <w:color w:val="000000"/>
-        </w:rPr>
-        <w:t>dodecylamine</w:t>
-      </w:r>
-      <w:proofErr w:type="spellEnd"/>
-      <w:r>
-        <w:rPr>
-          <w:rFonts w:ascii="Times New Roman" w:eastAsia="Times New Roman" w:hAnsi="Times New Roman" w:cs="Times New Roman"/>
-          <w:color w:val="000000"/>
-        </w:rPr>
-        <w:t xml:space="preserve"> complex , </w:t>
+        <w:t xml:space="preserve">PMA-dodecylamine complex , </w:t>
       </w:r>
       <w:r>
         <w:rPr>
@@ -4321,23 +4352,7 @@
           <w:rFonts w:ascii="Times New Roman" w:eastAsia="Times New Roman" w:hAnsi="Times New Roman" w:cs="Times New Roman"/>
           <w:color w:val="000000"/>
         </w:rPr>
-        <w:t xml:space="preserve"> like, Oleic acid and </w:t>
-      </w:r>
-      <w:proofErr w:type="spellStart"/>
-      <w:r>
-        <w:rPr>
-          <w:rFonts w:ascii="Times New Roman" w:eastAsia="Times New Roman" w:hAnsi="Times New Roman" w:cs="Times New Roman"/>
-          <w:color w:val="000000"/>
-        </w:rPr>
-        <w:t>oleylamine</w:t>
-      </w:r>
-      <w:proofErr w:type="spellEnd"/>
-      <w:r>
-        <w:rPr>
-          <w:rFonts w:ascii="Times New Roman" w:eastAsia="Times New Roman" w:hAnsi="Times New Roman" w:cs="Times New Roman"/>
-          <w:color w:val="000000"/>
-        </w:rPr>
-        <w:t xml:space="preserve"> for organic solvent and citric acid for water phase.</w:t>
+        <w:t xml:space="preserve"> like, Oleic acid and oleylamine for organic solvent and citric acid for water phase.</w:t>
       </w:r>
       <w:r>
         <w:rPr>
@@ -5749,23 +5764,7 @@
           <w:rFonts w:ascii="Times New Roman" w:eastAsia="Times New Roman" w:hAnsi="Times New Roman" w:cs="Times New Roman"/>
           <w:color w:val="000000"/>
         </w:rPr>
-        <w:t xml:space="preserve">. </w:t>
-      </w:r>
-      <w:proofErr w:type="gramStart"/>
-      <w:r>
-        <w:rPr>
-          <w:rFonts w:ascii="Times New Roman" w:eastAsia="Times New Roman" w:hAnsi="Times New Roman" w:cs="Times New Roman"/>
-          <w:color w:val="000000"/>
-        </w:rPr>
-        <w:t>Similarly</w:t>
-      </w:r>
-      <w:proofErr w:type="gramEnd"/>
-      <w:r>
-        <w:rPr>
-          <w:rFonts w:ascii="Times New Roman" w:eastAsia="Times New Roman" w:hAnsi="Times New Roman" w:cs="Times New Roman"/>
-          <w:color w:val="000000"/>
-        </w:rPr>
-        <w:t xml:space="preserve"> for a curved surface the following is obtained: </w:t>
+        <w:t xml:space="preserve">. Similarly for a curved surface the following is obtained: </w:t>
       </w:r>
       <m:oMath>
         <m:sSub>
@@ -6555,21 +6554,7 @@
         <w:rPr>
           <w:rFonts w:eastAsia="Times New Roman"/>
         </w:rPr>
-        <w:t xml:space="preserve">You </w:t>
-      </w:r>
-      <w:proofErr w:type="gramStart"/>
-      <w:r>
-        <w:rPr>
-          <w:rFonts w:eastAsia="Times New Roman"/>
-        </w:rPr>
-        <w:t>are in charge of</w:t>
-      </w:r>
-      <w:proofErr w:type="gramEnd"/>
-      <w:r>
-        <w:rPr>
-          <w:rFonts w:eastAsia="Times New Roman"/>
-        </w:rPr>
-        <w:t xml:space="preserve"> a nanoparticles production line and there is a problem with the size distribution that is too widespread, and the client is asking you to narrow it down or She will look for another provider. Your boss asks you to make recommendations on how to make the distribution narrower. What would you recommend? (Justify your answer and list any assumptions you make).</w:t>
+        <w:t>You are in charge of a nanoparticles production line and there is a problem with the size distribution that is too widespread, and the client is asking you to narrow it down or She will look for another provider. Your boss asks you to make recommendations on how to make the distribution narrower. What would you recommend? (Justify your answer and list any assumptions you make).</w:t>
       </w:r>
     </w:p>
     <w:p>
@@ -7390,35 +7375,7 @@
         <w:rPr>
           <w:rFonts w:eastAsia="Times New Roman"/>
         </w:rPr>
-        <w:t xml:space="preserve">You want to produce a </w:t>
-      </w:r>
-      <w:proofErr w:type="spellStart"/>
-      <w:r>
-        <w:rPr>
-          <w:rFonts w:eastAsia="Times New Roman"/>
-        </w:rPr>
-        <w:t>nanoporous</w:t>
-      </w:r>
-      <w:proofErr w:type="spellEnd"/>
-      <w:r>
-        <w:rPr>
-          <w:rFonts w:eastAsia="Times New Roman"/>
-        </w:rPr>
-        <w:t xml:space="preserve"> silica glass; please explain how </w:t>
-      </w:r>
-      <w:proofErr w:type="gramStart"/>
-      <w:r>
-        <w:rPr>
-          <w:rFonts w:eastAsia="Times New Roman"/>
-        </w:rPr>
-        <w:t>would you</w:t>
-      </w:r>
-      <w:proofErr w:type="gramEnd"/>
-      <w:r>
-        <w:rPr>
-          <w:rFonts w:eastAsia="Times New Roman"/>
-        </w:rPr>
-        <w:t xml:space="preserve"> prepare such glass.</w:t>
+        <w:t>You want to produce a nanoporous silica glass; please explain how would you prepare such glass.</w:t>
       </w:r>
     </w:p>
     <w:p>
@@ -7467,23 +7424,7 @@
           <w:rFonts w:ascii="Times New Roman" w:eastAsia="Times New Roman" w:hAnsi="Times New Roman" w:cs="Times New Roman"/>
           <w:color w:val="000000"/>
         </w:rPr>
-        <w:t xml:space="preserve">Preparation of  </w:t>
-      </w:r>
-      <w:proofErr w:type="spellStart"/>
-      <w:r>
-        <w:rPr>
-          <w:rFonts w:ascii="Times New Roman" w:eastAsia="Times New Roman" w:hAnsi="Times New Roman" w:cs="Times New Roman"/>
-          <w:color w:val="000000"/>
-        </w:rPr>
-        <w:t>nanoporous</w:t>
-      </w:r>
-      <w:proofErr w:type="spellEnd"/>
-      <w:r>
-        <w:rPr>
-          <w:rFonts w:ascii="Times New Roman" w:eastAsia="Times New Roman" w:hAnsi="Times New Roman" w:cs="Times New Roman"/>
-          <w:color w:val="000000"/>
-        </w:rPr>
-        <w:t xml:space="preserve"> silica glasses (NSGs) based on sol-gel process.</w:t>
+        <w:t>Preparation of  nanoporous silica glasses (NSGs) based on sol-gel process.</w:t>
       </w:r>
       <w:r>
         <w:rPr>
@@ -7558,23 +7499,7 @@
           <w:rFonts w:ascii="Times New Roman" w:eastAsia="Times New Roman" w:hAnsi="Times New Roman" w:cs="Times New Roman"/>
           <w:color w:val="000000"/>
         </w:rPr>
-        <w:t xml:space="preserve">HCL acid, Ammonium hydroxide (NH4OH), </w:t>
-      </w:r>
-      <w:proofErr w:type="spellStart"/>
-      <w:r>
-        <w:rPr>
-          <w:rFonts w:ascii="Times New Roman" w:eastAsia="Times New Roman" w:hAnsi="Times New Roman" w:cs="Times New Roman"/>
-          <w:color w:val="000000"/>
-        </w:rPr>
-        <w:t>tetraethylorthosilicate</w:t>
-      </w:r>
-      <w:proofErr w:type="spellEnd"/>
-      <w:r>
-        <w:rPr>
-          <w:rFonts w:ascii="Times New Roman" w:eastAsia="Times New Roman" w:hAnsi="Times New Roman" w:cs="Times New Roman"/>
-          <w:color w:val="000000"/>
-        </w:rPr>
-        <w:t xml:space="preserve"> (TEOS), ethanol alcohol.</w:t>
+        <w:t>HCL acid, Ammonium hydroxide (NH4OH), tetraethylorthosilicate (TEOS), ethanol alcohol.</w:t>
       </w:r>
     </w:p>
     <w:p>
@@ -7685,21 +7610,7 @@
         <w:rPr>
           <w:rFonts w:ascii="Times New Roman" w:hAnsi="Times New Roman" w:cs="Times New Roman"/>
         </w:rPr>
-        <w:t xml:space="preserve">Addition of Ammonium hydroxide as catalyst for hydrolysis of </w:t>
-      </w:r>
-      <w:proofErr w:type="spellStart"/>
-      <w:r>
-        <w:rPr>
-          <w:rFonts w:ascii="Times New Roman" w:hAnsi="Times New Roman" w:cs="Times New Roman"/>
-        </w:rPr>
-        <w:t>tetraethylorthosilicate</w:t>
-      </w:r>
-      <w:proofErr w:type="spellEnd"/>
-      <w:r>
-        <w:rPr>
-          <w:rFonts w:ascii="Times New Roman" w:hAnsi="Times New Roman" w:cs="Times New Roman"/>
-        </w:rPr>
-        <w:t xml:space="preserve">. </w:t>
+        <w:t xml:space="preserve">Addition of Ammonium hydroxide as catalyst for hydrolysis of tetraethylorthosilicate. </w:t>
       </w:r>
     </w:p>
     <w:p>
@@ -7722,21 +7633,7 @@
         <w:rPr>
           <w:rFonts w:ascii="Times New Roman" w:hAnsi="Times New Roman" w:cs="Times New Roman"/>
         </w:rPr>
-        <w:t xml:space="preserve">Additional water and a controlled amount of NH4OH were added to give a final 1: 10 molar </w:t>
-      </w:r>
-      <w:proofErr w:type="gramStart"/>
-      <w:r>
-        <w:rPr>
-          <w:rFonts w:ascii="Times New Roman" w:hAnsi="Times New Roman" w:cs="Times New Roman"/>
-        </w:rPr>
-        <w:t>ratio</w:t>
-      </w:r>
-      <w:proofErr w:type="gramEnd"/>
-      <w:r>
-        <w:rPr>
-          <w:rFonts w:ascii="Times New Roman" w:hAnsi="Times New Roman" w:cs="Times New Roman"/>
-        </w:rPr>
-        <w:t xml:space="preserve"> of TEOS to water (By changing the amount of this catalysis, glasses with different pore sizes can be obtained)</w:t>
+        <w:t>Additional water and a controlled amount of NH4OH were added to give a final 1: 10 molar ratio of TEOS to water (By changing the amount of this catalysis, glasses with different pore sizes can be obtained)</w:t>
       </w:r>
     </w:p>
     <w:p>
@@ -7784,7 +7681,6 @@
         </w:rPr>
         <w:t>Keeping the whole solution in a low temperature of 5</w:t>
       </w:r>
-      <w:proofErr w:type="gramStart"/>
       <w:r>
         <w:rPr>
           <w:rFonts w:ascii="Times New Roman" w:hAnsi="Times New Roman" w:cs="Times New Roman"/>
@@ -7795,14 +7691,7 @@
         <w:rPr>
           <w:rFonts w:ascii="Times New Roman" w:hAnsi="Times New Roman" w:cs="Times New Roman"/>
         </w:rPr>
-        <w:t>C  to</w:t>
-      </w:r>
-      <w:proofErr w:type="gramEnd"/>
-      <w:r>
-        <w:rPr>
-          <w:rFonts w:ascii="Times New Roman" w:hAnsi="Times New Roman" w:cs="Times New Roman"/>
-        </w:rPr>
-        <w:t xml:space="preserve"> prevent fast gelation</w:t>
+        <w:t>C  to prevent fast gelation</w:t>
       </w:r>
     </w:p>
     <w:p>
@@ -7871,21 +7760,7 @@
         <w:rPr>
           <w:rFonts w:ascii="Times New Roman" w:hAnsi="Times New Roman" w:cs="Times New Roman"/>
         </w:rPr>
-        <w:t xml:space="preserve">heating gel in a high-temperature oven from room temperature up to 800 °C. The slow temperature </w:t>
-      </w:r>
-      <w:proofErr w:type="gramStart"/>
-      <w:r>
-        <w:rPr>
-          <w:rFonts w:ascii="Times New Roman" w:hAnsi="Times New Roman" w:cs="Times New Roman"/>
-        </w:rPr>
-        <w:t>increase</w:t>
-      </w:r>
-      <w:proofErr w:type="gramEnd"/>
-      <w:r>
-        <w:rPr>
-          <w:rFonts w:ascii="Times New Roman" w:hAnsi="Times New Roman" w:cs="Times New Roman"/>
-        </w:rPr>
-        <w:t xml:space="preserve"> of 18 °C per hour was used in order to produce large monolithic glasses.</w:t>
+        <w:t>heating gel in a high-temperature oven from room temperature up to 800 °C. The slow temperature increase of 18 °C per hour was used in order to produce large monolithic glasses.</w:t>
       </w:r>
     </w:p>
     <w:p>
@@ -7934,39 +7809,7 @@
           <w:rFonts w:ascii="Times New Roman" w:eastAsia="Times New Roman" w:hAnsi="Times New Roman" w:cs="Times New Roman"/>
           <w:color w:val="000000"/>
         </w:rPr>
-        <w:t xml:space="preserve">The method involves the addition of an anionic silicate source such as </w:t>
-      </w:r>
-      <w:proofErr w:type="spellStart"/>
-      <w:r>
-        <w:rPr>
-          <w:rFonts w:ascii="Times New Roman" w:eastAsia="Times New Roman" w:hAnsi="Times New Roman" w:cs="Times New Roman"/>
-          <w:color w:val="000000"/>
-        </w:rPr>
-        <w:t>tetraethylorthosilicate</w:t>
-      </w:r>
-      <w:proofErr w:type="spellEnd"/>
-      <w:r>
-        <w:rPr>
-          <w:rFonts w:ascii="Times New Roman" w:eastAsia="Times New Roman" w:hAnsi="Times New Roman" w:cs="Times New Roman"/>
-          <w:color w:val="000000"/>
-        </w:rPr>
-        <w:t xml:space="preserve"> (TEOS) to an aqueous solution with a template/surfactant. Once the formation of the silica hydrogel is formed, the template is removed by calcination. Surfactants will be used in the synthesis of </w:t>
-      </w:r>
-      <w:proofErr w:type="spellStart"/>
-      <w:r>
-        <w:rPr>
-          <w:rFonts w:ascii="Times New Roman" w:eastAsia="Times New Roman" w:hAnsi="Times New Roman" w:cs="Times New Roman"/>
-          <w:color w:val="000000"/>
-        </w:rPr>
-        <w:t>nanoporous</w:t>
-      </w:r>
-      <w:proofErr w:type="spellEnd"/>
-      <w:r>
-        <w:rPr>
-          <w:rFonts w:ascii="Times New Roman" w:eastAsia="Times New Roman" w:hAnsi="Times New Roman" w:cs="Times New Roman"/>
-          <w:color w:val="000000"/>
-        </w:rPr>
-        <w:t xml:space="preserve"> silica glass (NSG) due to their tendency to form micelles. Silica sources tend to aggregate and form silica networks around these micelles</w:t>
+        <w:t>The method involves the addition of an anionic silicate source such as tetraethylorthosilicate (TEOS) to an aqueous solution with a template/surfactant. Once the formation of the silica hydrogel is formed, the template is removed by calcination. Surfactants will be used in the synthesis of nanoporous silica glass (NSG) due to their tendency to form micelles. Silica sources tend to aggregate and form silica networks around these micelles</w:t>
       </w:r>
       <w:r>
         <w:rPr>
@@ -8175,21 +8018,7 @@
           <w:rFonts w:eastAsia="Times New Roman"/>
         </w:rPr>
         <w:lastRenderedPageBreak/>
-        <w:t xml:space="preserve">Explain how come </w:t>
-      </w:r>
-      <w:proofErr w:type="spellStart"/>
-      <w:r>
-        <w:rPr>
-          <w:rFonts w:eastAsia="Times New Roman"/>
-        </w:rPr>
-        <w:t>Pluronics</w:t>
-      </w:r>
-      <w:proofErr w:type="spellEnd"/>
-      <w:r>
-        <w:rPr>
-          <w:rFonts w:eastAsia="Times New Roman"/>
-        </w:rPr>
-        <w:t xml:space="preserve"> can act as a surfactant.</w:t>
+        <w:t>Explain how come Pluronics can act as a surfactant.</w:t>
       </w:r>
     </w:p>
     <w:p>
@@ -8223,23 +8052,7 @@
           <w:rFonts w:ascii="Times New Roman" w:eastAsia="Times New Roman" w:hAnsi="Times New Roman" w:cs="Times New Roman"/>
           <w:color w:val="000000"/>
         </w:rPr>
-        <w:t xml:space="preserve"> </w:t>
-      </w:r>
-      <w:proofErr w:type="gramStart"/>
-      <w:r>
-        <w:rPr>
-          <w:rFonts w:ascii="Times New Roman" w:eastAsia="Times New Roman" w:hAnsi="Times New Roman" w:cs="Times New Roman"/>
-          <w:color w:val="000000"/>
-        </w:rPr>
-        <w:t>poly(</w:t>
-      </w:r>
-      <w:proofErr w:type="gramEnd"/>
-      <w:r>
-        <w:rPr>
-          <w:rFonts w:ascii="Times New Roman" w:eastAsia="Times New Roman" w:hAnsi="Times New Roman" w:cs="Times New Roman"/>
-          <w:color w:val="000000"/>
-        </w:rPr>
-        <w:t xml:space="preserve">propylene oxide)-PPO chain at center </w:t>
+        <w:t xml:space="preserve"> poly(propylene oxide)-PPO chain at center </w:t>
       </w:r>
     </w:p>
     <w:p>
@@ -8273,55 +8086,7 @@
           <w:rFonts w:ascii="Times New Roman" w:eastAsia="Times New Roman" w:hAnsi="Times New Roman" w:cs="Times New Roman"/>
           <w:color w:val="000000"/>
         </w:rPr>
-        <w:t xml:space="preserve"> </w:t>
-      </w:r>
-      <w:proofErr w:type="gramStart"/>
-      <w:r>
-        <w:rPr>
-          <w:rFonts w:ascii="Times New Roman" w:eastAsia="Times New Roman" w:hAnsi="Times New Roman" w:cs="Times New Roman"/>
-          <w:color w:val="000000"/>
-        </w:rPr>
-        <w:t>poly(</w:t>
-      </w:r>
-      <w:proofErr w:type="gramEnd"/>
-      <w:r>
-        <w:rPr>
-          <w:rFonts w:ascii="Times New Roman" w:eastAsia="Times New Roman" w:hAnsi="Times New Roman" w:cs="Times New Roman"/>
-          <w:color w:val="000000"/>
-        </w:rPr>
-        <w:t xml:space="preserve">ethylene oxide)-PEO chain aligned in PEO-PPO-PEO pattern. Surfactants have an HYPI head and HYPO tail attached to it, which is helpful in the formation of micelles when used in bulk. These micelles form a globular structure with HYPO tails facing towards the center, and HYPI heads arranged on the surface. Pluronic also similarly arrange themselves to form micellar structures as seen below in the figure. They are arranged with having HYPO-PPO chains arranged outside on the surface and HYPI-PEO chains arranged inside the globule towards the center. Pluronic has more complex behavior in terms of hydrophobicity and hydrophilicity, which is related to the length of PPO and PEO segments. </w:t>
-      </w:r>
-      <w:proofErr w:type="gramStart"/>
-      <w:r>
-        <w:rPr>
-          <w:rFonts w:ascii="Times New Roman" w:eastAsia="Times New Roman" w:hAnsi="Times New Roman" w:cs="Times New Roman"/>
-          <w:color w:val="000000"/>
-        </w:rPr>
-        <w:t>It’s</w:t>
-      </w:r>
-      <w:proofErr w:type="gramEnd"/>
-      <w:r>
-        <w:rPr>
-          <w:rFonts w:ascii="Times New Roman" w:eastAsia="Times New Roman" w:hAnsi="Times New Roman" w:cs="Times New Roman"/>
-          <w:color w:val="000000"/>
-        </w:rPr>
-        <w:t xml:space="preserve"> also noted to have enhanced wettability by having a higher number of PEO chains; thereby, similarly to surfactants, Pluronic has a variable degree of wettability. </w:t>
-      </w:r>
-      <w:proofErr w:type="spellStart"/>
-      <w:r>
-        <w:rPr>
-          <w:rFonts w:ascii="Times New Roman" w:eastAsia="Times New Roman" w:hAnsi="Times New Roman" w:cs="Times New Roman"/>
-          <w:color w:val="000000"/>
-        </w:rPr>
-        <w:t>Pluronics</w:t>
-      </w:r>
-      <w:proofErr w:type="spellEnd"/>
-      <w:r>
-        <w:rPr>
-          <w:rFonts w:ascii="Times New Roman" w:eastAsia="Times New Roman" w:hAnsi="Times New Roman" w:cs="Times New Roman"/>
-          <w:color w:val="000000"/>
-        </w:rPr>
-        <w:t xml:space="preserve"> do foam, have emulsifying tendencies, and have cleansing properties over substrates like surfactants</w:t>
+        <w:t xml:space="preserve"> poly(ethylene oxide)-PEO chain aligned in PEO-PPO-PEO pattern. Surfactants have an HYPI head and HYPO tail attached to it, which is helpful in the formation of micelles when used in bulk. These micelles form a globular structure with HYPO tails facing towards the center, and HYPI heads arranged on the surface. Pluronic also similarly arrange themselves to form micellar structures as seen below in the figure. They are arranged with having HYPO-PPO chains arranged outside on the surface and HYPI-PEO chains arranged inside the globule towards the center. Pluronic has more complex behavior in terms of hydrophobicity and hydrophilicity, which is related to the length of PPO and PEO segments. It’s also noted to have enhanced wettability by having a higher number of PEO chains; thereby, similarly to surfactants, Pluronic has a variable degree of wettability. Pluronics do foam, have emulsifying tendencies, and have cleansing properties over substrates like surfactants</w:t>
       </w:r>
       <w:r>
         <w:rPr>
@@ -8606,23 +8371,7 @@
           <w:rFonts w:ascii="Times New Roman" w:eastAsia="Times New Roman" w:hAnsi="Times New Roman" w:cs="Times New Roman"/>
           <w:color w:val="000000"/>
         </w:rPr>
-        <w:t xml:space="preserve">Nucleation is the process where a </w:t>
-      </w:r>
-      <w:proofErr w:type="gramStart"/>
-      <w:r>
-        <w:rPr>
-          <w:rFonts w:ascii="Times New Roman" w:eastAsia="Times New Roman" w:hAnsi="Times New Roman" w:cs="Times New Roman"/>
-          <w:color w:val="000000"/>
-        </w:rPr>
-        <w:t>nuclei</w:t>
-      </w:r>
-      <w:proofErr w:type="gramEnd"/>
-      <w:r>
-        <w:rPr>
-          <w:rFonts w:ascii="Times New Roman" w:eastAsia="Times New Roman" w:hAnsi="Times New Roman" w:cs="Times New Roman"/>
-          <w:color w:val="000000"/>
-        </w:rPr>
-        <w:t xml:space="preserve"> (or seed) act as a template for crystal growth and can describe several chemical syntheses. However, the formation of porous solids does not always follow the typical crystallization process in solution. Homogeneous nucleation occurs when nuclei form uniformly throughout the parent phase, whereas heterogeneous nucleation forms at structural deformities (container surfaces, impurities, grain, etc.) In a liquid phase, heterogeneous nucleation happens with ease, since a stable nucleating surface is already present</w:t>
+        <w:t>Nucleation is the process where a nuclei (or seed) act as a template for crystal growth and can describe several chemical syntheses. However, the formation of porous solids does not always follow the typical crystallization process in solution. Homogeneous nucleation occurs when nuclei form uniformly throughout the parent phase, whereas heterogeneous nucleation forms at structural deformities (container surfaces, impurities, grain, etc.) In a liquid phase, heterogeneous nucleation happens with ease, since a stable nucleating surface is already present</w:t>
       </w:r>
       <w:r>
         <w:rPr>
@@ -8815,53 +8564,1507 @@
           <w:ilvl w:val="0"/>
           <w:numId w:val="25"/>
         </w:numPr>
-        <w:spacing w:after="240"/>
+        <w:spacing w:before="100" w:beforeAutospacing="1" w:after="100" w:afterAutospacing="1"/>
         <w:ind w:left="426" w:hanging="426"/>
         <w:jc w:val="both"/>
         <w:rPr>
-          <w:rFonts w:eastAsia="Times New Roman"/>
-        </w:rPr>
-      </w:pPr>
-      <w:r>
-        <w:rPr>
-          <w:rFonts w:eastAsia="Times New Roman"/>
-        </w:rPr>
-        <w:t>&lt;</w:t>
-      </w:r>
-      <w:r>
-        <w:rPr>
-          <w:rFonts w:eastAsia="Times New Roman"/>
-        </w:rPr>
-        <w:t>Q2</w:t>
-      </w:r>
-      <w:r>
-        <w:rPr>
-          <w:rFonts w:eastAsia="Times New Roman"/>
-        </w:rPr>
-        <w:t>&gt;</w:t>
-      </w:r>
-    </w:p>
-    <w:p>
-      <w:pPr>
-        <w:spacing w:before="100" w:beforeAutospacing="1" w:after="100" w:afterAutospacing="1"/>
-        <w:ind w:left="426"/>
+          <w:rFonts w:asciiTheme="majorBidi" w:hAnsiTheme="majorBidi"/>
+          <w:sz w:val="24"/>
+          <w:szCs w:val="24"/>
+        </w:rPr>
+      </w:pPr>
+      <w:r>
+        <w:rPr>
+          <w:rFonts w:asciiTheme="majorBidi" w:eastAsia="Times New Roman" w:hAnsiTheme="majorBidi"/>
+          <w:sz w:val="24"/>
+          <w:szCs w:val="24"/>
+        </w:rPr>
+        <w:t>First</w:t>
+      </w:r>
+      <w:r>
+        <w:rPr>
+          <w:rFonts w:asciiTheme="majorBidi" w:eastAsia="Times New Roman" w:hAnsiTheme="majorBidi"/>
+          <w:sz w:val="24"/>
+          <w:szCs w:val="24"/>
+        </w:rPr>
+        <w:t>,</w:t>
+      </w:r>
+      <w:r>
+        <w:rPr>
+          <w:rFonts w:asciiTheme="majorBidi" w:eastAsia="Times New Roman" w:hAnsiTheme="majorBidi"/>
+          <w:sz w:val="24"/>
+          <w:szCs w:val="24"/>
+        </w:rPr>
+        <w:t xml:space="preserve"> </w:t>
+      </w:r>
+      <w:r>
+        <w:rPr>
+          <w:rFonts w:asciiTheme="majorBidi" w:eastAsia="Times New Roman" w:hAnsiTheme="majorBidi"/>
+          <w:sz w:val="24"/>
+          <w:szCs w:val="24"/>
+        </w:rPr>
+        <w:t>thermodynamically prove the Young-</w:t>
+      </w:r>
+      <w:r>
+        <w:rPr>
+          <w:rFonts w:asciiTheme="majorBidi" w:eastAsia="Times New Roman" w:hAnsiTheme="majorBidi"/>
+          <w:sz w:val="24"/>
+          <w:szCs w:val="24"/>
+        </w:rPr>
+        <w:t>Laplace equation for a sphe</w:t>
+      </w:r>
+      <w:r>
+        <w:rPr>
+          <w:rFonts w:asciiTheme="majorBidi" w:eastAsia="Times New Roman" w:hAnsiTheme="majorBidi"/>
+          <w:sz w:val="24"/>
+          <w:szCs w:val="24"/>
+        </w:rPr>
+        <w:t>r</w:t>
+      </w:r>
+      <w:r>
+        <w:rPr>
+          <w:rFonts w:asciiTheme="majorBidi" w:eastAsia="Times New Roman" w:hAnsiTheme="majorBidi"/>
+          <w:sz w:val="24"/>
+          <w:szCs w:val="24"/>
+        </w:rPr>
+        <w:t>ical particle with radius of R?</w:t>
+      </w:r>
+      <w:r>
+        <w:rPr>
+          <w:rFonts w:asciiTheme="majorBidi" w:hAnsiTheme="majorBidi"/>
+          <w:sz w:val="24"/>
+          <w:szCs w:val="24"/>
+        </w:rPr>
+        <w:t xml:space="preserve"> </w:t>
+      </w:r>
+      <w:r>
+        <w:rPr>
+          <w:rFonts w:asciiTheme="majorBidi" w:eastAsia="Times New Roman" w:hAnsiTheme="majorBidi"/>
+          <w:sz w:val="24"/>
+          <w:szCs w:val="24"/>
+        </w:rPr>
+        <w:t xml:space="preserve">Second, </w:t>
+      </w:r>
+      <w:r>
+        <w:rPr>
+          <w:rFonts w:asciiTheme="majorBidi" w:eastAsia="Times New Roman" w:hAnsiTheme="majorBidi"/>
+          <w:sz w:val="24"/>
+          <w:szCs w:val="24"/>
+        </w:rPr>
+        <w:t xml:space="preserve">explain why </w:t>
+      </w:r>
+      <w:r>
+        <w:rPr>
+          <w:rFonts w:asciiTheme="majorBidi" w:hAnsiTheme="majorBidi"/>
+          <w:sz w:val="24"/>
+          <w:szCs w:val="24"/>
+        </w:rPr>
+        <w:t>Cicada orni wings show super-hydrophobicity and antireflection properties</w:t>
+      </w:r>
+      <w:r>
+        <w:rPr>
+          <w:rFonts w:asciiTheme="majorBidi" w:hAnsiTheme="majorBidi"/>
+          <w:sz w:val="24"/>
+          <w:szCs w:val="24"/>
+        </w:rPr>
+        <w:t xml:space="preserve">, </w:t>
+      </w:r>
+      <w:r>
+        <w:rPr>
+          <w:rFonts w:asciiTheme="majorBidi" w:eastAsia="Times New Roman" w:hAnsiTheme="majorBidi"/>
+          <w:sz w:val="24"/>
+          <w:szCs w:val="24"/>
+        </w:rPr>
+        <w:t xml:space="preserve"> consider the figures below </w:t>
+      </w:r>
+      <w:r>
+        <w:rPr>
+          <w:rFonts w:asciiTheme="majorBidi" w:eastAsia="Times New Roman" w:hAnsiTheme="majorBidi"/>
+          <w:sz w:val="24"/>
+          <w:szCs w:val="24"/>
+        </w:rPr>
+        <w:fldChar w:fldCharType="begin"/>
+      </w:r>
+      <w:r>
+        <w:rPr>
+          <w:rFonts w:asciiTheme="majorBidi" w:eastAsia="Times New Roman" w:hAnsiTheme="majorBidi"/>
+          <w:sz w:val="24"/>
+          <w:szCs w:val="24"/>
+        </w:rPr>
+        <w:instrText xml:space="preserve"> ADDIN EN.CITE &lt;EndNote&gt;&lt;Cite&gt;&lt;Author&gt;Deparis&lt;/Author&gt;&lt;Year&gt;2014&lt;/Year&gt;&lt;RecNum&gt;41&lt;/RecNum&gt;&lt;DisplayText&gt;(Deparis, Mouchet, Dellieu, Colomer, &amp;amp; Sarrazin, 2014)&lt;/DisplayText&gt;&lt;record&gt;&lt;rec-number&gt;41&lt;/rec-number&gt;&lt;foreign-keys&gt;&lt;key app="EN" db-id="02z2pf0f7pdx0qewx9q5ezxqesw0as5sz0x0" timestamp="1587583482"&gt;41&lt;/key&gt;&lt;/foreign-keys&gt;&lt;ref-type name="Journal Article"&gt;17&lt;/ref-type&gt;&lt;contributors&gt;&lt;authors&gt;&lt;author&gt;Deparis, Olivier&lt;/author&gt;&lt;author&gt;Mouchet, Sébastien R&lt;/author&gt;&lt;author&gt;Dellieu, Louis&lt;/author&gt;&lt;author&gt;Colomer, Jean-François&lt;/author&gt;&lt;author&gt;Sarrazin, Michaël&lt;/author&gt;&lt;/authors&gt;&lt;/contributors&gt;&lt;titles&gt;&lt;title&gt;Nanostructured surfaces: bioinspiration for transparency, coloration and wettability&lt;/title&gt;&lt;secondary-title&gt;Mater. Today Proc. S&lt;/secondary-title&gt;&lt;/titles&gt;&lt;periodical&gt;&lt;full-title&gt;Mater. Today Proc. S&lt;/full-title&gt;&lt;/periodical&gt;&lt;pages&gt;122-129&lt;/pages&gt;&lt;volume&gt;1&lt;/volume&gt;&lt;dates&gt;&lt;year&gt;2014&lt;/year&gt;&lt;/dates&gt;&lt;urls&gt;&lt;/urls&gt;&lt;/record&gt;&lt;/Cite&gt;&lt;/EndNote&gt;</w:instrText>
+      </w:r>
+      <w:r>
+        <w:rPr>
+          <w:rFonts w:asciiTheme="majorBidi" w:eastAsia="Times New Roman" w:hAnsiTheme="majorBidi"/>
+          <w:sz w:val="24"/>
+          <w:szCs w:val="24"/>
+        </w:rPr>
+        <w:fldChar w:fldCharType="separate"/>
+      </w:r>
+      <w:r>
+        <w:rPr>
+          <w:rFonts w:asciiTheme="majorBidi" w:eastAsia="Times New Roman" w:hAnsiTheme="majorBidi"/>
+          <w:noProof/>
+          <w:sz w:val="24"/>
+          <w:szCs w:val="24"/>
+        </w:rPr>
+        <w:t>(Deparis, Mouchet, Dellieu, Colomer, &amp; Sarrazin, 2014)</w:t>
+      </w:r>
+      <w:r>
+        <w:rPr>
+          <w:rFonts w:asciiTheme="majorBidi" w:eastAsia="Times New Roman" w:hAnsiTheme="majorBidi"/>
+          <w:sz w:val="24"/>
+          <w:szCs w:val="24"/>
+        </w:rPr>
+        <w:fldChar w:fldCharType="end"/>
+      </w:r>
+      <w:r>
+        <w:rPr>
+          <w:rFonts w:asciiTheme="majorBidi" w:eastAsia="Times New Roman" w:hAnsiTheme="majorBidi"/>
+          <w:sz w:val="24"/>
+          <w:szCs w:val="24"/>
+        </w:rPr>
+        <w:t xml:space="preserve"> as some design models</w:t>
+      </w:r>
+      <w:r>
+        <w:rPr>
+          <w:rFonts w:asciiTheme="majorBidi" w:eastAsia="Times New Roman" w:hAnsiTheme="majorBidi"/>
+          <w:sz w:val="24"/>
+          <w:szCs w:val="24"/>
+        </w:rPr>
+        <w:t xml:space="preserve"> for the wings of </w:t>
+      </w:r>
+      <w:r>
+        <w:rPr>
+          <w:rFonts w:asciiTheme="majorBidi" w:hAnsiTheme="majorBidi"/>
+          <w:sz w:val="24"/>
+          <w:szCs w:val="24"/>
+        </w:rPr>
+        <w:t>Cicada orni,  (conical base and different spherical caps)</w:t>
+      </w:r>
+      <w:r>
+        <w:rPr>
+          <w:rFonts w:asciiTheme="majorBidi" w:eastAsia="Times New Roman" w:hAnsiTheme="majorBidi"/>
+          <w:sz w:val="24"/>
+          <w:szCs w:val="24"/>
+        </w:rPr>
+        <w:t xml:space="preserve">, </w:t>
+      </w:r>
+      <w:r>
+        <w:rPr>
+          <w:rFonts w:asciiTheme="majorBidi" w:eastAsia="Times New Roman" w:hAnsiTheme="majorBidi"/>
+          <w:sz w:val="24"/>
+          <w:szCs w:val="24"/>
+        </w:rPr>
+        <w:t xml:space="preserve">by using the first part of the question, </w:t>
+      </w:r>
+      <w:r>
+        <w:rPr>
+          <w:rFonts w:asciiTheme="majorBidi" w:hAnsiTheme="majorBidi"/>
+          <w:sz w:val="24"/>
+          <w:szCs w:val="24"/>
+        </w:rPr>
+        <w:t>explain which model can be the best one to describe these properties?</w:t>
+      </w:r>
+      <w:r>
+        <w:rPr>
+          <w:rFonts w:asciiTheme="majorBidi" w:hAnsiTheme="majorBidi"/>
+          <w:sz w:val="24"/>
+          <w:szCs w:val="24"/>
+        </w:rPr>
+        <w:t xml:space="preserve"> (</w:t>
+      </w:r>
+      <w:r>
+        <w:rPr>
+          <w:rFonts w:asciiTheme="majorBidi" w:hAnsiTheme="majorBidi"/>
+          <w:sz w:val="24"/>
+          <w:szCs w:val="24"/>
+        </w:rPr>
+        <w:t xml:space="preserve">Hint: read the article </w:t>
+      </w:r>
+      <w:r>
+        <w:rPr>
+          <w:rFonts w:asciiTheme="majorBidi" w:hAnsiTheme="majorBidi"/>
+          <w:sz w:val="24"/>
+          <w:szCs w:val="24"/>
+        </w:rPr>
+        <w:fldChar w:fldCharType="begin"/>
+      </w:r>
+      <w:r>
+        <w:rPr>
+          <w:rFonts w:asciiTheme="majorBidi" w:hAnsiTheme="majorBidi"/>
+          <w:sz w:val="24"/>
+          <w:szCs w:val="24"/>
+        </w:rPr>
+        <w:instrText xml:space="preserve"> ADDIN EN.CITE &lt;EndNote&gt;&lt;Cite&gt;&lt;Author&gt;Dellieu&lt;/Author&gt;&lt;Year&gt;2014&lt;/Year&gt;&lt;RecNum&gt;42&lt;/RecNum&gt;&lt;DisplayText&gt;(Dellieu, Sarrazin, Simonis, Deparis, &amp;amp; Vigneron, 2014)&lt;/DisplayText&gt;&lt;record&gt;&lt;rec-number&gt;42&lt;/rec-number&gt;&lt;foreign-keys&gt;&lt;key app="EN" db-id="02z2pf0f7pdx0qewx9q5ezxqesw0as5sz0x0" timestamp="1587583690"&gt;42&lt;/key&gt;&lt;/foreign-keys&gt;&lt;ref-type name="Journal Article"&gt;17&lt;/ref-type&gt;&lt;contributors&gt;&lt;authors&gt;&lt;author&gt;Dellieu, Louis&lt;/author&gt;&lt;author&gt;Sarrazin, Michaël&lt;/author&gt;&lt;author&gt;Simonis, Priscilla&lt;/author&gt;&lt;author&gt;Deparis, Olivier&lt;/author&gt;&lt;author&gt;Vigneron, Jean Pol&lt;/author&gt;&lt;/authors&gt;&lt;/contributors&gt;&lt;titles&gt;&lt;title&gt;A two-in-one superhydrophobic and anti-reflective nanodevice in the grey cicada Cicada orni (Hemiptera)&lt;/title&gt;&lt;secondary-title&gt;Journal of Applied Physics&lt;/secondary-title&gt;&lt;/titles&gt;&lt;periodical&gt;&lt;full-title&gt;Journal of Applied Physics&lt;/full-title&gt;&lt;/periodical&gt;&lt;pages&gt;024701&lt;/pages&gt;&lt;volume&gt;116&lt;/volume&gt;&lt;number&gt;2&lt;/number&gt;&lt;dates&gt;&lt;year&gt;2014&lt;/year&gt;&lt;/dates&gt;&lt;isbn&gt;0021-8979&lt;/isbn&gt;&lt;urls&gt;&lt;/urls&gt;&lt;/record&gt;&lt;/Cite&gt;&lt;/EndNote&gt;</w:instrText>
+      </w:r>
+      <w:r>
+        <w:rPr>
+          <w:rFonts w:asciiTheme="majorBidi" w:hAnsiTheme="majorBidi"/>
+          <w:sz w:val="24"/>
+          <w:szCs w:val="24"/>
+        </w:rPr>
+        <w:fldChar w:fldCharType="separate"/>
+      </w:r>
+      <w:r>
+        <w:rPr>
+          <w:rFonts w:asciiTheme="majorBidi" w:hAnsiTheme="majorBidi"/>
+          <w:noProof/>
+          <w:sz w:val="24"/>
+          <w:szCs w:val="24"/>
+        </w:rPr>
+        <w:t>(Dellieu, Sarrazin, Simonis, Deparis, &amp; Vigneron, 2014)</w:t>
+      </w:r>
+      <w:r>
+        <w:rPr>
+          <w:rFonts w:asciiTheme="majorBidi" w:hAnsiTheme="majorBidi"/>
+          <w:sz w:val="24"/>
+          <w:szCs w:val="24"/>
+        </w:rPr>
+        <w:fldChar w:fldCharType="end"/>
+      </w:r>
+      <w:r>
+        <w:rPr>
+          <w:rFonts w:asciiTheme="majorBidi" w:hAnsiTheme="majorBidi"/>
+          <w:sz w:val="24"/>
+          <w:szCs w:val="24"/>
+        </w:rPr>
+        <w:t xml:space="preserve"> )</w:t>
+      </w:r>
+    </w:p>
+    <w:p/>
+    <w:p>
+      <w:pPr>
+        <w:jc w:val="center"/>
+      </w:pPr>
+      <w:r>
+        <w:rPr>
+          <w:noProof/>
+        </w:rPr>
+        <w:lastRenderedPageBreak/>
+        <w:drawing>
+          <wp:inline distT="0" distB="0" distL="0" distR="0" wp14:anchorId="5637E8C2" wp14:editId="39E931FE">
+            <wp:extent cx="5608320" cy="3185160"/>
+            <wp:effectExtent l="0" t="0" r="0" b="0"/>
+            <wp:docPr id="14" name="Picture 14"/>
+            <wp:cNvGraphicFramePr>
+              <a:graphicFrameLocks xmlns:a="http://schemas.openxmlformats.org/drawingml/2006/main" noChangeAspect="1"/>
+            </wp:cNvGraphicFramePr>
+            <a:graphic xmlns:a="http://schemas.openxmlformats.org/drawingml/2006/main">
+              <a:graphicData uri="http://schemas.openxmlformats.org/drawingml/2006/picture">
+                <pic:pic xmlns:pic="http://schemas.openxmlformats.org/drawingml/2006/picture">
+                  <pic:nvPicPr>
+                    <pic:cNvPr id="0" name=""/>
+                    <pic:cNvPicPr/>
+                  </pic:nvPicPr>
+                  <pic:blipFill>
+                    <a:blip r:embed="rId22"/>
+                    <a:stretch>
+                      <a:fillRect/>
+                    </a:stretch>
+                  </pic:blipFill>
+                  <pic:spPr>
+                    <a:xfrm>
+                      <a:off x="0" y="0"/>
+                      <a:ext cx="5608320" cy="3185160"/>
+                    </a:xfrm>
+                    <a:prstGeom prst="rect">
+                      <a:avLst/>
+                    </a:prstGeom>
+                  </pic:spPr>
+                </pic:pic>
+              </a:graphicData>
+            </a:graphic>
+          </wp:inline>
+        </w:drawing>
+      </w:r>
+    </w:p>
+    <w:p/>
+    <w:p>
+      <w:pPr>
+        <w:ind w:left="720"/>
         <w:jc w:val="both"/>
         <w:rPr>
-          <w:rFonts w:ascii="Times New Roman" w:eastAsia="Times New Roman" w:hAnsi="Times New Roman" w:cs="Times New Roman"/>
-          <w:color w:val="000000"/>
-        </w:rPr>
-      </w:pPr>
-    </w:p>
-    <w:p>
-      <w:pPr>
-        <w:spacing w:before="100" w:beforeAutospacing="1" w:after="100" w:afterAutospacing="1"/>
-        <w:ind w:left="426"/>
+          <w:rFonts w:asciiTheme="majorBidi" w:hAnsiTheme="majorBidi" w:cstheme="majorBidi"/>
+        </w:rPr>
+      </w:pPr>
+      <w:r>
+        <w:rPr>
+          <w:rFonts w:asciiTheme="majorBidi" w:hAnsiTheme="majorBidi" w:cstheme="majorBidi"/>
+        </w:rPr>
+        <w:t xml:space="preserve">First part) </w:t>
+      </w:r>
+    </w:p>
+    <w:p>
+      <w:pPr>
+        <w:ind w:left="1440"/>
         <w:jc w:val="both"/>
         <w:rPr>
-          <w:rFonts w:ascii="Times New Roman" w:eastAsia="Times New Roman" w:hAnsi="Times New Roman" w:cs="Times New Roman"/>
-          <w:color w:val="000000"/>
-        </w:rPr>
-      </w:pPr>
+          <w:rFonts w:asciiTheme="majorBidi" w:hAnsiTheme="majorBidi" w:cstheme="majorBidi"/>
+        </w:rPr>
+      </w:pPr>
+      <w:r>
+        <w:rPr>
+          <w:rFonts w:asciiTheme="majorBidi" w:hAnsiTheme="majorBidi" w:cstheme="majorBidi"/>
+        </w:rPr>
+        <w:t xml:space="preserve">This question can be considered the same as the question of finding the difference in pressure of a balloon that exerts a pressure on its contents proportional to its area (γdA), Or a soap bubble can be derived from thermodynamic free energy considerations At constant temperature and particle number, </w:t>
+      </w:r>
+      <w:r>
+        <w:rPr>
+          <w:rFonts w:asciiTheme="majorBidi" w:hAnsiTheme="majorBidi" w:cstheme="majorBidi"/>
+          <w:i/>
+          <w:iCs/>
+        </w:rPr>
+        <w:t>dT</w:t>
+      </w:r>
+      <w:r>
+        <w:rPr>
+          <w:rFonts w:asciiTheme="majorBidi" w:hAnsiTheme="majorBidi" w:cstheme="majorBidi"/>
+        </w:rPr>
+        <w:t xml:space="preserve"> = </w:t>
+      </w:r>
+      <w:r>
+        <w:rPr>
+          <w:rFonts w:asciiTheme="majorBidi" w:hAnsiTheme="majorBidi" w:cstheme="majorBidi"/>
+          <w:i/>
+          <w:iCs/>
+        </w:rPr>
+        <w:t>dN</w:t>
+      </w:r>
+      <w:r>
+        <w:rPr>
+          <w:rFonts w:asciiTheme="majorBidi" w:hAnsiTheme="majorBidi" w:cstheme="majorBidi"/>
+        </w:rPr>
+        <w:t xml:space="preserve"> = 0, the differential Helmholtz free energy is given by:</w:t>
+      </w:r>
+    </w:p>
+    <w:p>
+      <w:pPr>
+        <w:ind w:left="1440"/>
+        <w:jc w:val="both"/>
+        <w:rPr>
+          <w:rFonts w:asciiTheme="majorBidi" w:hAnsiTheme="majorBidi" w:cstheme="majorBidi"/>
+        </w:rPr>
+      </w:pPr>
+    </w:p>
+    <w:p>
+      <w:pPr>
+        <w:ind w:left="1080" w:firstLine="360"/>
+        <w:jc w:val="both"/>
+        <w:rPr>
+          <w:rFonts w:asciiTheme="majorBidi" w:eastAsiaTheme="minorEastAsia" w:hAnsiTheme="majorBidi" w:cstheme="majorBidi"/>
+        </w:rPr>
+      </w:pPr>
+      <m:oMathPara>
+        <m:oMath>
+          <m:r>
+            <w:rPr>
+              <w:rFonts w:ascii="Cambria Math" w:hAnsi="Cambria Math" w:cstheme="majorBidi"/>
+            </w:rPr>
+            <m:t>dF=</m:t>
+          </m:r>
+          <m:sSub>
+            <m:sSubPr>
+              <m:ctrlPr>
+                <w:rPr>
+                  <w:rFonts w:ascii="Cambria Math" w:hAnsi="Cambria Math" w:cstheme="majorBidi"/>
+                  <w:i/>
+                </w:rPr>
+              </m:ctrlPr>
+            </m:sSubPr>
+            <m:e>
+              <m:r>
+                <w:rPr>
+                  <w:rFonts w:ascii="Cambria Math" w:hAnsi="Cambria Math" w:cstheme="majorBidi"/>
+                </w:rPr>
+                <m:t>-P</m:t>
+              </m:r>
+            </m:e>
+            <m:sub>
+              <m:r>
+                <w:rPr>
+                  <w:rFonts w:ascii="Cambria Math" w:hAnsi="Cambria Math" w:cstheme="majorBidi"/>
+                </w:rPr>
+                <m:t>ext</m:t>
+              </m:r>
+            </m:sub>
+          </m:sSub>
+          <m:r>
+            <w:rPr>
+              <w:rFonts w:ascii="Cambria Math" w:hAnsi="Cambria Math" w:cstheme="majorBidi"/>
+            </w:rPr>
+            <m:t>dv+γdA</m:t>
+          </m:r>
+        </m:oMath>
+      </m:oMathPara>
+    </w:p>
+    <w:p>
+      <w:pPr>
+        <w:ind w:left="1080" w:firstLine="360"/>
+        <w:jc w:val="both"/>
+        <w:rPr>
+          <w:rFonts w:asciiTheme="majorBidi" w:eastAsiaTheme="minorEastAsia" w:hAnsiTheme="majorBidi" w:cstheme="majorBidi"/>
+        </w:rPr>
+      </w:pPr>
+    </w:p>
+    <w:p>
+      <w:pPr>
+        <w:ind w:left="1080" w:firstLine="360"/>
+        <w:jc w:val="both"/>
+        <w:rPr>
+          <w:rFonts w:asciiTheme="majorBidi" w:eastAsiaTheme="minorEastAsia" w:hAnsiTheme="majorBidi" w:cstheme="majorBidi"/>
+        </w:rPr>
+      </w:pPr>
+      <m:oMathPara>
+        <m:oMath>
+          <m:sSub>
+            <m:sSubPr>
+              <m:ctrlPr>
+                <w:rPr>
+                  <w:rFonts w:ascii="Cambria Math" w:hAnsi="Cambria Math" w:cstheme="majorBidi"/>
+                  <w:i/>
+                </w:rPr>
+              </m:ctrlPr>
+            </m:sSubPr>
+            <m:e>
+              <m:r>
+                <w:rPr>
+                  <w:rFonts w:ascii="Cambria Math" w:hAnsi="Cambria Math" w:cstheme="majorBidi"/>
+                </w:rPr>
+                <m:t>P</m:t>
+              </m:r>
+            </m:e>
+            <m:sub>
+              <m:r>
+                <w:rPr>
+                  <w:rFonts w:ascii="Cambria Math" w:hAnsi="Cambria Math" w:cstheme="majorBidi"/>
+                </w:rPr>
+                <m:t>in</m:t>
+              </m:r>
+            </m:sub>
+          </m:sSub>
+          <m:r>
+            <w:rPr>
+              <w:rFonts w:ascii="Cambria Math" w:hAnsi="Cambria Math" w:cstheme="majorBidi"/>
+            </w:rPr>
+            <m:t xml:space="preserve">= </m:t>
+          </m:r>
+          <m:sSub>
+            <m:sSubPr>
+              <m:ctrlPr>
+                <w:rPr>
+                  <w:rFonts w:ascii="Cambria Math" w:hAnsi="Cambria Math" w:cstheme="majorBidi"/>
+                  <w:i/>
+                </w:rPr>
+              </m:ctrlPr>
+            </m:sSubPr>
+            <m:e>
+              <m:r>
+                <w:rPr>
+                  <w:rFonts w:ascii="Cambria Math" w:hAnsi="Cambria Math" w:cstheme="majorBidi"/>
+                </w:rPr>
+                <m:t>P</m:t>
+              </m:r>
+            </m:e>
+            <m:sub>
+              <m:r>
+                <w:rPr>
+                  <w:rFonts w:ascii="Cambria Math" w:hAnsi="Cambria Math" w:cstheme="majorBidi"/>
+                </w:rPr>
+                <m:t>ext</m:t>
+              </m:r>
+            </m:sub>
+          </m:sSub>
+          <m:r>
+            <w:rPr>
+              <w:rFonts w:ascii="Cambria Math" w:hAnsi="Cambria Math" w:cstheme="majorBidi"/>
+            </w:rPr>
+            <m:t xml:space="preserve">+ </m:t>
+          </m:r>
+          <m:sSub>
+            <m:sSubPr>
+              <m:ctrlPr>
+                <w:rPr>
+                  <w:rFonts w:ascii="Cambria Math" w:hAnsi="Cambria Math" w:cstheme="majorBidi"/>
+                  <w:i/>
+                </w:rPr>
+              </m:ctrlPr>
+            </m:sSubPr>
+            <m:e>
+              <m:r>
+                <w:rPr>
+                  <w:rFonts w:ascii="Cambria Math" w:hAnsi="Cambria Math" w:cstheme="majorBidi"/>
+                </w:rPr>
+                <m:t>P</m:t>
+              </m:r>
+            </m:e>
+            <m:sub>
+              <m:r>
+                <w:rPr>
+                  <w:rFonts w:ascii="Cambria Math" w:hAnsi="Cambria Math" w:cstheme="majorBidi"/>
+                </w:rPr>
+                <m:t>out</m:t>
+              </m:r>
+            </m:sub>
+          </m:sSub>
+          <m:r>
+            <w:rPr>
+              <w:rFonts w:ascii="Cambria Math" w:hAnsi="Cambria Math" w:cstheme="majorBidi"/>
+            </w:rPr>
+            <m:t xml:space="preserve">   →</m:t>
+          </m:r>
+          <m:sSub>
+            <m:sSubPr>
+              <m:ctrlPr>
+                <w:rPr>
+                  <w:rFonts w:ascii="Cambria Math" w:hAnsi="Cambria Math" w:cstheme="majorBidi"/>
+                  <w:i/>
+                </w:rPr>
+              </m:ctrlPr>
+            </m:sSubPr>
+            <m:e>
+              <m:r>
+                <w:rPr>
+                  <w:rFonts w:ascii="Cambria Math" w:hAnsi="Cambria Math" w:cstheme="majorBidi"/>
+                </w:rPr>
+                <m:t>-P</m:t>
+              </m:r>
+            </m:e>
+            <m:sub>
+              <m:r>
+                <w:rPr>
+                  <w:rFonts w:ascii="Cambria Math" w:hAnsi="Cambria Math" w:cstheme="majorBidi"/>
+                </w:rPr>
+                <m:t>ext</m:t>
+              </m:r>
+            </m:sub>
+          </m:sSub>
+          <m:r>
+            <w:rPr>
+              <w:rFonts w:ascii="Cambria Math" w:hAnsi="Cambria Math" w:cstheme="majorBidi"/>
+            </w:rPr>
+            <m:t>=</m:t>
+          </m:r>
+          <m:sSub>
+            <m:sSubPr>
+              <m:ctrlPr>
+                <w:rPr>
+                  <w:rFonts w:ascii="Cambria Math" w:hAnsi="Cambria Math" w:cstheme="majorBidi"/>
+                  <w:i/>
+                </w:rPr>
+              </m:ctrlPr>
+            </m:sSubPr>
+            <m:e>
+              <m:r>
+                <w:rPr>
+                  <w:rFonts w:ascii="Cambria Math" w:hAnsi="Cambria Math" w:cstheme="majorBidi"/>
+                </w:rPr>
+                <m:t>P</m:t>
+              </m:r>
+            </m:e>
+            <m:sub>
+              <m:r>
+                <w:rPr>
+                  <w:rFonts w:ascii="Cambria Math" w:hAnsi="Cambria Math" w:cstheme="majorBidi"/>
+                </w:rPr>
+                <m:t>out</m:t>
+              </m:r>
+            </m:sub>
+          </m:sSub>
+          <m:r>
+            <w:rPr>
+              <w:rFonts w:ascii="Cambria Math" w:hAnsi="Cambria Math" w:cstheme="majorBidi"/>
+            </w:rPr>
+            <m:t>-</m:t>
+          </m:r>
+          <m:sSub>
+            <m:sSubPr>
+              <m:ctrlPr>
+                <w:rPr>
+                  <w:rFonts w:ascii="Cambria Math" w:hAnsi="Cambria Math" w:cstheme="majorBidi"/>
+                  <w:i/>
+                </w:rPr>
+              </m:ctrlPr>
+            </m:sSubPr>
+            <m:e>
+              <m:r>
+                <w:rPr>
+                  <w:rFonts w:ascii="Cambria Math" w:hAnsi="Cambria Math" w:cstheme="majorBidi"/>
+                </w:rPr>
+                <m:t>P</m:t>
+              </m:r>
+            </m:e>
+            <m:sub>
+              <m:r>
+                <w:rPr>
+                  <w:rFonts w:ascii="Cambria Math" w:hAnsi="Cambria Math" w:cstheme="majorBidi"/>
+                </w:rPr>
+                <m:t>in</m:t>
+              </m:r>
+            </m:sub>
+          </m:sSub>
+          <m:r>
+            <w:rPr>
+              <w:rFonts w:ascii="Cambria Math" w:hAnsi="Cambria Math" w:cstheme="majorBidi"/>
+            </w:rPr>
+            <m:t xml:space="preserve">=∆P </m:t>
+          </m:r>
+        </m:oMath>
+      </m:oMathPara>
+    </w:p>
+    <w:p>
+      <w:pPr>
+        <w:ind w:left="1080" w:firstLine="360"/>
+        <w:jc w:val="both"/>
+        <w:rPr>
+          <w:rFonts w:asciiTheme="majorBidi" w:hAnsiTheme="majorBidi" w:cstheme="majorBidi"/>
+        </w:rPr>
+      </w:pPr>
+      <w:r>
+        <w:rPr>
+          <w:rFonts w:asciiTheme="majorBidi" w:hAnsiTheme="majorBidi" w:cstheme="majorBidi"/>
+        </w:rPr>
+        <w:t xml:space="preserve">γ is the surface tension. In equilibrium, </w:t>
+      </w:r>
+      <w:r>
+        <w:rPr>
+          <w:rFonts w:asciiTheme="majorBidi" w:hAnsiTheme="majorBidi" w:cstheme="majorBidi"/>
+          <w:i/>
+          <w:iCs/>
+        </w:rPr>
+        <w:t>dF</w:t>
+      </w:r>
+      <w:r>
+        <w:rPr>
+          <w:rFonts w:asciiTheme="majorBidi" w:hAnsiTheme="majorBidi" w:cstheme="majorBidi"/>
+        </w:rPr>
+        <w:t xml:space="preserve"> = 0, and so,</w:t>
+      </w:r>
+    </w:p>
+    <w:p>
+      <w:pPr>
+        <w:ind w:left="1080" w:firstLine="360"/>
+        <w:jc w:val="both"/>
+        <w:rPr>
+          <w:rFonts w:asciiTheme="majorBidi" w:hAnsiTheme="majorBidi" w:cstheme="majorBidi"/>
+        </w:rPr>
+      </w:pPr>
+    </w:p>
+    <w:p>
+      <w:pPr>
+        <w:ind w:left="1080" w:firstLine="360"/>
+        <w:jc w:val="both"/>
+        <w:rPr>
+          <w:rFonts w:asciiTheme="majorBidi" w:hAnsiTheme="majorBidi" w:cstheme="majorBidi"/>
+        </w:rPr>
+      </w:pPr>
+      <m:oMathPara>
+        <m:oMath>
+          <m:sSub>
+            <m:sSubPr>
+              <m:ctrlPr>
+                <w:rPr>
+                  <w:rFonts w:ascii="Cambria Math" w:hAnsi="Cambria Math" w:cstheme="majorBidi"/>
+                  <w:i/>
+                </w:rPr>
+              </m:ctrlPr>
+            </m:sSubPr>
+            <m:e>
+              <m:r>
+                <w:rPr>
+                  <w:rFonts w:ascii="Cambria Math" w:hAnsi="Cambria Math" w:cstheme="majorBidi"/>
+                </w:rPr>
+                <m:t>P</m:t>
+              </m:r>
+            </m:e>
+            <m:sub>
+              <m:r>
+                <w:rPr>
+                  <w:rFonts w:ascii="Cambria Math" w:hAnsi="Cambria Math" w:cstheme="majorBidi"/>
+                </w:rPr>
+                <m:t>ext</m:t>
+              </m:r>
+            </m:sub>
+          </m:sSub>
+          <m:r>
+            <w:rPr>
+              <w:rFonts w:ascii="Cambria Math" w:hAnsi="Cambria Math" w:cstheme="majorBidi"/>
+            </w:rPr>
+            <m:t>dv=γdA</m:t>
+          </m:r>
+        </m:oMath>
+      </m:oMathPara>
+    </w:p>
+    <w:p>
+      <w:pPr>
+        <w:ind w:left="1440"/>
+        <w:jc w:val="both"/>
+        <w:rPr>
+          <w:rFonts w:asciiTheme="majorBidi" w:hAnsiTheme="majorBidi" w:cstheme="majorBidi"/>
+        </w:rPr>
+      </w:pPr>
+      <w:r>
+        <w:rPr>
+          <w:rFonts w:asciiTheme="majorBidi" w:hAnsiTheme="majorBidi" w:cstheme="majorBidi"/>
+        </w:rPr>
+        <w:t>By assumption of nanoparticle as a spherical ones with radius of R ( also for a balloon or a soap bubble )</w:t>
+      </w:r>
+    </w:p>
+    <w:p>
+      <w:pPr>
+        <w:ind w:left="720"/>
+        <w:jc w:val="both"/>
+        <w:rPr>
+          <w:rFonts w:asciiTheme="majorBidi" w:eastAsiaTheme="minorEastAsia" w:hAnsiTheme="majorBidi" w:cstheme="majorBidi"/>
+        </w:rPr>
+      </w:pPr>
+      <m:oMathPara>
+        <m:oMath>
+          <m:r>
+            <w:rPr>
+              <w:rFonts w:ascii="Cambria Math" w:hAnsi="Cambria Math" w:cstheme="majorBidi"/>
+            </w:rPr>
+            <m:t>∆P=</m:t>
+          </m:r>
+          <m:f>
+            <m:fPr>
+              <m:ctrlPr>
+                <w:rPr>
+                  <w:rFonts w:ascii="Cambria Math" w:hAnsi="Cambria Math" w:cstheme="majorBidi"/>
+                  <w:i/>
+                </w:rPr>
+              </m:ctrlPr>
+            </m:fPr>
+            <m:num>
+              <m:r>
+                <w:rPr>
+                  <w:rFonts w:ascii="Cambria Math" w:hAnsi="Cambria Math" w:cstheme="majorBidi"/>
+                </w:rPr>
+                <m:t>γdA</m:t>
+              </m:r>
+            </m:num>
+            <m:den>
+              <m:r>
+                <w:rPr>
+                  <w:rFonts w:ascii="Cambria Math" w:hAnsi="Cambria Math" w:cstheme="majorBidi"/>
+                </w:rPr>
+                <m:t>dv</m:t>
+              </m:r>
+            </m:den>
+          </m:f>
+          <m:r>
+            <w:rPr>
+              <w:rFonts w:ascii="Cambria Math" w:hAnsi="Cambria Math" w:cstheme="majorBidi"/>
+            </w:rPr>
+            <m:t xml:space="preserve">= </m:t>
+          </m:r>
+          <m:f>
+            <m:fPr>
+              <m:ctrlPr>
+                <w:rPr>
+                  <w:rFonts w:ascii="Cambria Math" w:hAnsi="Cambria Math" w:cstheme="majorBidi"/>
+                  <w:i/>
+                </w:rPr>
+              </m:ctrlPr>
+            </m:fPr>
+            <m:num>
+              <m:r>
+                <w:rPr>
+                  <w:rFonts w:ascii="Cambria Math" w:hAnsi="Cambria Math" w:cstheme="majorBidi"/>
+                </w:rPr>
+                <m:t>γ 8πR</m:t>
+              </m:r>
+            </m:num>
+            <m:den>
+              <m:r>
+                <w:rPr>
+                  <w:rFonts w:ascii="Cambria Math" w:hAnsi="Cambria Math" w:cstheme="majorBidi"/>
+                </w:rPr>
+                <m:t>4π</m:t>
+              </m:r>
+              <m:sSup>
+                <m:sSupPr>
+                  <m:ctrlPr>
+                    <w:rPr>
+                      <w:rFonts w:ascii="Cambria Math" w:hAnsi="Cambria Math" w:cstheme="majorBidi"/>
+                      <w:i/>
+                    </w:rPr>
+                  </m:ctrlPr>
+                </m:sSupPr>
+                <m:e>
+                  <m:r>
+                    <w:rPr>
+                      <w:rFonts w:ascii="Cambria Math" w:hAnsi="Cambria Math" w:cstheme="majorBidi"/>
+                    </w:rPr>
+                    <m:t>R</m:t>
+                  </m:r>
+                </m:e>
+                <m:sup>
+                  <m:r>
+                    <w:rPr>
+                      <w:rFonts w:ascii="Cambria Math" w:hAnsi="Cambria Math" w:cstheme="majorBidi"/>
+                    </w:rPr>
+                    <m:t>2</m:t>
+                  </m:r>
+                </m:sup>
+              </m:sSup>
+            </m:den>
+          </m:f>
+          <m:r>
+            <w:rPr>
+              <w:rFonts w:ascii="Cambria Math" w:hAnsi="Cambria Math" w:cstheme="majorBidi"/>
+            </w:rPr>
+            <m:t>=</m:t>
+          </m:r>
+          <m:f>
+            <m:fPr>
+              <m:ctrlPr>
+                <w:rPr>
+                  <w:rFonts w:ascii="Cambria Math" w:hAnsi="Cambria Math" w:cstheme="majorBidi"/>
+                  <w:i/>
+                </w:rPr>
+              </m:ctrlPr>
+            </m:fPr>
+            <m:num>
+              <m:r>
+                <w:rPr>
+                  <w:rFonts w:ascii="Cambria Math" w:hAnsi="Cambria Math" w:cstheme="majorBidi"/>
+                </w:rPr>
+                <m:t>2γ</m:t>
+              </m:r>
+            </m:num>
+            <m:den>
+              <m:r>
+                <w:rPr>
+                  <w:rFonts w:ascii="Cambria Math" w:hAnsi="Cambria Math" w:cstheme="majorBidi"/>
+                </w:rPr>
+                <m:t>R</m:t>
+              </m:r>
+            </m:den>
+          </m:f>
+        </m:oMath>
+      </m:oMathPara>
+    </w:p>
+    <w:p>
+      <w:pPr>
+        <w:pStyle w:val="ListParagraph"/>
+        <w:ind w:left="1440"/>
+        <w:jc w:val="both"/>
+        <w:rPr>
+          <w:rFonts w:ascii="Cambria Math" w:hAnsi="Cambria Math" w:cstheme="majorBidi"/>
+          <w:color w:val="7030A0"/>
+          <w:oMath/>
+        </w:rPr>
+      </w:pPr>
+    </w:p>
+    <w:p>
+      <w:pPr>
+        <w:ind w:left="720"/>
+        <w:jc w:val="both"/>
+        <w:rPr>
+          <w:rFonts w:asciiTheme="majorBidi" w:eastAsiaTheme="minorEastAsia" w:hAnsiTheme="majorBidi" w:cstheme="majorBidi"/>
+        </w:rPr>
+      </w:pPr>
+    </w:p>
+    <w:p>
+      <w:pPr>
+        <w:ind w:left="720"/>
+        <w:jc w:val="both"/>
+        <w:rPr>
+          <w:rFonts w:asciiTheme="majorBidi" w:eastAsiaTheme="minorEastAsia" w:hAnsiTheme="majorBidi" w:cstheme="majorBidi"/>
+        </w:rPr>
+      </w:pPr>
+      <m:oMathPara>
+        <m:oMath>
+          <m:r>
+            <w:rPr>
+              <w:rFonts w:ascii="Cambria Math" w:hAnsi="Cambria Math" w:cstheme="majorBidi"/>
+            </w:rPr>
+            <m:t>∆P=</m:t>
+          </m:r>
+          <m:f>
+            <m:fPr>
+              <m:ctrlPr>
+                <w:rPr>
+                  <w:rFonts w:ascii="Cambria Math" w:hAnsi="Cambria Math" w:cstheme="majorBidi"/>
+                  <w:i/>
+                </w:rPr>
+              </m:ctrlPr>
+            </m:fPr>
+            <m:num>
+              <m:r>
+                <w:rPr>
+                  <w:rFonts w:ascii="Cambria Math" w:hAnsi="Cambria Math" w:cstheme="majorBidi"/>
+                </w:rPr>
+                <m:t>2γ</m:t>
+              </m:r>
+            </m:num>
+            <m:den>
+              <m:r>
+                <w:rPr>
+                  <w:rFonts w:ascii="Cambria Math" w:hAnsi="Cambria Math" w:cstheme="majorBidi"/>
+                </w:rPr>
+                <m:t>R</m:t>
+              </m:r>
+            </m:den>
+          </m:f>
+        </m:oMath>
+      </m:oMathPara>
+    </w:p>
+    <w:p>
+      <w:pPr>
+        <w:ind w:firstLine="720"/>
+        <w:jc w:val="both"/>
+        <w:rPr>
+          <w:rFonts w:asciiTheme="majorBidi" w:eastAsiaTheme="minorEastAsia" w:hAnsiTheme="majorBidi" w:cstheme="majorBidi"/>
+        </w:rPr>
+      </w:pPr>
+      <w:r>
+        <w:rPr>
+          <w:rFonts w:asciiTheme="majorBidi" w:eastAsiaTheme="minorEastAsia" w:hAnsiTheme="majorBidi" w:cstheme="majorBidi"/>
+        </w:rPr>
+        <w:t>Second part)</w:t>
+      </w:r>
+    </w:p>
+    <w:p>
+      <w:pPr>
+        <w:ind w:left="1440"/>
+        <w:jc w:val="both"/>
+        <w:rPr>
+          <w:rFonts w:asciiTheme="majorBidi" w:hAnsiTheme="majorBidi" w:cstheme="majorBidi"/>
+        </w:rPr>
+      </w:pPr>
+    </w:p>
+    <w:p>
+      <w:pPr>
+        <w:autoSpaceDE w:val="0"/>
+        <w:autoSpaceDN w:val="0"/>
+        <w:adjustRightInd w:val="0"/>
+        <w:ind w:left="720"/>
+        <w:jc w:val="both"/>
+        <w:rPr>
+          <w:rFonts w:asciiTheme="majorBidi" w:hAnsiTheme="majorBidi" w:cstheme="majorBidi"/>
+        </w:rPr>
+      </w:pPr>
+      <w:r>
+        <w:rPr>
+          <w:rFonts w:asciiTheme="majorBidi" w:hAnsiTheme="majorBidi" w:cstheme="majorBidi"/>
+        </w:rPr>
+        <w:t xml:space="preserve">The transparent wings of </w:t>
+      </w:r>
+      <w:r>
+        <w:rPr>
+          <w:rFonts w:asciiTheme="majorBidi" w:hAnsiTheme="majorBidi" w:cstheme="majorBidi"/>
+          <w:i/>
+          <w:iCs/>
+        </w:rPr>
+        <w:t xml:space="preserve">Cicada orni </w:t>
+      </w:r>
+      <w:r>
+        <w:rPr>
+          <w:rFonts w:asciiTheme="majorBidi" w:hAnsiTheme="majorBidi" w:cstheme="majorBidi"/>
+        </w:rPr>
+        <w:t xml:space="preserve">exhibit </w:t>
+      </w:r>
+      <w:r>
+        <w:rPr>
+          <w:rFonts w:asciiTheme="majorBidi" w:hAnsiTheme="majorBidi" w:cstheme="majorBidi"/>
+        </w:rPr>
+        <w:t>nanostructur</w:t>
+      </w:r>
+      <w:r>
+        <w:rPr>
+          <w:rFonts w:asciiTheme="majorBidi" w:hAnsiTheme="majorBidi" w:cstheme="majorBidi"/>
+        </w:rPr>
+        <w:t xml:space="preserve">ed surface </w:t>
+      </w:r>
+      <w:r>
+        <w:rPr>
+          <w:rFonts w:asciiTheme="majorBidi" w:hAnsiTheme="majorBidi" w:cstheme="majorBidi"/>
+        </w:rPr>
+        <w:t xml:space="preserve">such as nipple arrays </w:t>
+      </w:r>
+      <w:r>
+        <w:rPr>
+          <w:rFonts w:asciiTheme="majorBidi" w:hAnsiTheme="majorBidi" w:cstheme="majorBidi"/>
+        </w:rPr>
+        <w:t xml:space="preserve">which </w:t>
+      </w:r>
+      <w:r>
+        <w:rPr>
+          <w:rFonts w:asciiTheme="majorBidi" w:hAnsiTheme="majorBidi" w:cstheme="majorBidi"/>
+        </w:rPr>
+        <w:t xml:space="preserve">act as an </w:t>
+      </w:r>
+      <w:r>
+        <w:rPr>
+          <w:rFonts w:asciiTheme="majorBidi" w:hAnsiTheme="majorBidi" w:cstheme="majorBidi"/>
+        </w:rPr>
+        <w:t>adaptive</w:t>
+      </w:r>
+      <w:r>
+        <w:rPr>
+          <w:rFonts w:asciiTheme="majorBidi" w:hAnsiTheme="majorBidi" w:cstheme="majorBidi"/>
+        </w:rPr>
+        <w:t xml:space="preserve"> refractive index layer </w:t>
+      </w:r>
+      <w:r>
+        <w:rPr>
+          <w:rFonts w:asciiTheme="majorBidi" w:hAnsiTheme="majorBidi" w:cstheme="majorBidi"/>
+        </w:rPr>
+        <w:t>on their surface</w:t>
+      </w:r>
+      <w:r>
+        <w:rPr>
+          <w:rFonts w:asciiTheme="majorBidi" w:hAnsiTheme="majorBidi" w:cstheme="majorBidi"/>
+        </w:rPr>
+        <w:t xml:space="preserve">s. This fact </w:t>
+      </w:r>
+      <w:r>
+        <w:rPr>
+          <w:rFonts w:asciiTheme="majorBidi" w:hAnsiTheme="majorBidi" w:cstheme="majorBidi"/>
+        </w:rPr>
+        <w:t xml:space="preserve">is the reason </w:t>
+      </w:r>
+      <w:r>
+        <w:rPr>
+          <w:rFonts w:asciiTheme="majorBidi" w:hAnsiTheme="majorBidi" w:cstheme="majorBidi"/>
+        </w:rPr>
+        <w:lastRenderedPageBreak/>
+        <w:t>behind antireflection properties.</w:t>
+      </w:r>
+      <w:r>
+        <w:rPr>
+          <w:rFonts w:asciiTheme="majorBidi" w:hAnsiTheme="majorBidi" w:cstheme="majorBidi"/>
+        </w:rPr>
+        <w:t xml:space="preserve">  According to </w:t>
+      </w:r>
+      <w:r>
+        <w:rPr>
+          <w:rFonts w:asciiTheme="majorBidi" w:hAnsiTheme="majorBidi" w:cstheme="majorBidi"/>
+        </w:rPr>
+        <w:fldChar w:fldCharType="begin"/>
+      </w:r>
+      <w:r>
+        <w:rPr>
+          <w:rFonts w:asciiTheme="majorBidi" w:hAnsiTheme="majorBidi" w:cstheme="majorBidi"/>
+        </w:rPr>
+        <w:instrText xml:space="preserve"> ADDIN EN.CITE &lt;EndNote&gt;&lt;Cite&gt;&lt;Author&gt;Dellieu&lt;/Author&gt;&lt;Year&gt;2014&lt;/Year&gt;&lt;RecNum&gt;42&lt;/RecNum&gt;&lt;DisplayText&gt;(Dellieu et al., 2014)&lt;/DisplayText&gt;&lt;record&gt;&lt;rec-number&gt;42&lt;/rec-number&gt;&lt;foreign-keys&gt;&lt;key app="EN" db-id="02z2pf0f7pdx0qewx9q5ezxqesw0as5sz0x0" timestamp="1587583690"&gt;42&lt;/key&gt;&lt;/foreign-keys&gt;&lt;ref-type name="Journal Article"&gt;17&lt;/ref-type&gt;&lt;contributors&gt;&lt;authors&gt;&lt;author&gt;Dellieu, Louis&lt;/author&gt;&lt;author&gt;Sarrazin, Michaël&lt;/author&gt;&lt;author&gt;Simonis, Priscilla&lt;/author&gt;&lt;author&gt;Deparis, Olivier&lt;/author&gt;&lt;author&gt;Vigneron, Jean Pol&lt;/author&gt;&lt;/authors&gt;&lt;/contributors&gt;&lt;titles&gt;&lt;title&gt;A two-in-one superhydrophobic and anti-reflective nanodevice in the grey cicada Cicada orni (Hemiptera)&lt;/title&gt;&lt;secondary-title&gt;Journal of Applied Physics&lt;/secondary-title&gt;&lt;/titles&gt;&lt;periodical&gt;&lt;full-title&gt;Journal of Applied Physics&lt;/full-title&gt;&lt;/periodical&gt;&lt;pages&gt;024701&lt;/pages&gt;&lt;volume&gt;116&lt;/volume&gt;&lt;number&gt;2&lt;/number&gt;&lt;dates&gt;&lt;year&gt;2014&lt;/year&gt;&lt;/dates&gt;&lt;isbn&gt;0021-8979&lt;/isbn&gt;&lt;urls&gt;&lt;/urls&gt;&lt;/record&gt;&lt;/Cite&gt;&lt;/EndNote&gt;</w:instrText>
+      </w:r>
+      <w:r>
+        <w:rPr>
+          <w:rFonts w:asciiTheme="majorBidi" w:hAnsiTheme="majorBidi" w:cstheme="majorBidi"/>
+        </w:rPr>
+        <w:fldChar w:fldCharType="separate"/>
+      </w:r>
+      <w:r>
+        <w:rPr>
+          <w:rFonts w:asciiTheme="majorBidi" w:hAnsiTheme="majorBidi" w:cstheme="majorBidi"/>
+          <w:noProof/>
+        </w:rPr>
+        <w:t>(Dellieu et al., 2014)</w:t>
+      </w:r>
+      <w:r>
+        <w:rPr>
+          <w:rFonts w:asciiTheme="majorBidi" w:hAnsiTheme="majorBidi" w:cstheme="majorBidi"/>
+        </w:rPr>
+        <w:fldChar w:fldCharType="end"/>
+      </w:r>
+      <w:r>
+        <w:rPr>
+          <w:rFonts w:asciiTheme="majorBidi" w:hAnsiTheme="majorBidi" w:cstheme="majorBidi"/>
+        </w:rPr>
+        <w:t xml:space="preserve">, the spherical cap had negligible effect on AR whereas the conical base (w.r.t. cylindrical base) was essential to provide the graded refractive index profile. </w:t>
+      </w:r>
+    </w:p>
+    <w:p>
+      <w:pPr>
+        <w:autoSpaceDE w:val="0"/>
+        <w:autoSpaceDN w:val="0"/>
+        <w:adjustRightInd w:val="0"/>
+        <w:jc w:val="both"/>
+        <w:rPr>
+          <w:rFonts w:asciiTheme="majorBidi" w:hAnsiTheme="majorBidi" w:cstheme="majorBidi"/>
+        </w:rPr>
+      </w:pPr>
+    </w:p>
+    <w:p>
+      <w:pPr>
+        <w:autoSpaceDE w:val="0"/>
+        <w:autoSpaceDN w:val="0"/>
+        <w:adjustRightInd w:val="0"/>
+        <w:ind w:left="720"/>
+        <w:jc w:val="both"/>
+        <w:rPr>
+          <w:rFonts w:asciiTheme="majorBidi" w:hAnsiTheme="majorBidi" w:cstheme="majorBidi"/>
+        </w:rPr>
+      </w:pPr>
+      <w:r>
+        <w:rPr>
+          <w:rFonts w:asciiTheme="majorBidi" w:hAnsiTheme="majorBidi" w:cstheme="majorBidi"/>
+        </w:rPr>
+        <w:t>The nipple array covering the wing surface is responsible for its h</w:t>
+      </w:r>
+      <w:r>
+        <w:rPr>
+          <w:rFonts w:asciiTheme="majorBidi" w:hAnsiTheme="majorBidi" w:cstheme="majorBidi"/>
+        </w:rPr>
+        <w:t xml:space="preserve">ydrophobic properties </w:t>
+      </w:r>
+      <w:r>
+        <w:rPr>
+          <w:rFonts w:asciiTheme="majorBidi" w:hAnsiTheme="majorBidi" w:cstheme="majorBidi"/>
+        </w:rPr>
+        <w:t xml:space="preserve">.Indeed, without the nanostructure, the water droplet </w:t>
+      </w:r>
+      <w:r>
+        <w:rPr>
+          <w:rFonts w:asciiTheme="majorBidi" w:hAnsiTheme="majorBidi" w:cstheme="majorBidi"/>
+        </w:rPr>
+        <w:t>would probably spread on the surface since the contact angle of water on a at chitin surface is about 105</w:t>
+      </w:r>
+      <w:r>
+        <w:rPr>
+          <w:rFonts w:asciiTheme="majorBidi" w:hAnsiTheme="majorBidi" w:cstheme="majorBidi"/>
+          <w:vertAlign w:val="superscript"/>
+        </w:rPr>
+        <w:t>0</w:t>
+      </w:r>
+      <w:r>
+        <w:rPr>
+          <w:rFonts w:asciiTheme="majorBidi" w:hAnsiTheme="majorBidi" w:cstheme="majorBidi"/>
+        </w:rPr>
+        <w:t>.  When we have a surface with some arrays of nipple-like nanostructures on it, by dropping one water on the surface, as the figure</w:t>
+      </w:r>
+      <w:r>
+        <w:rPr>
+          <w:rFonts w:asciiTheme="majorBidi" w:hAnsiTheme="majorBidi" w:cstheme="majorBidi"/>
+        </w:rPr>
+        <w:t xml:space="preserve">s below show, between the droplet </w:t>
+      </w:r>
+      <w:r>
+        <w:rPr>
+          <w:rFonts w:asciiTheme="majorBidi" w:hAnsiTheme="majorBidi" w:cstheme="majorBidi"/>
+        </w:rPr>
+        <w:t>and the nanostructures</w:t>
+      </w:r>
+      <w:r>
+        <w:rPr>
+          <w:rFonts w:asciiTheme="majorBidi" w:hAnsiTheme="majorBidi" w:cstheme="majorBidi"/>
+        </w:rPr>
+        <w:t>,</w:t>
+      </w:r>
+      <w:r>
+        <w:rPr>
+          <w:rFonts w:asciiTheme="majorBidi" w:hAnsiTheme="majorBidi" w:cstheme="majorBidi"/>
+        </w:rPr>
+        <w:t xml:space="preserve"> we have air trapped which will cause the drop to see a barrier in front of itself. </w:t>
+      </w:r>
+    </w:p>
+    <w:p>
+      <w:pPr>
+        <w:autoSpaceDE w:val="0"/>
+        <w:autoSpaceDN w:val="0"/>
+        <w:adjustRightInd w:val="0"/>
+        <w:ind w:left="720"/>
+        <w:jc w:val="both"/>
+        <w:rPr>
+          <w:rFonts w:asciiTheme="majorBidi" w:hAnsiTheme="majorBidi" w:cstheme="majorBidi"/>
+          <w:vertAlign w:val="subscript"/>
+        </w:rPr>
+      </w:pPr>
+      <w:r>
+        <w:rPr>
+          <w:rFonts w:asciiTheme="majorBidi" w:hAnsiTheme="majorBidi" w:cstheme="majorBidi"/>
+        </w:rPr>
+        <w:t>From Y</w:t>
+      </w:r>
+      <w:r>
+        <w:rPr>
+          <w:rFonts w:asciiTheme="majorBidi" w:hAnsiTheme="majorBidi" w:cstheme="majorBidi"/>
+        </w:rPr>
+        <w:t>oung-</w:t>
+      </w:r>
+      <w:r>
+        <w:rPr>
+          <w:rFonts w:asciiTheme="majorBidi" w:hAnsiTheme="majorBidi" w:cstheme="majorBidi"/>
+        </w:rPr>
+        <w:t>L</w:t>
+      </w:r>
+      <w:r>
+        <w:rPr>
+          <w:rFonts w:asciiTheme="majorBidi" w:hAnsiTheme="majorBidi" w:cstheme="majorBidi"/>
+        </w:rPr>
+        <w:t xml:space="preserve">apses equation </w:t>
+      </w:r>
+      <w:r>
+        <w:rPr>
+          <w:rFonts w:asciiTheme="majorBidi" w:hAnsiTheme="majorBidi" w:cstheme="majorBidi"/>
+        </w:rPr>
+        <w:t xml:space="preserve">we can have Kelvin equation as explained in question 5, </w:t>
+      </w:r>
+      <w:r>
+        <w:rPr>
+          <w:rFonts w:asciiTheme="majorBidi" w:hAnsiTheme="majorBidi" w:cstheme="majorBidi"/>
+        </w:rPr>
+        <w:t>we know that the vapor pressure of convex surfaces are more than flat ones therefore the designs with hemispherical caps have higher vapor pressure which can act as stronger barrier</w:t>
+      </w:r>
+      <w:r>
+        <w:rPr>
+          <w:rFonts w:asciiTheme="majorBidi" w:hAnsiTheme="majorBidi" w:cstheme="majorBidi"/>
+        </w:rPr>
+        <w:t>s</w:t>
+      </w:r>
+      <w:r>
+        <w:rPr>
+          <w:rFonts w:asciiTheme="majorBidi" w:hAnsiTheme="majorBidi" w:cstheme="majorBidi"/>
+        </w:rPr>
+        <w:t xml:space="preserve"> toward the infusion of droplet</w:t>
+      </w:r>
+      <w:r>
+        <w:rPr>
+          <w:rFonts w:asciiTheme="majorBidi" w:hAnsiTheme="majorBidi" w:cstheme="majorBidi"/>
+        </w:rPr>
+        <w:t>.  As the</w:t>
+      </w:r>
+      <w:r>
+        <w:rPr>
+          <w:rFonts w:asciiTheme="majorBidi" w:hAnsiTheme="majorBidi" w:cstheme="majorBidi"/>
+        </w:rPr>
+        <w:t xml:space="preserve"> figure below shows</w:t>
+      </w:r>
+      <w:r>
+        <w:rPr>
+          <w:rFonts w:asciiTheme="majorBidi" w:hAnsiTheme="majorBidi" w:cstheme="majorBidi"/>
+        </w:rPr>
+        <w:t xml:space="preserve"> </w:t>
+      </w:r>
+      <w:r>
+        <w:rPr>
+          <w:rFonts w:asciiTheme="majorBidi" w:hAnsiTheme="majorBidi" w:cstheme="majorBidi"/>
+        </w:rPr>
+        <w:fldChar w:fldCharType="begin"/>
+      </w:r>
+      <w:r>
+        <w:rPr>
+          <w:rFonts w:asciiTheme="majorBidi" w:hAnsiTheme="majorBidi" w:cstheme="majorBidi"/>
+        </w:rPr>
+        <w:instrText xml:space="preserve"> ADDIN EN.CITE &lt;EndNote&gt;&lt;Cite&gt;&lt;Author&gt;Dellieu&lt;/Author&gt;&lt;Year&gt;2014&lt;/Year&gt;&lt;RecNum&gt;42&lt;/RecNum&gt;&lt;DisplayText&gt;(Dellieu et al., 2014)&lt;/DisplayText&gt;&lt;record&gt;&lt;rec-number&gt;42&lt;/rec-number&gt;&lt;foreign-keys&gt;&lt;key app="EN" db-id="02z2pf0f7pdx0qewx9q5ezxqesw0as5sz0x0" timestamp="1587583690"&gt;42&lt;/key&gt;&lt;/foreign-keys&gt;&lt;ref-type name="Journal Article"&gt;17&lt;/ref-type&gt;&lt;contributors&gt;&lt;authors&gt;&lt;author&gt;Dellieu, Louis&lt;/author&gt;&lt;author&gt;Sarrazin, Michaël&lt;/author&gt;&lt;author&gt;Simonis, Priscilla&lt;/author&gt;&lt;author&gt;Deparis, Olivier&lt;/author&gt;&lt;author&gt;Vigneron, Jean Pol&lt;/author&gt;&lt;/authors&gt;&lt;/contributors&gt;&lt;titles&gt;&lt;title&gt;A two-in-one superhydrophobic and anti-reflective nanodevice in the grey cicada Cicada orni (Hemiptera)&lt;/title&gt;&lt;secondary-title&gt;Journal of Applied Physics&lt;/secondary-title&gt;&lt;/titles&gt;&lt;periodical&gt;&lt;full-title&gt;Journal of Applied Physics&lt;/full-title&gt;&lt;/periodical&gt;&lt;pages&gt;024701&lt;/pages&gt;&lt;volume&gt;116&lt;/volume&gt;&lt;number&gt;2&lt;/number&gt;&lt;dates&gt;&lt;year&gt;2014&lt;/year&gt;&lt;/dates&gt;&lt;isbn&gt;0021-8979&lt;/isbn&gt;&lt;urls&gt;&lt;/urls&gt;&lt;/record&gt;&lt;/Cite&gt;&lt;/EndNote&gt;</w:instrText>
+      </w:r>
+      <w:r>
+        <w:rPr>
+          <w:rFonts w:asciiTheme="majorBidi" w:hAnsiTheme="majorBidi" w:cstheme="majorBidi"/>
+        </w:rPr>
+        <w:fldChar w:fldCharType="separate"/>
+      </w:r>
+      <w:r>
+        <w:rPr>
+          <w:rFonts w:asciiTheme="majorBidi" w:hAnsiTheme="majorBidi" w:cstheme="majorBidi"/>
+          <w:noProof/>
+        </w:rPr>
+        <w:t>(Dellieu et al., 2014)</w:t>
+      </w:r>
+      <w:r>
+        <w:rPr>
+          <w:rFonts w:asciiTheme="majorBidi" w:hAnsiTheme="majorBidi" w:cstheme="majorBidi"/>
+        </w:rPr>
+        <w:fldChar w:fldCharType="end"/>
+      </w:r>
+      <w:r>
+        <w:rPr>
+          <w:rFonts w:asciiTheme="majorBidi" w:hAnsiTheme="majorBidi" w:cstheme="majorBidi"/>
+        </w:rPr>
+        <w:t xml:space="preserve">, </w:t>
+      </w:r>
+      <w:r>
+        <w:rPr>
+          <w:rFonts w:asciiTheme="majorBidi" w:hAnsiTheme="majorBidi" w:cstheme="majorBidi"/>
+          <w:i/>
+          <w:iCs/>
+        </w:rPr>
+        <w:t>ϴ</w:t>
+      </w:r>
+      <w:r>
+        <w:rPr>
+          <w:rFonts w:asciiTheme="majorBidi" w:hAnsiTheme="majorBidi" w:cstheme="majorBidi"/>
+          <w:i/>
+          <w:iCs/>
+          <w:vertAlign w:val="subscript"/>
+        </w:rPr>
+        <w:t>0</w:t>
+      </w:r>
+      <w:r>
+        <w:rPr>
+          <w:rFonts w:asciiTheme="majorBidi" w:hAnsiTheme="majorBidi" w:cstheme="majorBidi"/>
+          <w:vertAlign w:val="subscript"/>
+        </w:rPr>
+        <w:t xml:space="preserve"> </w:t>
+      </w:r>
+      <w:r>
+        <w:rPr>
+          <w:rFonts w:asciiTheme="majorBidi" w:hAnsiTheme="majorBidi" w:cstheme="majorBidi"/>
+        </w:rPr>
+        <w:t>is the contact angle of a drop</w:t>
+      </w:r>
+      <w:r>
+        <w:rPr>
+          <w:rFonts w:asciiTheme="majorBidi" w:hAnsiTheme="majorBidi" w:cstheme="majorBidi"/>
+        </w:rPr>
+        <w:t>let deposited on</w:t>
+      </w:r>
+      <w:r>
+        <w:rPr>
+          <w:rFonts w:asciiTheme="majorBidi" w:hAnsiTheme="majorBidi" w:cstheme="majorBidi"/>
+        </w:rPr>
+        <w:t xml:space="preserve"> chitin, which is smaller for the right picture (hemispherical cap) which means higher hydrophobicity</w:t>
+      </w:r>
+      <w:r>
+        <w:rPr>
+          <w:rFonts w:asciiTheme="majorBidi" w:hAnsiTheme="majorBidi" w:cstheme="majorBidi"/>
+        </w:rPr>
+        <w:t xml:space="preserve">. </w:t>
+      </w:r>
+      <w:r>
+        <w:rPr>
+          <w:rFonts w:asciiTheme="majorBidi" w:hAnsiTheme="majorBidi" w:cstheme="majorBidi"/>
+        </w:rPr>
+        <w:t>Therefore, designs a</w:t>
+      </w:r>
+      <w:r>
+        <w:rPr>
+          <w:rFonts w:asciiTheme="majorBidi" w:hAnsiTheme="majorBidi" w:cstheme="majorBidi"/>
+        </w:rPr>
+        <w:t xml:space="preserve">) </w:t>
+      </w:r>
+      <w:r>
+        <w:rPr>
+          <w:rFonts w:asciiTheme="majorBidi" w:hAnsiTheme="majorBidi" w:cstheme="majorBidi"/>
+        </w:rPr>
+        <w:t>and b</w:t>
+      </w:r>
+      <w:r>
+        <w:rPr>
+          <w:rFonts w:asciiTheme="majorBidi" w:hAnsiTheme="majorBidi" w:cstheme="majorBidi"/>
+        </w:rPr>
+        <w:t>)</w:t>
+      </w:r>
+      <w:r>
+        <w:rPr>
+          <w:rFonts w:asciiTheme="majorBidi" w:hAnsiTheme="majorBidi" w:cstheme="majorBidi"/>
+        </w:rPr>
+        <w:t xml:space="preserve"> are more favorable in hydrophobicity phenomena. </w:t>
+      </w:r>
+      <w:r>
+        <w:rPr>
+          <w:rFonts w:asciiTheme="majorBidi" w:hAnsiTheme="majorBidi" w:cstheme="majorBidi"/>
+        </w:rPr>
+        <w:t xml:space="preserve"> </w:t>
+      </w:r>
+    </w:p>
+    <w:p>
+      <w:pPr>
+        <w:autoSpaceDE w:val="0"/>
+        <w:autoSpaceDN w:val="0"/>
+        <w:adjustRightInd w:val="0"/>
+        <w:rPr>
+          <w:rFonts w:ascii="LMMathSymbols7-Regular" w:hAnsi="LMMathSymbols7-Regular" w:cs="LMMathSymbols7-Regular"/>
+          <w:sz w:val="14"/>
+          <w:szCs w:val="14"/>
+        </w:rPr>
+      </w:pPr>
+    </w:p>
+    <w:p>
+      <w:pPr>
+        <w:autoSpaceDE w:val="0"/>
+        <w:autoSpaceDN w:val="0"/>
+        <w:adjustRightInd w:val="0"/>
+        <w:jc w:val="center"/>
+        <w:rPr>
+          <w:rFonts w:ascii="LMRoman10-Regular" w:hAnsi="LMRoman10-Regular" w:cs="LMRoman10-Regular"/>
+          <w:sz w:val="20"/>
+          <w:szCs w:val="20"/>
+        </w:rPr>
+      </w:pPr>
+      <w:r>
+        <w:rPr>
+          <w:noProof/>
+        </w:rPr>
+        <w:drawing>
+          <wp:inline distT="0" distB="0" distL="0" distR="0" wp14:anchorId="68E55730" wp14:editId="414EB3C4">
+            <wp:extent cx="2479678" cy="1813560"/>
+            <wp:effectExtent l="0" t="0" r="0" b="0"/>
+            <wp:docPr id="16" name="Picture 16"/>
+            <wp:cNvGraphicFramePr>
+              <a:graphicFrameLocks xmlns:a="http://schemas.openxmlformats.org/drawingml/2006/main" noChangeAspect="1"/>
+            </wp:cNvGraphicFramePr>
+            <a:graphic xmlns:a="http://schemas.openxmlformats.org/drawingml/2006/main">
+              <a:graphicData uri="http://schemas.openxmlformats.org/drawingml/2006/picture">
+                <pic:pic xmlns:pic="http://schemas.openxmlformats.org/drawingml/2006/picture">
+                  <pic:nvPicPr>
+                    <pic:cNvPr id="0" name=""/>
+                    <pic:cNvPicPr/>
+                  </pic:nvPicPr>
+                  <pic:blipFill>
+                    <a:blip r:embed="rId23"/>
+                    <a:stretch>
+                      <a:fillRect/>
+                    </a:stretch>
+                  </pic:blipFill>
+                  <pic:spPr>
+                    <a:xfrm>
+                      <a:off x="0" y="0"/>
+                      <a:ext cx="2479678" cy="1813560"/>
+                    </a:xfrm>
+                    <a:prstGeom prst="rect">
+                      <a:avLst/>
+                    </a:prstGeom>
+                  </pic:spPr>
+                </pic:pic>
+              </a:graphicData>
+            </a:graphic>
+          </wp:inline>
+        </w:drawing>
+      </w:r>
+      <w:r>
+        <w:rPr>
+          <w:noProof/>
+        </w:rPr>
+        <w:drawing>
+          <wp:inline distT="0" distB="0" distL="0" distR="0" wp14:anchorId="050F96B4" wp14:editId="2B6A93E2">
+            <wp:extent cx="2431825" cy="1905000"/>
+            <wp:effectExtent l="0" t="0" r="6985" b="0"/>
+            <wp:docPr id="15" name="Picture 15"/>
+            <wp:cNvGraphicFramePr>
+              <a:graphicFrameLocks xmlns:a="http://schemas.openxmlformats.org/drawingml/2006/main" noChangeAspect="1"/>
+            </wp:cNvGraphicFramePr>
+            <a:graphic xmlns:a="http://schemas.openxmlformats.org/drawingml/2006/main">
+              <a:graphicData uri="http://schemas.openxmlformats.org/drawingml/2006/picture">
+                <pic:pic xmlns:pic="http://schemas.openxmlformats.org/drawingml/2006/picture">
+                  <pic:nvPicPr>
+                    <pic:cNvPr id="0" name=""/>
+                    <pic:cNvPicPr/>
+                  </pic:nvPicPr>
+                  <pic:blipFill>
+                    <a:blip r:embed="rId24"/>
+                    <a:stretch>
+                      <a:fillRect/>
+                    </a:stretch>
+                  </pic:blipFill>
+                  <pic:spPr>
+                    <a:xfrm>
+                      <a:off x="0" y="0"/>
+                      <a:ext cx="2431825" cy="1905000"/>
+                    </a:xfrm>
+                    <a:prstGeom prst="rect">
+                      <a:avLst/>
+                    </a:prstGeom>
+                  </pic:spPr>
+                </pic:pic>
+              </a:graphicData>
+            </a:graphic>
+          </wp:inline>
+        </w:drawing>
+      </w:r>
       <w:r>
         <w:rPr>
           <w:rFonts w:ascii="Times New Roman" w:eastAsia="Times New Roman" w:hAnsi="Times New Roman" w:cs="Times New Roman"/>
@@ -8882,7 +10085,6 @@
     </w:p>
     <w:p>
       <w:pPr>
-        <w:jc w:val="both"/>
         <w:rPr>
           <w:rFonts w:ascii="Times New Roman" w:hAnsi="Times New Roman" w:cs="Times New Roman"/>
           <w:b/>
@@ -8895,47 +10097,47 @@
         <w:pStyle w:val="EndNoteBibliography"/>
         <w:numPr>
           <w:ilvl w:val="0"/>
-          <w:numId w:val="13"/>
+          <w:numId w:val="30"/>
         </w:numPr>
         <w:jc w:val="both"/>
         <w:rPr>
-          <w:rFonts w:ascii="Times New Roman" w:hAnsi="Times New Roman" w:cs="Times New Roman"/>
-        </w:rPr>
-      </w:pPr>
-      <w:r>
-        <w:rPr>
-          <w:rFonts w:ascii="Times New Roman" w:hAnsi="Times New Roman" w:cs="Times New Roman"/>
+          <w:rFonts w:asciiTheme="majorBidi" w:hAnsiTheme="majorBidi" w:cstheme="majorBidi"/>
+        </w:rPr>
+      </w:pPr>
+      <w:r>
+        <w:rPr>
+          <w:rFonts w:asciiTheme="majorBidi" w:hAnsiTheme="majorBidi" w:cstheme="majorBidi"/>
         </w:rPr>
         <w:fldChar w:fldCharType="begin"/>
       </w:r>
       <w:r>
         <w:rPr>
-          <w:rFonts w:ascii="Times New Roman" w:hAnsi="Times New Roman" w:cs="Times New Roman"/>
+          <w:rFonts w:asciiTheme="majorBidi" w:hAnsiTheme="majorBidi" w:cstheme="majorBidi"/>
         </w:rPr>
         <w:instrText xml:space="preserve"> ADDIN EN.REFLIST </w:instrText>
       </w:r>
       <w:r>
         <w:rPr>
-          <w:rFonts w:ascii="Times New Roman" w:hAnsi="Times New Roman" w:cs="Times New Roman"/>
+          <w:rFonts w:asciiTheme="majorBidi" w:hAnsiTheme="majorBidi" w:cstheme="majorBidi"/>
         </w:rPr>
         <w:fldChar w:fldCharType="separate"/>
       </w:r>
       <w:r>
         <w:rPr>
-          <w:rFonts w:ascii="Times New Roman" w:hAnsi="Times New Roman" w:cs="Times New Roman"/>
+          <w:rFonts w:asciiTheme="majorBidi" w:hAnsiTheme="majorBidi" w:cstheme="majorBidi"/>
         </w:rPr>
         <w:t xml:space="preserve">Cao, G., &amp; Wang, Y. (2004). Zero-dimensional nanostructures: nanoparticles. </w:t>
       </w:r>
       <w:r>
         <w:rPr>
-          <w:rFonts w:ascii="Times New Roman" w:hAnsi="Times New Roman" w:cs="Times New Roman"/>
+          <w:rFonts w:asciiTheme="majorBidi" w:hAnsiTheme="majorBidi" w:cstheme="majorBidi"/>
           <w:i/>
         </w:rPr>
         <w:t>Nanostructures and nanomaterials. Synthesis, properties and applications. Edited by G. Cao. Ed: Imperial College Press: London</w:t>
       </w:r>
       <w:r>
         <w:rPr>
-          <w:rFonts w:ascii="Times New Roman" w:hAnsi="Times New Roman" w:cs="Times New Roman"/>
+          <w:rFonts w:asciiTheme="majorBidi" w:hAnsiTheme="majorBidi" w:cstheme="majorBidi"/>
         </w:rPr>
         <w:t xml:space="preserve">, 51-109. </w:t>
       </w:r>
@@ -8945,29 +10147,29 @@
         <w:pStyle w:val="EndNoteBibliography"/>
         <w:numPr>
           <w:ilvl w:val="0"/>
-          <w:numId w:val="13"/>
+          <w:numId w:val="30"/>
         </w:numPr>
         <w:jc w:val="both"/>
         <w:rPr>
-          <w:rFonts w:ascii="Times New Roman" w:hAnsi="Times New Roman" w:cs="Times New Roman"/>
-        </w:rPr>
-      </w:pPr>
-      <w:r>
-        <w:rPr>
-          <w:rFonts w:ascii="Times New Roman" w:hAnsi="Times New Roman" w:cs="Times New Roman"/>
+          <w:rFonts w:asciiTheme="majorBidi" w:hAnsiTheme="majorBidi" w:cstheme="majorBidi"/>
+        </w:rPr>
+      </w:pPr>
+      <w:r>
+        <w:rPr>
+          <w:rFonts w:asciiTheme="majorBidi" w:hAnsiTheme="majorBidi" w:cstheme="majorBidi"/>
         </w:rPr>
         <w:t xml:space="preserve">Chaudhary, V., &amp; Chaudhary, R. (2018). Magnetic Nanoparticles: Synthesis, Functionalization, and Applications. </w:t>
       </w:r>
       <w:r>
         <w:rPr>
-          <w:rFonts w:ascii="Times New Roman" w:hAnsi="Times New Roman" w:cs="Times New Roman"/>
+          <w:rFonts w:asciiTheme="majorBidi" w:hAnsiTheme="majorBidi" w:cstheme="majorBidi"/>
           <w:i/>
         </w:rPr>
         <w:t>Encyclopedia of Nanoscience and Nanotechnology, 28</w:t>
       </w:r>
       <w:r>
         <w:rPr>
-          <w:rFonts w:ascii="Times New Roman" w:hAnsi="Times New Roman" w:cs="Times New Roman"/>
+          <w:rFonts w:asciiTheme="majorBidi" w:hAnsiTheme="majorBidi" w:cstheme="majorBidi"/>
         </w:rPr>
         <w:t xml:space="preserve">, 153-183. </w:t>
       </w:r>
@@ -8977,31 +10179,31 @@
         <w:pStyle w:val="EndNoteBibliography"/>
         <w:numPr>
           <w:ilvl w:val="0"/>
-          <w:numId w:val="13"/>
+          <w:numId w:val="30"/>
         </w:numPr>
         <w:jc w:val="both"/>
         <w:rPr>
-          <w:rFonts w:ascii="Times New Roman" w:hAnsi="Times New Roman" w:cs="Times New Roman"/>
-        </w:rPr>
-      </w:pPr>
-      <w:r>
-        <w:rPr>
-          <w:rFonts w:ascii="Times New Roman" w:hAnsi="Times New Roman" w:cs="Times New Roman"/>
-        </w:rPr>
-        <w:t xml:space="preserve">Deshpande, A., Mohamed, M., Daftardar, S. B., Patel, M., Boddu, S. H., &amp; Nesamony, J. (2017). Solid Lipid Nanoparticles in Drug Delivery: Opportunities and Challenges. In </w:t>
-      </w:r>
-      <w:r>
-        <w:rPr>
-          <w:rFonts w:ascii="Times New Roman" w:hAnsi="Times New Roman" w:cs="Times New Roman"/>
+          <w:rFonts w:asciiTheme="majorBidi" w:hAnsiTheme="majorBidi" w:cstheme="majorBidi"/>
+        </w:rPr>
+      </w:pPr>
+      <w:r>
+        <w:rPr>
+          <w:rFonts w:asciiTheme="majorBidi" w:hAnsiTheme="majorBidi" w:cstheme="majorBidi"/>
+        </w:rPr>
+        <w:t xml:space="preserve">Dellieu, L., Sarrazin, M., Simonis, P., Deparis, O., &amp; Vigneron, J. P. (2014). A two-in-one superhydrophobic and anti-reflective nanodevice in the grey cicada Cicada orni (Hemiptera). </w:t>
+      </w:r>
+      <w:r>
+        <w:rPr>
+          <w:rFonts w:asciiTheme="majorBidi" w:hAnsiTheme="majorBidi" w:cstheme="majorBidi"/>
           <w:i/>
         </w:rPr>
-        <w:t>Emerging Nanotechnologies for Diagnostics, Drug Delivery and Medical Devices</w:t>
-      </w:r>
-      <w:r>
-        <w:rPr>
-          <w:rFonts w:ascii="Times New Roman" w:hAnsi="Times New Roman" w:cs="Times New Roman"/>
-        </w:rPr>
-        <w:t xml:space="preserve"> (pp. 291-330): Elsevier.</w:t>
+        <w:t>Journal of Applied Physics, 116</w:t>
+      </w:r>
+      <w:r>
+        <w:rPr>
+          <w:rFonts w:asciiTheme="majorBidi" w:hAnsiTheme="majorBidi" w:cstheme="majorBidi"/>
+        </w:rPr>
+        <w:t xml:space="preserve">(2), 024701. </w:t>
       </w:r>
     </w:p>
     <w:p>
@@ -9009,38 +10211,31 @@
         <w:pStyle w:val="EndNoteBibliography"/>
         <w:numPr>
           <w:ilvl w:val="0"/>
-          <w:numId w:val="13"/>
+          <w:numId w:val="30"/>
         </w:numPr>
         <w:jc w:val="both"/>
         <w:rPr>
-          <w:rFonts w:ascii="Times New Roman" w:hAnsi="Times New Roman" w:cs="Times New Roman"/>
-        </w:rPr>
-      </w:pPr>
-      <w:r>
-        <w:rPr>
-          <w:rFonts w:ascii="Times New Roman" w:hAnsi="Times New Roman" w:cs="Times New Roman"/>
-          <w:lang w:val="es-MX"/>
-        </w:rPr>
-        <w:t xml:space="preserve">Estellé, P., Cabaleiro, D., Żyła, G., Lugo, L., &amp; Murshed, S. S. (2018). </w:t>
-      </w:r>
-      <w:r>
-        <w:rPr>
-          <w:rFonts w:ascii="Times New Roman" w:hAnsi="Times New Roman" w:cs="Times New Roman"/>
-        </w:rPr>
-        <w:t xml:space="preserve">Current trends in surface tension and wetting behavior of nanofluids. </w:t>
-      </w:r>
-      <w:r>
-        <w:rPr>
-          <w:rFonts w:ascii="Times New Roman" w:hAnsi="Times New Roman" w:cs="Times New Roman"/>
+          <w:rFonts w:asciiTheme="majorBidi" w:hAnsiTheme="majorBidi" w:cstheme="majorBidi"/>
+        </w:rPr>
+      </w:pPr>
+      <w:r>
+        <w:rPr>
+          <w:rFonts w:asciiTheme="majorBidi" w:hAnsiTheme="majorBidi" w:cstheme="majorBidi"/>
+        </w:rPr>
+        <w:t xml:space="preserve">Deparis, O., Mouchet, S. R., Dellieu, L., Colomer, J.-F., &amp; Sarrazin, M. (2014). Nanostructured surfaces: bioinspiration for transparency, coloration and wettability. </w:t>
+      </w:r>
+      <w:r>
+        <w:rPr>
+          <w:rFonts w:asciiTheme="majorBidi" w:hAnsiTheme="majorBidi" w:cstheme="majorBidi"/>
           <w:i/>
         </w:rPr>
-        <w:t>Renewable and Sustainable Energy Reviews, 94</w:t>
-      </w:r>
-      <w:r>
-        <w:rPr>
-          <w:rFonts w:ascii="Times New Roman" w:hAnsi="Times New Roman" w:cs="Times New Roman"/>
-        </w:rPr>
-        <w:t xml:space="preserve">, 931-944. </w:t>
+        <w:t>Mater. Today Proc. S, 1</w:t>
+      </w:r>
+      <w:r>
+        <w:rPr>
+          <w:rFonts w:asciiTheme="majorBidi" w:hAnsiTheme="majorBidi" w:cstheme="majorBidi"/>
+        </w:rPr>
+        <w:t xml:space="preserve">, 122-129. </w:t>
       </w:r>
     </w:p>
     <w:p>
@@ -9048,31 +10243,31 @@
         <w:pStyle w:val="EndNoteBibliography"/>
         <w:numPr>
           <w:ilvl w:val="0"/>
-          <w:numId w:val="13"/>
+          <w:numId w:val="30"/>
         </w:numPr>
         <w:jc w:val="both"/>
         <w:rPr>
-          <w:rFonts w:ascii="Times New Roman" w:hAnsi="Times New Roman" w:cs="Times New Roman"/>
-        </w:rPr>
-      </w:pPr>
-      <w:r>
-        <w:rPr>
-          <w:rFonts w:ascii="Times New Roman" w:hAnsi="Times New Roman" w:cs="Times New Roman"/>
-        </w:rPr>
-        <w:t xml:space="preserve">Grün, M., Unger, K. K., Matsumoto, A., &amp; Tsutsumi, K. (1999). Novel pathways for the preparation of mesoporous MCM-41 materials: control of porosity and morphology. </w:t>
-      </w:r>
-      <w:r>
-        <w:rPr>
-          <w:rFonts w:ascii="Times New Roman" w:hAnsi="Times New Roman" w:cs="Times New Roman"/>
+          <w:rFonts w:asciiTheme="majorBidi" w:hAnsiTheme="majorBidi" w:cstheme="majorBidi"/>
+        </w:rPr>
+      </w:pPr>
+      <w:r>
+        <w:rPr>
+          <w:rFonts w:asciiTheme="majorBidi" w:hAnsiTheme="majorBidi" w:cstheme="majorBidi"/>
+        </w:rPr>
+        <w:t xml:space="preserve">Deshpande, A., Mohamed, M., Daftardar, S. B., Patel, M., Boddu, S. H., &amp; Nesamony, J. (2017). Solid Lipid Nanoparticles in Drug Delivery: Opportunities and Challenges. In </w:t>
+      </w:r>
+      <w:r>
+        <w:rPr>
+          <w:rFonts w:asciiTheme="majorBidi" w:hAnsiTheme="majorBidi" w:cstheme="majorBidi"/>
           <w:i/>
         </w:rPr>
-        <w:t>Microporous and mesoporous materials, 27</w:t>
-      </w:r>
-      <w:r>
-        <w:rPr>
-          <w:rFonts w:ascii="Times New Roman" w:hAnsi="Times New Roman" w:cs="Times New Roman"/>
-        </w:rPr>
-        <w:t xml:space="preserve">(2-3), 207-216. </w:t>
+        <w:t>Emerging Nanotechnologies for Diagnostics, Drug Delivery and Medical Devices</w:t>
+      </w:r>
+      <w:r>
+        <w:rPr>
+          <w:rFonts w:asciiTheme="majorBidi" w:hAnsiTheme="majorBidi" w:cstheme="majorBidi"/>
+        </w:rPr>
+        <w:t xml:space="preserve"> (pp. 291-330): Elsevier.</w:t>
       </w:r>
     </w:p>
     <w:p>
@@ -9080,31 +10275,38 @@
         <w:pStyle w:val="EndNoteBibliography"/>
         <w:numPr>
           <w:ilvl w:val="0"/>
-          <w:numId w:val="13"/>
+          <w:numId w:val="30"/>
         </w:numPr>
         <w:jc w:val="both"/>
         <w:rPr>
-          <w:rFonts w:ascii="Times New Roman" w:hAnsi="Times New Roman" w:cs="Times New Roman"/>
-        </w:rPr>
-      </w:pPr>
-      <w:r>
-        <w:rPr>
-          <w:rFonts w:ascii="Times New Roman" w:hAnsi="Times New Roman" w:cs="Times New Roman"/>
-        </w:rPr>
-        <w:t xml:space="preserve">Guozhong, C. (2004). </w:t>
-      </w:r>
-      <w:r>
-        <w:rPr>
-          <w:rFonts w:ascii="Times New Roman" w:hAnsi="Times New Roman" w:cs="Times New Roman"/>
+          <w:rFonts w:asciiTheme="majorBidi" w:hAnsiTheme="majorBidi" w:cstheme="majorBidi"/>
+        </w:rPr>
+      </w:pPr>
+      <w:r>
+        <w:rPr>
+          <w:rFonts w:asciiTheme="majorBidi" w:hAnsiTheme="majorBidi" w:cstheme="majorBidi"/>
+          <w:lang w:val="es-MX"/>
+        </w:rPr>
+        <w:t xml:space="preserve">Estellé, P., Cabaleiro, D., Żyła, G., Lugo, L., &amp; Murshed, S. S. (2018). </w:t>
+      </w:r>
+      <w:r>
+        <w:rPr>
+          <w:rFonts w:asciiTheme="majorBidi" w:hAnsiTheme="majorBidi" w:cstheme="majorBidi"/>
+        </w:rPr>
+        <w:t xml:space="preserve">Current trends in surface tension and wetting behavior of nanofluids. </w:t>
+      </w:r>
+      <w:r>
+        <w:rPr>
+          <w:rFonts w:asciiTheme="majorBidi" w:hAnsiTheme="majorBidi" w:cstheme="majorBidi"/>
           <w:i/>
         </w:rPr>
-        <w:t>Nanostructures and nanomaterials: synthesis, properties and applications</w:t>
-      </w:r>
-      <w:r>
-        <w:rPr>
-          <w:rFonts w:ascii="Times New Roman" w:hAnsi="Times New Roman" w:cs="Times New Roman"/>
-        </w:rPr>
-        <w:t>: World scientific.</w:t>
+        <w:t>Renewable and Sustainable Energy Reviews, 94</w:t>
+      </w:r>
+      <w:r>
+        <w:rPr>
+          <w:rFonts w:asciiTheme="majorBidi" w:hAnsiTheme="majorBidi" w:cstheme="majorBidi"/>
+        </w:rPr>
+        <w:t xml:space="preserve">, 931-944. </w:t>
       </w:r>
     </w:p>
     <w:p>
@@ -9112,31 +10314,31 @@
         <w:pStyle w:val="EndNoteBibliography"/>
         <w:numPr>
           <w:ilvl w:val="0"/>
-          <w:numId w:val="13"/>
+          <w:numId w:val="30"/>
         </w:numPr>
         <w:jc w:val="both"/>
         <w:rPr>
-          <w:rFonts w:ascii="Times New Roman" w:hAnsi="Times New Roman" w:cs="Times New Roman"/>
-        </w:rPr>
-      </w:pPr>
-      <w:r>
-        <w:rPr>
-          <w:rFonts w:ascii="Times New Roman" w:hAnsi="Times New Roman" w:cs="Times New Roman"/>
-        </w:rPr>
-        <w:t xml:space="preserve">Kabalnov, A. (2001). Ostwald ripening and related phenomena. </w:t>
-      </w:r>
-      <w:r>
-        <w:rPr>
-          <w:rFonts w:ascii="Times New Roman" w:hAnsi="Times New Roman" w:cs="Times New Roman"/>
+          <w:rFonts w:asciiTheme="majorBidi" w:hAnsiTheme="majorBidi" w:cstheme="majorBidi"/>
+        </w:rPr>
+      </w:pPr>
+      <w:r>
+        <w:rPr>
+          <w:rFonts w:asciiTheme="majorBidi" w:hAnsiTheme="majorBidi" w:cstheme="majorBidi"/>
+        </w:rPr>
+        <w:t xml:space="preserve">Grün, M., Unger, K. K., Matsumoto, A., &amp; Tsutsumi, K. (1999). Novel pathways for the preparation of mesoporous MCM-41 materials: control of porosity and morphology. </w:t>
+      </w:r>
+      <w:r>
+        <w:rPr>
+          <w:rFonts w:asciiTheme="majorBidi" w:hAnsiTheme="majorBidi" w:cstheme="majorBidi"/>
           <w:i/>
         </w:rPr>
-        <w:t>Journal of Dispersion Science and Technology, 22</w:t>
-      </w:r>
-      <w:r>
-        <w:rPr>
-          <w:rFonts w:ascii="Times New Roman" w:hAnsi="Times New Roman" w:cs="Times New Roman"/>
-        </w:rPr>
-        <w:t xml:space="preserve">(1), 1-12. </w:t>
+        <w:t>Microporous and mesoporous materials, 27</w:t>
+      </w:r>
+      <w:r>
+        <w:rPr>
+          <w:rFonts w:asciiTheme="majorBidi" w:hAnsiTheme="majorBidi" w:cstheme="majorBidi"/>
+        </w:rPr>
+        <w:t xml:space="preserve">(2-3), 207-216. </w:t>
       </w:r>
     </w:p>
     <w:p>
@@ -9144,31 +10346,31 @@
         <w:pStyle w:val="EndNoteBibliography"/>
         <w:numPr>
           <w:ilvl w:val="0"/>
-          <w:numId w:val="13"/>
+          <w:numId w:val="30"/>
         </w:numPr>
         <w:jc w:val="both"/>
         <w:rPr>
-          <w:rFonts w:ascii="Times New Roman" w:hAnsi="Times New Roman" w:cs="Times New Roman"/>
-        </w:rPr>
-      </w:pPr>
-      <w:r>
-        <w:rPr>
-          <w:rFonts w:ascii="Times New Roman" w:hAnsi="Times New Roman" w:cs="Times New Roman"/>
-        </w:rPr>
-        <w:t xml:space="preserve">Lin, H. R., &amp; Chang, P. C. (2013). Novel pluronic‐chitosan micelle as an ocular delivery system. </w:t>
-      </w:r>
-      <w:r>
-        <w:rPr>
-          <w:rFonts w:ascii="Times New Roman" w:hAnsi="Times New Roman" w:cs="Times New Roman"/>
+          <w:rFonts w:asciiTheme="majorBidi" w:hAnsiTheme="majorBidi" w:cstheme="majorBidi"/>
+        </w:rPr>
+      </w:pPr>
+      <w:r>
+        <w:rPr>
+          <w:rFonts w:asciiTheme="majorBidi" w:hAnsiTheme="majorBidi" w:cstheme="majorBidi"/>
+        </w:rPr>
+        <w:t xml:space="preserve">Guozhong, C. (2004). </w:t>
+      </w:r>
+      <w:r>
+        <w:rPr>
+          <w:rFonts w:asciiTheme="majorBidi" w:hAnsiTheme="majorBidi" w:cstheme="majorBidi"/>
           <w:i/>
         </w:rPr>
-        <w:t>Journal of Biomedical Materials Research Part B: Applied Biomaterials, 101</w:t>
-      </w:r>
-      <w:r>
-        <w:rPr>
-          <w:rFonts w:ascii="Times New Roman" w:hAnsi="Times New Roman" w:cs="Times New Roman"/>
-        </w:rPr>
-        <w:t xml:space="preserve">(5), 689-699. </w:t>
+        <w:t>Nanostructures and nanomaterials: synthesis, properties and applications</w:t>
+      </w:r>
+      <w:r>
+        <w:rPr>
+          <w:rFonts w:asciiTheme="majorBidi" w:hAnsiTheme="majorBidi" w:cstheme="majorBidi"/>
+        </w:rPr>
+        <w:t>: World scientific.</w:t>
       </w:r>
     </w:p>
     <w:p>
@@ -9176,31 +10378,31 @@
         <w:pStyle w:val="EndNoteBibliography"/>
         <w:numPr>
           <w:ilvl w:val="0"/>
-          <w:numId w:val="13"/>
+          <w:numId w:val="30"/>
         </w:numPr>
         <w:jc w:val="both"/>
         <w:rPr>
-          <w:rFonts w:ascii="Times New Roman" w:hAnsi="Times New Roman" w:cs="Times New Roman"/>
-        </w:rPr>
-      </w:pPr>
-      <w:r>
-        <w:rPr>
-          <w:rFonts w:ascii="Times New Roman" w:hAnsi="Times New Roman" w:cs="Times New Roman"/>
-        </w:rPr>
-        <w:t xml:space="preserve">Liu, F., Laurent, S., Roch, A., Vander Elst, L., &amp; Muller, R. N. (2013). Size-controlled synthesis of CoFe2O4 nanoparticles potential contrast agent for MRI and investigation on their size-dependent magnetic properties. </w:t>
-      </w:r>
-      <w:r>
-        <w:rPr>
-          <w:rFonts w:ascii="Times New Roman" w:hAnsi="Times New Roman" w:cs="Times New Roman"/>
+          <w:rFonts w:asciiTheme="majorBidi" w:hAnsiTheme="majorBidi" w:cstheme="majorBidi"/>
+        </w:rPr>
+      </w:pPr>
+      <w:r>
+        <w:rPr>
+          <w:rFonts w:asciiTheme="majorBidi" w:hAnsiTheme="majorBidi" w:cstheme="majorBidi"/>
+        </w:rPr>
+        <w:t xml:space="preserve">Kabalnov, A. (2001). Ostwald ripening and related phenomena. </w:t>
+      </w:r>
+      <w:r>
+        <w:rPr>
+          <w:rFonts w:asciiTheme="majorBidi" w:hAnsiTheme="majorBidi" w:cstheme="majorBidi"/>
           <w:i/>
         </w:rPr>
-        <w:t>Journal of Nanomaterials, 2013</w:t>
-      </w:r>
-      <w:r>
-        <w:rPr>
-          <w:rFonts w:ascii="Times New Roman" w:hAnsi="Times New Roman" w:cs="Times New Roman"/>
-        </w:rPr>
-        <w:t xml:space="preserve">. </w:t>
+        <w:t>Journal of Dispersion Science and Technology, 22</w:t>
+      </w:r>
+      <w:r>
+        <w:rPr>
+          <w:rFonts w:asciiTheme="majorBidi" w:hAnsiTheme="majorBidi" w:cstheme="majorBidi"/>
+        </w:rPr>
+        <w:t xml:space="preserve">(1), 1-12. </w:t>
       </w:r>
     </w:p>
     <w:p>
@@ -9208,38 +10410,43 @@
         <w:pStyle w:val="EndNoteBibliography"/>
         <w:numPr>
           <w:ilvl w:val="0"/>
-          <w:numId w:val="13"/>
+          <w:numId w:val="30"/>
         </w:numPr>
         <w:jc w:val="both"/>
         <w:rPr>
-          <w:rFonts w:ascii="Times New Roman" w:hAnsi="Times New Roman" w:cs="Times New Roman"/>
-        </w:rPr>
-      </w:pPr>
-      <w:r>
-        <w:rPr>
-          <w:rFonts w:ascii="Times New Roman" w:hAnsi="Times New Roman" w:cs="Times New Roman"/>
-          <w:lang w:val="es-MX"/>
-        </w:rPr>
-        <w:t xml:space="preserve">Liu, G., Li, Y., &amp; Jonas, J. (1991). </w:t>
-      </w:r>
-      <w:r>
-        <w:rPr>
-          <w:rFonts w:ascii="Times New Roman" w:hAnsi="Times New Roman" w:cs="Times New Roman"/>
-        </w:rPr>
-        <w:t xml:space="preserve">Confined geometry effects on reorientational dynamics of molecular liquids in porous silica glasses. </w:t>
-      </w:r>
-      <w:r>
-        <w:rPr>
-          <w:rFonts w:ascii="Times New Roman" w:hAnsi="Times New Roman" w:cs="Times New Roman"/>
+          <w:rFonts w:asciiTheme="majorBidi" w:hAnsiTheme="majorBidi" w:cstheme="majorBidi"/>
+        </w:rPr>
+      </w:pPr>
+      <w:r>
+        <w:rPr>
+          <w:rFonts w:asciiTheme="majorBidi" w:hAnsiTheme="majorBidi" w:cstheme="majorBidi"/>
+        </w:rPr>
+        <w:t>Lin, H. R., &amp; Chang, P. C. (2013). Novel pluronic</w:t>
+      </w:r>
+      <w:r>
+        <w:rPr>
+          <w:rFonts w:ascii="Cambria Math" w:hAnsi="Cambria Math" w:cs="Cambria Math"/>
+        </w:rPr>
+        <w:t>‐</w:t>
+      </w:r>
+      <w:r>
+        <w:rPr>
+          <w:rFonts w:asciiTheme="majorBidi" w:hAnsiTheme="majorBidi" w:cstheme="majorBidi"/>
+        </w:rPr>
+        <w:t xml:space="preserve">chitosan micelle as an ocular delivery system. </w:t>
+      </w:r>
+      <w:r>
+        <w:rPr>
+          <w:rFonts w:asciiTheme="majorBidi" w:hAnsiTheme="majorBidi" w:cstheme="majorBidi"/>
           <w:i/>
         </w:rPr>
-        <w:t>The Journal of chemical physics, 95</w:t>
-      </w:r>
-      <w:r>
-        <w:rPr>
-          <w:rFonts w:ascii="Times New Roman" w:hAnsi="Times New Roman" w:cs="Times New Roman"/>
-        </w:rPr>
-        <w:t xml:space="preserve">(9), 6892-6901. </w:t>
+        <w:t>Journal of Biomedical Materials Research Part B: Applied Biomaterials, 101</w:t>
+      </w:r>
+      <w:r>
+        <w:rPr>
+          <w:rFonts w:asciiTheme="majorBidi" w:hAnsiTheme="majorBidi" w:cstheme="majorBidi"/>
+        </w:rPr>
+        <w:t xml:space="preserve">(5), 689-699. </w:t>
       </w:r>
     </w:p>
     <w:p>
@@ -9247,31 +10454,31 @@
         <w:pStyle w:val="EndNoteBibliography"/>
         <w:numPr>
           <w:ilvl w:val="0"/>
-          <w:numId w:val="13"/>
+          <w:numId w:val="30"/>
         </w:numPr>
         <w:jc w:val="both"/>
         <w:rPr>
-          <w:rFonts w:ascii="Times New Roman" w:hAnsi="Times New Roman" w:cs="Times New Roman"/>
-        </w:rPr>
-      </w:pPr>
-      <w:r>
-        <w:rPr>
-          <w:rFonts w:ascii="Times New Roman" w:hAnsi="Times New Roman" w:cs="Times New Roman"/>
-        </w:rPr>
-        <w:t xml:space="preserve">Qiao, L., &amp; Swihart, M. T. (2017). Solution-phase synthesis of transition metal oxide nanocrystals: Morphologies, formulae, and mechanisms. </w:t>
-      </w:r>
-      <w:r>
-        <w:rPr>
-          <w:rFonts w:ascii="Times New Roman" w:hAnsi="Times New Roman" w:cs="Times New Roman"/>
+          <w:rFonts w:asciiTheme="majorBidi" w:hAnsiTheme="majorBidi" w:cstheme="majorBidi"/>
+        </w:rPr>
+      </w:pPr>
+      <w:r>
+        <w:rPr>
+          <w:rFonts w:asciiTheme="majorBidi" w:hAnsiTheme="majorBidi" w:cstheme="majorBidi"/>
+        </w:rPr>
+        <w:t xml:space="preserve">Liu, F., Laurent, S., Roch, A., Vander Elst, L., &amp; Muller, R. N. (2013). Size-controlled synthesis of CoFe2O4 nanoparticles potential contrast agent for MRI and investigation on their size-dependent magnetic properties. </w:t>
+      </w:r>
+      <w:r>
+        <w:rPr>
+          <w:rFonts w:asciiTheme="majorBidi" w:hAnsiTheme="majorBidi" w:cstheme="majorBidi"/>
           <w:i/>
         </w:rPr>
-        <w:t>Advances in colloid and interface science, 244</w:t>
-      </w:r>
-      <w:r>
-        <w:rPr>
-          <w:rFonts w:ascii="Times New Roman" w:hAnsi="Times New Roman" w:cs="Times New Roman"/>
-        </w:rPr>
-        <w:t xml:space="preserve">, 199-266. </w:t>
+        <w:t>Journal of Nanomaterials, 2013</w:t>
+      </w:r>
+      <w:r>
+        <w:rPr>
+          <w:rFonts w:asciiTheme="majorBidi" w:hAnsiTheme="majorBidi" w:cstheme="majorBidi"/>
+        </w:rPr>
+        <w:t xml:space="preserve">. </w:t>
       </w:r>
     </w:p>
     <w:p>
@@ -9279,31 +10486,38 @@
         <w:pStyle w:val="EndNoteBibliography"/>
         <w:numPr>
           <w:ilvl w:val="0"/>
-          <w:numId w:val="13"/>
+          <w:numId w:val="30"/>
         </w:numPr>
         <w:jc w:val="both"/>
         <w:rPr>
-          <w:rFonts w:ascii="Times New Roman" w:hAnsi="Times New Roman" w:cs="Times New Roman"/>
-        </w:rPr>
-      </w:pPr>
-      <w:r>
-        <w:rPr>
-          <w:rFonts w:ascii="Times New Roman" w:hAnsi="Times New Roman" w:cs="Times New Roman"/>
-        </w:rPr>
-        <w:t xml:space="preserve">Schmolka, I. R. (1977). A review of block polymer surfactants. </w:t>
-      </w:r>
-      <w:r>
-        <w:rPr>
-          <w:rFonts w:ascii="Times New Roman" w:hAnsi="Times New Roman" w:cs="Times New Roman"/>
+          <w:rFonts w:asciiTheme="majorBidi" w:hAnsiTheme="majorBidi" w:cstheme="majorBidi"/>
+        </w:rPr>
+      </w:pPr>
+      <w:r>
+        <w:rPr>
+          <w:rFonts w:asciiTheme="majorBidi" w:hAnsiTheme="majorBidi" w:cstheme="majorBidi"/>
+          <w:lang w:val="es-MX"/>
+        </w:rPr>
+        <w:t xml:space="preserve">Liu, G., Li, Y., &amp; Jonas, J. (1991). </w:t>
+      </w:r>
+      <w:r>
+        <w:rPr>
+          <w:rFonts w:asciiTheme="majorBidi" w:hAnsiTheme="majorBidi" w:cstheme="majorBidi"/>
+        </w:rPr>
+        <w:t xml:space="preserve">Confined geometry effects on reorientational dynamics of molecular liquids in porous silica glasses. </w:t>
+      </w:r>
+      <w:r>
+        <w:rPr>
+          <w:rFonts w:asciiTheme="majorBidi" w:hAnsiTheme="majorBidi" w:cstheme="majorBidi"/>
           <w:i/>
         </w:rPr>
-        <w:t>Journal of the American Oil Chemists' Society, 54</w:t>
-      </w:r>
-      <w:r>
-        <w:rPr>
-          <w:rFonts w:ascii="Times New Roman" w:hAnsi="Times New Roman" w:cs="Times New Roman"/>
-        </w:rPr>
-        <w:t xml:space="preserve">(3), 110-116. </w:t>
+        <w:t>The Journal of chemical physics, 95</w:t>
+      </w:r>
+      <w:r>
+        <w:rPr>
+          <w:rFonts w:asciiTheme="majorBidi" w:hAnsiTheme="majorBidi" w:cstheme="majorBidi"/>
+        </w:rPr>
+        <w:t xml:space="preserve">(9), 6892-6901. </w:t>
       </w:r>
     </w:p>
     <w:p>
@@ -9311,31 +10525,31 @@
         <w:pStyle w:val="EndNoteBibliography"/>
         <w:numPr>
           <w:ilvl w:val="0"/>
-          <w:numId w:val="13"/>
+          <w:numId w:val="30"/>
         </w:numPr>
         <w:jc w:val="both"/>
         <w:rPr>
-          <w:rFonts w:ascii="Times New Roman" w:hAnsi="Times New Roman" w:cs="Times New Roman"/>
-        </w:rPr>
-      </w:pPr>
-      <w:r>
-        <w:rPr>
-          <w:rFonts w:ascii="Times New Roman" w:hAnsi="Times New Roman" w:cs="Times New Roman"/>
-        </w:rPr>
-        <w:t xml:space="preserve">Tcholakova, S., Mitrinova, Z., Golemanov, K., Denkov, N. D., Vethamuthu, M., &amp; Ananthapadmanabhan, K. (2011). Control of Ostwald ripening by using surfactants with high surface modulus. </w:t>
-      </w:r>
-      <w:r>
-        <w:rPr>
-          <w:rFonts w:ascii="Times New Roman" w:hAnsi="Times New Roman" w:cs="Times New Roman"/>
+          <w:rFonts w:asciiTheme="majorBidi" w:hAnsiTheme="majorBidi" w:cstheme="majorBidi"/>
+        </w:rPr>
+      </w:pPr>
+      <w:r>
+        <w:rPr>
+          <w:rFonts w:asciiTheme="majorBidi" w:hAnsiTheme="majorBidi" w:cstheme="majorBidi"/>
+        </w:rPr>
+        <w:t xml:space="preserve">Qiao, L., &amp; Swihart, M. T. (2017). Solution-phase synthesis of transition metal oxide nanocrystals: Morphologies, formulae, and mechanisms. </w:t>
+      </w:r>
+      <w:r>
+        <w:rPr>
+          <w:rFonts w:asciiTheme="majorBidi" w:hAnsiTheme="majorBidi" w:cstheme="majorBidi"/>
           <w:i/>
         </w:rPr>
-        <w:t>Langmuir, 27</w:t>
-      </w:r>
-      <w:r>
-        <w:rPr>
-          <w:rFonts w:ascii="Times New Roman" w:hAnsi="Times New Roman" w:cs="Times New Roman"/>
-        </w:rPr>
-        <w:t xml:space="preserve">(24), 14807-14819. </w:t>
+        <w:t>Advances in colloid and interface science, 244</w:t>
+      </w:r>
+      <w:r>
+        <w:rPr>
+          <w:rFonts w:asciiTheme="majorBidi" w:hAnsiTheme="majorBidi" w:cstheme="majorBidi"/>
+        </w:rPr>
+        <w:t xml:space="preserve">, 199-266. </w:t>
       </w:r>
     </w:p>
     <w:p>
@@ -9343,31 +10557,31 @@
         <w:pStyle w:val="EndNoteBibliography"/>
         <w:numPr>
           <w:ilvl w:val="0"/>
-          <w:numId w:val="13"/>
+          <w:numId w:val="30"/>
         </w:numPr>
         <w:jc w:val="both"/>
         <w:rPr>
-          <w:rFonts w:ascii="Times New Roman" w:hAnsi="Times New Roman" w:cs="Times New Roman"/>
-        </w:rPr>
-      </w:pPr>
-      <w:r>
-        <w:rPr>
-          <w:rFonts w:ascii="Times New Roman" w:hAnsi="Times New Roman" w:cs="Times New Roman"/>
-        </w:rPr>
-        <w:t xml:space="preserve">Thanh, N. T., Maclean, N., &amp; Mahiddine, S. (2014). Mechanisms of nucleation and growth of nanoparticles in solution. </w:t>
-      </w:r>
-      <w:r>
-        <w:rPr>
-          <w:rFonts w:ascii="Times New Roman" w:hAnsi="Times New Roman" w:cs="Times New Roman"/>
+          <w:rFonts w:asciiTheme="majorBidi" w:hAnsiTheme="majorBidi" w:cstheme="majorBidi"/>
+        </w:rPr>
+      </w:pPr>
+      <w:r>
+        <w:rPr>
+          <w:rFonts w:asciiTheme="majorBidi" w:hAnsiTheme="majorBidi" w:cstheme="majorBidi"/>
+        </w:rPr>
+        <w:t xml:space="preserve">Schmolka, I. R. (1977). A review of block polymer surfactants. </w:t>
+      </w:r>
+      <w:r>
+        <w:rPr>
+          <w:rFonts w:asciiTheme="majorBidi" w:hAnsiTheme="majorBidi" w:cstheme="majorBidi"/>
           <w:i/>
         </w:rPr>
-        <w:t>Chemical reviews, 114</w:t>
-      </w:r>
-      <w:r>
-        <w:rPr>
-          <w:rFonts w:ascii="Times New Roman" w:hAnsi="Times New Roman" w:cs="Times New Roman"/>
-        </w:rPr>
-        <w:t xml:space="preserve">(15), 7610-7630. </w:t>
+        <w:t>Journal of the American Oil Chemists' Society, 54</w:t>
+      </w:r>
+      <w:r>
+        <w:rPr>
+          <w:rFonts w:asciiTheme="majorBidi" w:hAnsiTheme="majorBidi" w:cstheme="majorBidi"/>
+        </w:rPr>
+        <w:t xml:space="preserve">(3), 110-116. </w:t>
       </w:r>
     </w:p>
     <w:p>
@@ -9375,18 +10589,32 @@
         <w:pStyle w:val="EndNoteBibliography"/>
         <w:numPr>
           <w:ilvl w:val="0"/>
-          <w:numId w:val="13"/>
+          <w:numId w:val="30"/>
         </w:numPr>
         <w:jc w:val="both"/>
         <w:rPr>
-          <w:rFonts w:ascii="Times New Roman" w:hAnsi="Times New Roman" w:cs="Times New Roman"/>
-        </w:rPr>
-      </w:pPr>
-      <w:r>
-        <w:rPr>
-          <w:rFonts w:ascii="Times New Roman" w:hAnsi="Times New Roman" w:cs="Times New Roman"/>
-        </w:rPr>
-        <w:t xml:space="preserve">Voorhees, P. (2001). Coarsening, Modeling Grain Growth. </w:t>
+          <w:rFonts w:asciiTheme="majorBidi" w:hAnsiTheme="majorBidi" w:cstheme="majorBidi"/>
+        </w:rPr>
+      </w:pPr>
+      <w:r>
+        <w:rPr>
+          <w:rFonts w:asciiTheme="majorBidi" w:hAnsiTheme="majorBidi" w:cstheme="majorBidi"/>
+        </w:rPr>
+        <w:lastRenderedPageBreak/>
+        <w:t xml:space="preserve">Tcholakova, S., Mitrinova, Z., Golemanov, K., Denkov, N. D., Vethamuthu, M., &amp; Ananthapadmanabhan, K. (2011). Control of Ostwald ripening by using surfactants with high surface modulus. </w:t>
+      </w:r>
+      <w:r>
+        <w:rPr>
+          <w:rFonts w:asciiTheme="majorBidi" w:hAnsiTheme="majorBidi" w:cstheme="majorBidi"/>
+          <w:i/>
+        </w:rPr>
+        <w:t>Langmuir, 27</w:t>
+      </w:r>
+      <w:r>
+        <w:rPr>
+          <w:rFonts w:asciiTheme="majorBidi" w:hAnsiTheme="majorBidi" w:cstheme="majorBidi"/>
+        </w:rPr>
+        <w:t xml:space="preserve">(24), 14807-14819. </w:t>
       </w:r>
     </w:p>
     <w:p>
@@ -9394,42 +10622,101 @@
         <w:pStyle w:val="EndNoteBibliography"/>
         <w:numPr>
           <w:ilvl w:val="0"/>
-          <w:numId w:val="13"/>
+          <w:numId w:val="30"/>
         </w:numPr>
         <w:jc w:val="both"/>
         <w:rPr>
+          <w:rFonts w:asciiTheme="majorBidi" w:hAnsiTheme="majorBidi" w:cstheme="majorBidi"/>
+        </w:rPr>
+      </w:pPr>
+      <w:r>
+        <w:rPr>
+          <w:rFonts w:asciiTheme="majorBidi" w:hAnsiTheme="majorBidi" w:cstheme="majorBidi"/>
+        </w:rPr>
+        <w:t xml:space="preserve">Thanh, N. T., Maclean, N., &amp; Mahiddine, S. (2014). Mechanisms of nucleation and growth of nanoparticles in solution. </w:t>
+      </w:r>
+      <w:r>
+        <w:rPr>
+          <w:rFonts w:asciiTheme="majorBidi" w:hAnsiTheme="majorBidi" w:cstheme="majorBidi"/>
+          <w:i/>
+        </w:rPr>
+        <w:t>Chemical reviews, 114</w:t>
+      </w:r>
+      <w:r>
+        <w:rPr>
+          <w:rFonts w:asciiTheme="majorBidi" w:hAnsiTheme="majorBidi" w:cstheme="majorBidi"/>
+        </w:rPr>
+        <w:t xml:space="preserve">(15), 7610-7630. </w:t>
+      </w:r>
+    </w:p>
+    <w:p>
+      <w:pPr>
+        <w:pStyle w:val="EndNoteBibliography"/>
+        <w:numPr>
+          <w:ilvl w:val="0"/>
+          <w:numId w:val="30"/>
+        </w:numPr>
+        <w:jc w:val="both"/>
+        <w:rPr>
+          <w:rFonts w:asciiTheme="majorBidi" w:hAnsiTheme="majorBidi" w:cstheme="majorBidi"/>
+        </w:rPr>
+      </w:pPr>
+      <w:r>
+        <w:rPr>
+          <w:rFonts w:asciiTheme="majorBidi" w:hAnsiTheme="majorBidi" w:cstheme="majorBidi"/>
+        </w:rPr>
+        <w:t xml:space="preserve">Voorhees, P. (2001). Coarsening, Modeling Grain Growth. </w:t>
+      </w:r>
+    </w:p>
+    <w:p>
+      <w:pPr>
+        <w:pStyle w:val="EndNoteBibliography"/>
+        <w:numPr>
+          <w:ilvl w:val="0"/>
+          <w:numId w:val="30"/>
+        </w:numPr>
+        <w:jc w:val="both"/>
+        <w:rPr>
+          <w:rFonts w:asciiTheme="majorBidi" w:hAnsiTheme="majorBidi" w:cstheme="majorBidi"/>
+        </w:rPr>
+      </w:pPr>
+      <w:r>
+        <w:rPr>
+          <w:rFonts w:asciiTheme="majorBidi" w:hAnsiTheme="majorBidi" w:cstheme="majorBidi"/>
+        </w:rPr>
+        <w:t xml:space="preserve">Yi, J., &amp; Jonas, J. (1996). Raman Study of Vibrational and Rotational Relaxation of Liquid Benzene-d 6 Confined to Nanoporous Silica Glasses. </w:t>
+      </w:r>
+      <w:r>
+        <w:rPr>
+          <w:rFonts w:asciiTheme="majorBidi" w:hAnsiTheme="majorBidi" w:cstheme="majorBidi"/>
+          <w:i/>
+        </w:rPr>
+        <w:t>The Journal of Physical Chemistry, 100</w:t>
+      </w:r>
+      <w:r>
+        <w:rPr>
+          <w:rFonts w:asciiTheme="majorBidi" w:hAnsiTheme="majorBidi" w:cstheme="majorBidi"/>
+        </w:rPr>
+        <w:t xml:space="preserve">(42), 16789-16793. </w:t>
+      </w:r>
+    </w:p>
+    <w:p>
+      <w:pPr>
+        <w:pStyle w:val="EndNoteBibliography"/>
+        <w:jc w:val="both"/>
+        <w:rPr>
           <w:rFonts w:ascii="Times New Roman" w:hAnsi="Times New Roman" w:cs="Times New Roman"/>
         </w:rPr>
       </w:pPr>
       <w:r>
         <w:rPr>
-          <w:rFonts w:ascii="Times New Roman" w:hAnsi="Times New Roman" w:cs="Times New Roman"/>
-        </w:rPr>
-        <w:lastRenderedPageBreak/>
-        <w:t xml:space="preserve">Yi, J., &amp; Jonas, J. (1996). Raman Study of Vibrational and Rotational Relaxation of Liquid Benzene-d 6 Confined to Nanoporous Silica Glasses. </w:t>
-      </w:r>
-      <w:r>
-        <w:rPr>
-          <w:rFonts w:ascii="Times New Roman" w:hAnsi="Times New Roman" w:cs="Times New Roman"/>
-          <w:i/>
-        </w:rPr>
-        <w:t>The Journal of Physical Chemistry, 100</w:t>
-      </w:r>
-      <w:r>
-        <w:rPr>
-          <w:rFonts w:ascii="Times New Roman" w:hAnsi="Times New Roman" w:cs="Times New Roman"/>
-        </w:rPr>
-        <w:t xml:space="preserve">(42), 16789-16793. </w:t>
-      </w:r>
-      <w:r>
-        <w:rPr>
-          <w:rFonts w:ascii="Times New Roman" w:hAnsi="Times New Roman" w:cs="Times New Roman"/>
+          <w:rFonts w:asciiTheme="majorBidi" w:hAnsiTheme="majorBidi" w:cstheme="majorBidi"/>
         </w:rPr>
         <w:fldChar w:fldCharType="end"/>
       </w:r>
     </w:p>
     <w:sectPr>
-      <w:headerReference w:type="default" r:id="rId22"/>
+      <w:headerReference w:type="default" r:id="rId25"/>
       <w:pgSz w:w="12240" w:h="15840"/>
       <w:pgMar w:top="1440" w:right="1440" w:bottom="1440" w:left="1440" w:header="708" w:footer="708" w:gutter="0"/>
       <w:cols w:space="708"/>
@@ -9496,42 +10783,8 @@
         <w:color w:val="000000"/>
         <w:lang w:val="es-MX"/>
       </w:rPr>
-      <w:t xml:space="preserve">Zahra (Aida) </w:t>
+      <w:t>Zahra (Aida) Taravat Fard</w:t>
     </w:r>
-    <w:proofErr w:type="spellStart"/>
-    <w:r>
-      <w:rPr>
-        <w:rFonts w:asciiTheme="majorBidi" w:hAnsiTheme="majorBidi" w:cstheme="majorBidi"/>
-        <w:b/>
-        <w:bCs/>
-        <w:color w:val="000000"/>
-        <w:lang w:val="es-MX"/>
-      </w:rPr>
-      <w:t>Taravat</w:t>
-    </w:r>
-    <w:proofErr w:type="spellEnd"/>
-    <w:r>
-      <w:rPr>
-        <w:rFonts w:asciiTheme="majorBidi" w:hAnsiTheme="majorBidi" w:cstheme="majorBidi"/>
-        <w:b/>
-        <w:bCs/>
-        <w:color w:val="000000"/>
-        <w:lang w:val="es-MX"/>
-      </w:rPr>
-      <w:t xml:space="preserve"> </w:t>
-    </w:r>
-    <w:proofErr w:type="spellStart"/>
-    <w:r>
-      <w:rPr>
-        <w:rFonts w:asciiTheme="majorBidi" w:hAnsiTheme="majorBidi" w:cstheme="majorBidi"/>
-        <w:b/>
-        <w:bCs/>
-        <w:color w:val="000000"/>
-        <w:lang w:val="es-MX"/>
-      </w:rPr>
-      <w:t>Fard</w:t>
-    </w:r>
-    <w:proofErr w:type="spellEnd"/>
     <w:r>
       <w:rPr>
         <w:rFonts w:asciiTheme="majorBidi" w:hAnsiTheme="majorBidi" w:cstheme="majorBidi"/>
@@ -9604,6 +10857,92 @@
 <file path=word/numbering.xml><?xml version="1.0" encoding="utf-8"?>
 <w:numbering xmlns:wpc="http://schemas.microsoft.com/office/word/2010/wordprocessingCanvas" xmlns:cx="http://schemas.microsoft.com/office/drawing/2014/chartex" xmlns:cx1="http://schemas.microsoft.com/office/drawing/2015/9/8/chartex" xmlns:cx2="http://schemas.microsoft.com/office/drawing/2015/10/21/chartex" xmlns:cx3="http://schemas.microsoft.com/office/drawing/2016/5/9/chartex" xmlns:cx4="http://schemas.microsoft.com/office/drawing/2016/5/10/chartex" xmlns:cx5="http://schemas.microsoft.com/office/drawing/2016/5/11/chartex" xmlns:cx6="http://schemas.microsoft.com/office/drawing/2016/5/12/chartex" xmlns:cx7="http://schemas.microsoft.com/office/drawing/2016/5/13/chartex" xmlns:cx8="http://schemas.microsoft.com/office/drawing/2016/5/14/chartex" xmlns:mc="http://schemas.openxmlformats.org/markup-compatibility/2006" xmlns:aink="http://schemas.microsoft.com/office/drawing/2016/ink" xmlns:am3d="http://schemas.microsoft.com/office/drawing/2017/model3d" xmlns:o="urn:schemas-microsoft-com:office:office" xmlns:r="http://schemas.openxmlformats.org/officeDocument/2006/relationships" xmlns:m="http://schemas.openxmlformats.org/officeDocument/2006/math" xmlns:v="urn:schemas-microsoft-com:vml" xmlns:wp14="http://schemas.microsoft.com/office/word/2010/wordprocessingDrawing" xmlns:wp="http://schemas.openxmlformats.org/drawingml/2006/wordprocessingDrawing" xmlns:w10="urn:schemas-microsoft-com:office:word" xmlns:w="http://schemas.openxmlformats.org/wordprocessingml/2006/main" xmlns:w14="http://schemas.microsoft.com/office/word/2010/wordml" xmlns:w15="http://schemas.microsoft.com/office/word/2012/wordml" xmlns:w16cex="http://schemas.microsoft.com/office/word/2018/wordml/cex" xmlns:w16cid="http://schemas.microsoft.com/office/word/2016/wordml/cid" xmlns:w16="http://schemas.microsoft.com/office/word/2018/wordml" xmlns:w16se="http://schemas.microsoft.com/office/word/2015/wordml/symex" xmlns:wpg="http://schemas.microsoft.com/office/word/2010/wordprocessingGroup" xmlns:wpi="http://schemas.microsoft.com/office/word/2010/wordprocessingInk" xmlns:wne="http://schemas.microsoft.com/office/word/2006/wordml" xmlns:wps="http://schemas.microsoft.com/office/word/2010/wordprocessingShape" mc:Ignorable="w14 w15 w16se w16cid w16 w16cex wp14">
   <w:abstractNum w:abstractNumId="0" w15:restartNumberingAfterBreak="0">
+    <w:nsid w:val="048501AD"/>
+    <w:multiLevelType w:val="hybridMultilevel"/>
+    <w:tmpl w:val="89B45E6E"/>
+    <w:lvl w:ilvl="0" w:tplc="8326DB16">
+      <w:start w:val="1"/>
+      <w:numFmt w:val="decimal"/>
+      <w:lvlText w:val="%1."/>
+      <w:lvlJc w:val="left"/>
+      <w:pPr>
+        <w:ind w:left="720" w:hanging="360"/>
+      </w:pPr>
+    </w:lvl>
+    <w:lvl w:ilvl="1" w:tplc="04090019">
+      <w:start w:val="1"/>
+      <w:numFmt w:val="lowerLetter"/>
+      <w:lvlText w:val="%2."/>
+      <w:lvlJc w:val="left"/>
+      <w:pPr>
+        <w:ind w:left="1440" w:hanging="360"/>
+      </w:pPr>
+    </w:lvl>
+    <w:lvl w:ilvl="2" w:tplc="0409001B">
+      <w:start w:val="1"/>
+      <w:numFmt w:val="lowerRoman"/>
+      <w:lvlText w:val="%3."/>
+      <w:lvlJc w:val="right"/>
+      <w:pPr>
+        <w:ind w:left="2160" w:hanging="180"/>
+      </w:pPr>
+    </w:lvl>
+    <w:lvl w:ilvl="3" w:tplc="0409000F">
+      <w:start w:val="1"/>
+      <w:numFmt w:val="decimal"/>
+      <w:lvlText w:val="%4."/>
+      <w:lvlJc w:val="left"/>
+      <w:pPr>
+        <w:ind w:left="2880" w:hanging="360"/>
+      </w:pPr>
+    </w:lvl>
+    <w:lvl w:ilvl="4" w:tplc="04090019">
+      <w:start w:val="1"/>
+      <w:numFmt w:val="lowerLetter"/>
+      <w:lvlText w:val="%5."/>
+      <w:lvlJc w:val="left"/>
+      <w:pPr>
+        <w:ind w:left="3600" w:hanging="360"/>
+      </w:pPr>
+    </w:lvl>
+    <w:lvl w:ilvl="5" w:tplc="0409001B">
+      <w:start w:val="1"/>
+      <w:numFmt w:val="lowerRoman"/>
+      <w:lvlText w:val="%6."/>
+      <w:lvlJc w:val="right"/>
+      <w:pPr>
+        <w:ind w:left="4320" w:hanging="180"/>
+      </w:pPr>
+    </w:lvl>
+    <w:lvl w:ilvl="6" w:tplc="0409000F">
+      <w:start w:val="1"/>
+      <w:numFmt w:val="decimal"/>
+      <w:lvlText w:val="%7."/>
+      <w:lvlJc w:val="left"/>
+      <w:pPr>
+        <w:ind w:left="5040" w:hanging="360"/>
+      </w:pPr>
+    </w:lvl>
+    <w:lvl w:ilvl="7" w:tplc="04090019">
+      <w:start w:val="1"/>
+      <w:numFmt w:val="lowerLetter"/>
+      <w:lvlText w:val="%8."/>
+      <w:lvlJc w:val="left"/>
+      <w:pPr>
+        <w:ind w:left="5760" w:hanging="360"/>
+      </w:pPr>
+    </w:lvl>
+    <w:lvl w:ilvl="8" w:tplc="0409001B">
+      <w:start w:val="1"/>
+      <w:numFmt w:val="lowerRoman"/>
+      <w:lvlText w:val="%9."/>
+      <w:lvlJc w:val="right"/>
+      <w:pPr>
+        <w:ind w:left="6480" w:hanging="180"/>
+      </w:pPr>
+    </w:lvl>
+  </w:abstractNum>
+  <w:abstractNum w:abstractNumId="1" w15:restartNumberingAfterBreak="0">
     <w:nsid w:val="051A5C90"/>
     <w:multiLevelType w:val="hybridMultilevel"/>
     <w:tmpl w:val="91F61B1C"/>
@@ -9697,7 +11036,7 @@
       </w:pPr>
     </w:lvl>
   </w:abstractNum>
-  <w:abstractNum w:abstractNumId="1" w15:restartNumberingAfterBreak="0">
+  <w:abstractNum w:abstractNumId="2" w15:restartNumberingAfterBreak="0">
     <w:nsid w:val="0F1C5EEE"/>
     <w:multiLevelType w:val="hybridMultilevel"/>
     <w:tmpl w:val="4014B4AE"/>
@@ -9783,7 +11122,7 @@
       </w:pPr>
     </w:lvl>
   </w:abstractNum>
-  <w:abstractNum w:abstractNumId="2" w15:restartNumberingAfterBreak="0">
+  <w:abstractNum w:abstractNumId="3" w15:restartNumberingAfterBreak="0">
     <w:nsid w:val="0F9458AF"/>
     <w:multiLevelType w:val="hybridMultilevel"/>
     <w:tmpl w:val="5E4ABF6E"/>
@@ -9872,7 +11211,7 @@
       </w:pPr>
     </w:lvl>
   </w:abstractNum>
-  <w:abstractNum w:abstractNumId="3" w15:restartNumberingAfterBreak="0">
+  <w:abstractNum w:abstractNumId="4" w15:restartNumberingAfterBreak="0">
     <w:nsid w:val="13DC08A5"/>
     <w:multiLevelType w:val="hybridMultilevel"/>
     <w:tmpl w:val="5E4ABF6E"/>
@@ -9961,7 +11300,7 @@
       </w:pPr>
     </w:lvl>
   </w:abstractNum>
-  <w:abstractNum w:abstractNumId="4" w15:restartNumberingAfterBreak="0">
+  <w:abstractNum w:abstractNumId="5" w15:restartNumberingAfterBreak="0">
     <w:nsid w:val="15BA2D5E"/>
     <w:multiLevelType w:val="hybridMultilevel"/>
     <w:tmpl w:val="6076FB0C"/>
@@ -10050,7 +11389,7 @@
       </w:pPr>
     </w:lvl>
   </w:abstractNum>
-  <w:abstractNum w:abstractNumId="5" w15:restartNumberingAfterBreak="0">
+  <w:abstractNum w:abstractNumId="6" w15:restartNumberingAfterBreak="0">
     <w:nsid w:val="185D6516"/>
     <w:multiLevelType w:val="hybridMultilevel"/>
     <w:tmpl w:val="6FC410D8"/>
@@ -10139,7 +11478,7 @@
       </w:pPr>
     </w:lvl>
   </w:abstractNum>
-  <w:abstractNum w:abstractNumId="6" w15:restartNumberingAfterBreak="0">
+  <w:abstractNum w:abstractNumId="7" w15:restartNumberingAfterBreak="0">
     <w:nsid w:val="19946F1D"/>
     <w:multiLevelType w:val="hybridMultilevel"/>
     <w:tmpl w:val="FF6EBB7E"/>
@@ -10225,7 +11564,7 @@
       </w:pPr>
     </w:lvl>
   </w:abstractNum>
-  <w:abstractNum w:abstractNumId="7" w15:restartNumberingAfterBreak="0">
+  <w:abstractNum w:abstractNumId="8" w15:restartNumberingAfterBreak="0">
     <w:nsid w:val="1C757C81"/>
     <w:multiLevelType w:val="hybridMultilevel"/>
     <w:tmpl w:val="AFB086FC"/>
@@ -10314,7 +11653,7 @@
       </w:pPr>
     </w:lvl>
   </w:abstractNum>
-  <w:abstractNum w:abstractNumId="8" w15:restartNumberingAfterBreak="0">
+  <w:abstractNum w:abstractNumId="9" w15:restartNumberingAfterBreak="0">
     <w:nsid w:val="2BE8225C"/>
     <w:multiLevelType w:val="hybridMultilevel"/>
     <w:tmpl w:val="AB9292B6"/>
@@ -10403,7 +11742,7 @@
       </w:pPr>
     </w:lvl>
   </w:abstractNum>
-  <w:abstractNum w:abstractNumId="9" w15:restartNumberingAfterBreak="0">
+  <w:abstractNum w:abstractNumId="10" w15:restartNumberingAfterBreak="0">
     <w:nsid w:val="30B009A0"/>
     <w:multiLevelType w:val="hybridMultilevel"/>
     <w:tmpl w:val="78EA0684"/>
@@ -10492,7 +11831,7 @@
       </w:pPr>
     </w:lvl>
   </w:abstractNum>
-  <w:abstractNum w:abstractNumId="10" w15:restartNumberingAfterBreak="0">
+  <w:abstractNum w:abstractNumId="11" w15:restartNumberingAfterBreak="0">
     <w:nsid w:val="347A75C6"/>
     <w:multiLevelType w:val="hybridMultilevel"/>
     <w:tmpl w:val="0256E208"/>
@@ -10583,7 +11922,7 @@
       </w:pPr>
     </w:lvl>
   </w:abstractNum>
-  <w:abstractNum w:abstractNumId="11" w15:restartNumberingAfterBreak="0">
+  <w:abstractNum w:abstractNumId="12" w15:restartNumberingAfterBreak="0">
     <w:nsid w:val="3E44716C"/>
     <w:multiLevelType w:val="hybridMultilevel"/>
     <w:tmpl w:val="72F2120C"/>
@@ -10696,7 +12035,7 @@
       </w:rPr>
     </w:lvl>
   </w:abstractNum>
-  <w:abstractNum w:abstractNumId="12" w15:restartNumberingAfterBreak="0">
+  <w:abstractNum w:abstractNumId="13" w15:restartNumberingAfterBreak="0">
     <w:nsid w:val="3E9B0014"/>
     <w:multiLevelType w:val="hybridMultilevel"/>
     <w:tmpl w:val="5428E992"/>
@@ -10785,7 +12124,7 @@
       </w:pPr>
     </w:lvl>
   </w:abstractNum>
-  <w:abstractNum w:abstractNumId="13" w15:restartNumberingAfterBreak="0">
+  <w:abstractNum w:abstractNumId="14" w15:restartNumberingAfterBreak="0">
     <w:nsid w:val="426904AC"/>
     <w:multiLevelType w:val="hybridMultilevel"/>
     <w:tmpl w:val="C5063296"/>
@@ -10871,7 +12210,7 @@
       </w:pPr>
     </w:lvl>
   </w:abstractNum>
-  <w:abstractNum w:abstractNumId="14" w15:restartNumberingAfterBreak="0">
+  <w:abstractNum w:abstractNumId="15" w15:restartNumberingAfterBreak="0">
     <w:nsid w:val="47857699"/>
     <w:multiLevelType w:val="hybridMultilevel"/>
     <w:tmpl w:val="110A1716"/>
@@ -10957,7 +12296,7 @@
       </w:pPr>
     </w:lvl>
   </w:abstractNum>
-  <w:abstractNum w:abstractNumId="15" w15:restartNumberingAfterBreak="0">
+  <w:abstractNum w:abstractNumId="16" w15:restartNumberingAfterBreak="0">
     <w:nsid w:val="519E7364"/>
     <w:multiLevelType w:val="hybridMultilevel"/>
     <w:tmpl w:val="AAB09E02"/>
@@ -11048,7 +12387,7 @@
       </w:pPr>
     </w:lvl>
   </w:abstractNum>
-  <w:abstractNum w:abstractNumId="16" w15:restartNumberingAfterBreak="0">
+  <w:abstractNum w:abstractNumId="17" w15:restartNumberingAfterBreak="0">
     <w:nsid w:val="52233EFF"/>
     <w:multiLevelType w:val="hybridMultilevel"/>
     <w:tmpl w:val="431E44D6"/>
@@ -11134,7 +12473,7 @@
       </w:pPr>
     </w:lvl>
   </w:abstractNum>
-  <w:abstractNum w:abstractNumId="17" w15:restartNumberingAfterBreak="0">
+  <w:abstractNum w:abstractNumId="18" w15:restartNumberingAfterBreak="0">
     <w:nsid w:val="5ADE444A"/>
     <w:multiLevelType w:val="hybridMultilevel"/>
     <w:tmpl w:val="78EA0684"/>
@@ -11223,7 +12562,7 @@
       </w:pPr>
     </w:lvl>
   </w:abstractNum>
-  <w:abstractNum w:abstractNumId="18" w15:restartNumberingAfterBreak="0">
+  <w:abstractNum w:abstractNumId="19" w15:restartNumberingAfterBreak="0">
     <w:nsid w:val="5FB90758"/>
     <w:multiLevelType w:val="hybridMultilevel"/>
     <w:tmpl w:val="E062BD38"/>
@@ -11309,7 +12648,7 @@
       </w:pPr>
     </w:lvl>
   </w:abstractNum>
-  <w:abstractNum w:abstractNumId="19" w15:restartNumberingAfterBreak="0">
+  <w:abstractNum w:abstractNumId="20" w15:restartNumberingAfterBreak="0">
     <w:nsid w:val="60FF533B"/>
     <w:multiLevelType w:val="hybridMultilevel"/>
     <w:tmpl w:val="1102F056"/>
@@ -11398,7 +12737,273 @@
       </w:pPr>
     </w:lvl>
   </w:abstractNum>
-  <w:abstractNum w:abstractNumId="20" w15:restartNumberingAfterBreak="0">
+  <w:abstractNum w:abstractNumId="21" w15:restartNumberingAfterBreak="0">
+    <w:nsid w:val="618F01AA"/>
+    <w:multiLevelType w:val="hybridMultilevel"/>
+    <w:tmpl w:val="7D524F7E"/>
+    <w:lvl w:ilvl="0" w:tplc="0409000F">
+      <w:start w:val="1"/>
+      <w:numFmt w:val="decimal"/>
+      <w:lvlText w:val="%1."/>
+      <w:lvlJc w:val="left"/>
+      <w:pPr>
+        <w:ind w:left="720" w:hanging="360"/>
+      </w:pPr>
+    </w:lvl>
+    <w:lvl w:ilvl="1" w:tplc="04090019" w:tentative="1">
+      <w:start w:val="1"/>
+      <w:numFmt w:val="lowerLetter"/>
+      <w:lvlText w:val="%2."/>
+      <w:lvlJc w:val="left"/>
+      <w:pPr>
+        <w:ind w:left="1440" w:hanging="360"/>
+      </w:pPr>
+    </w:lvl>
+    <w:lvl w:ilvl="2" w:tplc="0409001B" w:tentative="1">
+      <w:start w:val="1"/>
+      <w:numFmt w:val="lowerRoman"/>
+      <w:lvlText w:val="%3."/>
+      <w:lvlJc w:val="right"/>
+      <w:pPr>
+        <w:ind w:left="2160" w:hanging="180"/>
+      </w:pPr>
+    </w:lvl>
+    <w:lvl w:ilvl="3" w:tplc="0409000F" w:tentative="1">
+      <w:start w:val="1"/>
+      <w:numFmt w:val="decimal"/>
+      <w:lvlText w:val="%4."/>
+      <w:lvlJc w:val="left"/>
+      <w:pPr>
+        <w:ind w:left="2880" w:hanging="360"/>
+      </w:pPr>
+    </w:lvl>
+    <w:lvl w:ilvl="4" w:tplc="04090019" w:tentative="1">
+      <w:start w:val="1"/>
+      <w:numFmt w:val="lowerLetter"/>
+      <w:lvlText w:val="%5."/>
+      <w:lvlJc w:val="left"/>
+      <w:pPr>
+        <w:ind w:left="3600" w:hanging="360"/>
+      </w:pPr>
+    </w:lvl>
+    <w:lvl w:ilvl="5" w:tplc="0409001B" w:tentative="1">
+      <w:start w:val="1"/>
+      <w:numFmt w:val="lowerRoman"/>
+      <w:lvlText w:val="%6."/>
+      <w:lvlJc w:val="right"/>
+      <w:pPr>
+        <w:ind w:left="4320" w:hanging="180"/>
+      </w:pPr>
+    </w:lvl>
+    <w:lvl w:ilvl="6" w:tplc="0409000F" w:tentative="1">
+      <w:start w:val="1"/>
+      <w:numFmt w:val="decimal"/>
+      <w:lvlText w:val="%7."/>
+      <w:lvlJc w:val="left"/>
+      <w:pPr>
+        <w:ind w:left="5040" w:hanging="360"/>
+      </w:pPr>
+    </w:lvl>
+    <w:lvl w:ilvl="7" w:tplc="04090019" w:tentative="1">
+      <w:start w:val="1"/>
+      <w:numFmt w:val="lowerLetter"/>
+      <w:lvlText w:val="%8."/>
+      <w:lvlJc w:val="left"/>
+      <w:pPr>
+        <w:ind w:left="5760" w:hanging="360"/>
+      </w:pPr>
+    </w:lvl>
+    <w:lvl w:ilvl="8" w:tplc="0409001B" w:tentative="1">
+      <w:start w:val="1"/>
+      <w:numFmt w:val="lowerRoman"/>
+      <w:lvlText w:val="%9."/>
+      <w:lvlJc w:val="right"/>
+      <w:pPr>
+        <w:ind w:left="6480" w:hanging="180"/>
+      </w:pPr>
+    </w:lvl>
+  </w:abstractNum>
+  <w:abstractNum w:abstractNumId="22" w15:restartNumberingAfterBreak="0">
+    <w:nsid w:val="716C100D"/>
+    <w:multiLevelType w:val="hybridMultilevel"/>
+    <w:tmpl w:val="AE8E223A"/>
+    <w:lvl w:ilvl="0" w:tplc="94723FFC">
+      <w:start w:val="1"/>
+      <w:numFmt w:val="lowerLetter"/>
+      <w:lvlText w:val="%1)"/>
+      <w:lvlJc w:val="left"/>
+      <w:pPr>
+        <w:ind w:left="720" w:hanging="360"/>
+      </w:pPr>
+      <w:rPr>
+        <w:rFonts w:ascii="Times-Roman" w:hAnsi="Times-Roman" w:cs="Times-Roman" w:hint="default"/>
+        <w:sz w:val="20"/>
+        <w:szCs w:val="20"/>
+      </w:rPr>
+    </w:lvl>
+    <w:lvl w:ilvl="1" w:tplc="04090019" w:tentative="1">
+      <w:start w:val="1"/>
+      <w:numFmt w:val="lowerLetter"/>
+      <w:lvlText w:val="%2."/>
+      <w:lvlJc w:val="left"/>
+      <w:pPr>
+        <w:ind w:left="1440" w:hanging="360"/>
+      </w:pPr>
+    </w:lvl>
+    <w:lvl w:ilvl="2" w:tplc="0409001B" w:tentative="1">
+      <w:start w:val="1"/>
+      <w:numFmt w:val="lowerRoman"/>
+      <w:lvlText w:val="%3."/>
+      <w:lvlJc w:val="right"/>
+      <w:pPr>
+        <w:ind w:left="2160" w:hanging="180"/>
+      </w:pPr>
+    </w:lvl>
+    <w:lvl w:ilvl="3" w:tplc="0409000F" w:tentative="1">
+      <w:start w:val="1"/>
+      <w:numFmt w:val="decimal"/>
+      <w:lvlText w:val="%4."/>
+      <w:lvlJc w:val="left"/>
+      <w:pPr>
+        <w:ind w:left="2880" w:hanging="360"/>
+      </w:pPr>
+    </w:lvl>
+    <w:lvl w:ilvl="4" w:tplc="04090019" w:tentative="1">
+      <w:start w:val="1"/>
+      <w:numFmt w:val="lowerLetter"/>
+      <w:lvlText w:val="%5."/>
+      <w:lvlJc w:val="left"/>
+      <w:pPr>
+        <w:ind w:left="3600" w:hanging="360"/>
+      </w:pPr>
+    </w:lvl>
+    <w:lvl w:ilvl="5" w:tplc="0409001B" w:tentative="1">
+      <w:start w:val="1"/>
+      <w:numFmt w:val="lowerRoman"/>
+      <w:lvlText w:val="%6."/>
+      <w:lvlJc w:val="right"/>
+      <w:pPr>
+        <w:ind w:left="4320" w:hanging="180"/>
+      </w:pPr>
+    </w:lvl>
+    <w:lvl w:ilvl="6" w:tplc="0409000F" w:tentative="1">
+      <w:start w:val="1"/>
+      <w:numFmt w:val="decimal"/>
+      <w:lvlText w:val="%7."/>
+      <w:lvlJc w:val="left"/>
+      <w:pPr>
+        <w:ind w:left="5040" w:hanging="360"/>
+      </w:pPr>
+    </w:lvl>
+    <w:lvl w:ilvl="7" w:tplc="04090019" w:tentative="1">
+      <w:start w:val="1"/>
+      <w:numFmt w:val="lowerLetter"/>
+      <w:lvlText w:val="%8."/>
+      <w:lvlJc w:val="left"/>
+      <w:pPr>
+        <w:ind w:left="5760" w:hanging="360"/>
+      </w:pPr>
+    </w:lvl>
+    <w:lvl w:ilvl="8" w:tplc="0409001B" w:tentative="1">
+      <w:start w:val="1"/>
+      <w:numFmt w:val="lowerRoman"/>
+      <w:lvlText w:val="%9."/>
+      <w:lvlJc w:val="right"/>
+      <w:pPr>
+        <w:ind w:left="6480" w:hanging="180"/>
+      </w:pPr>
+    </w:lvl>
+  </w:abstractNum>
+  <w:abstractNum w:abstractNumId="23" w15:restartNumberingAfterBreak="0">
+    <w:nsid w:val="749F5672"/>
+    <w:multiLevelType w:val="hybridMultilevel"/>
+    <w:tmpl w:val="99362AB4"/>
+    <w:lvl w:ilvl="0" w:tplc="A62671EA">
+      <w:start w:val="1"/>
+      <w:numFmt w:val="upperLetter"/>
+      <w:lvlText w:val="%1)"/>
+      <w:lvlJc w:val="left"/>
+      <w:pPr>
+        <w:ind w:left="720" w:hanging="360"/>
+      </w:pPr>
+      <w:rPr>
+        <w:rFonts w:hint="default"/>
+      </w:rPr>
+    </w:lvl>
+    <w:lvl w:ilvl="1" w:tplc="04090019" w:tentative="1">
+      <w:start w:val="1"/>
+      <w:numFmt w:val="lowerLetter"/>
+      <w:lvlText w:val="%2."/>
+      <w:lvlJc w:val="left"/>
+      <w:pPr>
+        <w:ind w:left="1440" w:hanging="360"/>
+      </w:pPr>
+    </w:lvl>
+    <w:lvl w:ilvl="2" w:tplc="0409001B" w:tentative="1">
+      <w:start w:val="1"/>
+      <w:numFmt w:val="lowerRoman"/>
+      <w:lvlText w:val="%3."/>
+      <w:lvlJc w:val="right"/>
+      <w:pPr>
+        <w:ind w:left="2160" w:hanging="180"/>
+      </w:pPr>
+    </w:lvl>
+    <w:lvl w:ilvl="3" w:tplc="0409000F" w:tentative="1">
+      <w:start w:val="1"/>
+      <w:numFmt w:val="decimal"/>
+      <w:lvlText w:val="%4."/>
+      <w:lvlJc w:val="left"/>
+      <w:pPr>
+        <w:ind w:left="2880" w:hanging="360"/>
+      </w:pPr>
+    </w:lvl>
+    <w:lvl w:ilvl="4" w:tplc="04090019" w:tentative="1">
+      <w:start w:val="1"/>
+      <w:numFmt w:val="lowerLetter"/>
+      <w:lvlText w:val="%5."/>
+      <w:lvlJc w:val="left"/>
+      <w:pPr>
+        <w:ind w:left="3600" w:hanging="360"/>
+      </w:pPr>
+    </w:lvl>
+    <w:lvl w:ilvl="5" w:tplc="0409001B" w:tentative="1">
+      <w:start w:val="1"/>
+      <w:numFmt w:val="lowerRoman"/>
+      <w:lvlText w:val="%6."/>
+      <w:lvlJc w:val="right"/>
+      <w:pPr>
+        <w:ind w:left="4320" w:hanging="180"/>
+      </w:pPr>
+    </w:lvl>
+    <w:lvl w:ilvl="6" w:tplc="0409000F" w:tentative="1">
+      <w:start w:val="1"/>
+      <w:numFmt w:val="decimal"/>
+      <w:lvlText w:val="%7."/>
+      <w:lvlJc w:val="left"/>
+      <w:pPr>
+        <w:ind w:left="5040" w:hanging="360"/>
+      </w:pPr>
+    </w:lvl>
+    <w:lvl w:ilvl="7" w:tplc="04090019" w:tentative="1">
+      <w:start w:val="1"/>
+      <w:numFmt w:val="lowerLetter"/>
+      <w:lvlText w:val="%8."/>
+      <w:lvlJc w:val="left"/>
+      <w:pPr>
+        <w:ind w:left="5760" w:hanging="360"/>
+      </w:pPr>
+    </w:lvl>
+    <w:lvl w:ilvl="8" w:tplc="0409001B" w:tentative="1">
+      <w:start w:val="1"/>
+      <w:numFmt w:val="lowerRoman"/>
+      <w:lvlText w:val="%9."/>
+      <w:lvlJc w:val="right"/>
+      <w:pPr>
+        <w:ind w:left="6480" w:hanging="180"/>
+      </w:pPr>
+    </w:lvl>
+  </w:abstractNum>
+  <w:abstractNum w:abstractNumId="24" w15:restartNumberingAfterBreak="0">
     <w:nsid w:val="77EC7C6D"/>
     <w:multiLevelType w:val="hybridMultilevel"/>
     <w:tmpl w:val="7C0C6000"/>
@@ -11487,7 +13092,7 @@
       </w:pPr>
     </w:lvl>
   </w:abstractNum>
-  <w:abstractNum w:abstractNumId="21" w15:restartNumberingAfterBreak="0">
+  <w:abstractNum w:abstractNumId="25" w15:restartNumberingAfterBreak="0">
     <w:nsid w:val="78D67766"/>
     <w:multiLevelType w:val="hybridMultilevel"/>
     <w:tmpl w:val="4D74EEF4"/>
@@ -11573,7 +13178,7 @@
       </w:pPr>
     </w:lvl>
   </w:abstractNum>
-  <w:abstractNum w:abstractNumId="22" w15:restartNumberingAfterBreak="0">
+  <w:abstractNum w:abstractNumId="26" w15:restartNumberingAfterBreak="0">
     <w:nsid w:val="797250FF"/>
     <w:multiLevelType w:val="hybridMultilevel"/>
     <w:tmpl w:val="6612387E"/>
@@ -11665,7 +13270,7 @@
       </w:pPr>
     </w:lvl>
   </w:abstractNum>
-  <w:abstractNum w:abstractNumId="23" w15:restartNumberingAfterBreak="0">
+  <w:abstractNum w:abstractNumId="27" w15:restartNumberingAfterBreak="0">
     <w:nsid w:val="7BDA38DC"/>
     <w:multiLevelType w:val="hybridMultilevel"/>
     <w:tmpl w:val="658ACE48"/>
@@ -11751,7 +13356,7 @@
       </w:pPr>
     </w:lvl>
   </w:abstractNum>
-  <w:abstractNum w:abstractNumId="24" w15:restartNumberingAfterBreak="0">
+  <w:abstractNum w:abstractNumId="28" w15:restartNumberingAfterBreak="0">
     <w:nsid w:val="7EAD14DF"/>
     <w:multiLevelType w:val="hybridMultilevel"/>
     <w:tmpl w:val="A380E598"/>
@@ -11841,79 +13446,121 @@
     </w:lvl>
   </w:abstractNum>
   <w:num w:numId="1">
+    <w:abstractNumId w:val="16"/>
+  </w:num>
+  <w:num w:numId="2">
+    <w:abstractNumId w:val="27"/>
+  </w:num>
+  <w:num w:numId="3">
+    <w:abstractNumId w:val="25"/>
+  </w:num>
+  <w:num w:numId="4">
+    <w:abstractNumId w:val="17"/>
+  </w:num>
+  <w:num w:numId="5">
+    <w:abstractNumId w:val="13"/>
+  </w:num>
+  <w:num w:numId="6">
     <w:abstractNumId w:val="15"/>
   </w:num>
-  <w:num w:numId="2">
+  <w:num w:numId="7">
+    <w:abstractNumId w:val="1"/>
+  </w:num>
+  <w:num w:numId="8">
+    <w:abstractNumId w:val="11"/>
+  </w:num>
+  <w:num w:numId="9">
+    <w:abstractNumId w:val="9"/>
+  </w:num>
+  <w:num w:numId="10">
+    <w:abstractNumId w:val="12"/>
+  </w:num>
+  <w:num w:numId="11">
+    <w:abstractNumId w:val="26"/>
+  </w:num>
+  <w:num w:numId="12">
+    <w:abstractNumId w:val="20"/>
+  </w:num>
+  <w:num w:numId="13">
+    <w:abstractNumId w:val="8"/>
+  </w:num>
+  <w:num w:numId="14">
+    <w:abstractNumId w:val="18"/>
+  </w:num>
+  <w:num w:numId="15">
+    <w:abstractNumId w:val="28"/>
+  </w:num>
+  <w:num w:numId="16">
+    <w:abstractNumId w:val="14"/>
+  </w:num>
+  <w:num w:numId="17">
+    <w:abstractNumId w:val="19"/>
+  </w:num>
+  <w:num w:numId="18">
+    <w:abstractNumId w:val="24"/>
+  </w:num>
+  <w:num w:numId="19">
+    <w:abstractNumId w:val="5"/>
+  </w:num>
+  <w:num w:numId="20">
+    <w:abstractNumId w:val="7"/>
+  </w:num>
+  <w:num w:numId="21">
+    <w:abstractNumId w:val="2"/>
+  </w:num>
+  <w:num w:numId="22">
+    <w:abstractNumId w:val="6"/>
+  </w:num>
+  <w:num w:numId="23">
+    <w:abstractNumId w:val="10"/>
+  </w:num>
+  <w:num w:numId="24">
+    <w:abstractNumId w:val="4"/>
+  </w:num>
+  <w:num w:numId="25">
+    <w:abstractNumId w:val="3"/>
+  </w:num>
+  <w:num w:numId="26">
+    <w:abstractNumId w:val="0"/>
+    <w:lvlOverride w:ilvl="0">
+      <w:startOverride w:val="1"/>
+    </w:lvlOverride>
+    <w:lvlOverride w:ilvl="1">
+      <w:startOverride w:val="1"/>
+    </w:lvlOverride>
+    <w:lvlOverride w:ilvl="2">
+      <w:startOverride w:val="1"/>
+    </w:lvlOverride>
+    <w:lvlOverride w:ilvl="3">
+      <w:startOverride w:val="1"/>
+    </w:lvlOverride>
+    <w:lvlOverride w:ilvl="4">
+      <w:startOverride w:val="1"/>
+    </w:lvlOverride>
+    <w:lvlOverride w:ilvl="5">
+      <w:startOverride w:val="1"/>
+    </w:lvlOverride>
+    <w:lvlOverride w:ilvl="6">
+      <w:startOverride w:val="1"/>
+    </w:lvlOverride>
+    <w:lvlOverride w:ilvl="7">
+      <w:startOverride w:val="1"/>
+    </w:lvlOverride>
+    <w:lvlOverride w:ilvl="8">
+      <w:startOverride w:val="1"/>
+    </w:lvlOverride>
+  </w:num>
+  <w:num w:numId="27">
     <w:abstractNumId w:val="23"/>
   </w:num>
-  <w:num w:numId="3">
-    <w:abstractNumId w:val="21"/>
+  <w:num w:numId="28">
+    <w:abstractNumId w:val="22"/>
   </w:num>
-  <w:num w:numId="4">
-    <w:abstractNumId w:val="16"/>
-  </w:num>
-  <w:num w:numId="5">
-    <w:abstractNumId w:val="12"/>
-  </w:num>
-  <w:num w:numId="6">
-    <w:abstractNumId w:val="14"/>
-  </w:num>
-  <w:num w:numId="7">
+  <w:num w:numId="29">
     <w:abstractNumId w:val="0"/>
   </w:num>
-  <w:num w:numId="8">
-    <w:abstractNumId w:val="10"/>
-  </w:num>
-  <w:num w:numId="9">
-    <w:abstractNumId w:val="8"/>
-  </w:num>
-  <w:num w:numId="10">
-    <w:abstractNumId w:val="11"/>
-  </w:num>
-  <w:num w:numId="11">
-    <w:abstractNumId w:val="22"/>
-  </w:num>
-  <w:num w:numId="12">
-    <w:abstractNumId w:val="19"/>
-  </w:num>
-  <w:num w:numId="13">
-    <w:abstractNumId w:val="7"/>
-  </w:num>
-  <w:num w:numId="14">
-    <w:abstractNumId w:val="17"/>
-  </w:num>
-  <w:num w:numId="15">
-    <w:abstractNumId w:val="24"/>
-  </w:num>
-  <w:num w:numId="16">
-    <w:abstractNumId w:val="13"/>
-  </w:num>
-  <w:num w:numId="17">
-    <w:abstractNumId w:val="18"/>
-  </w:num>
-  <w:num w:numId="18">
-    <w:abstractNumId w:val="20"/>
-  </w:num>
-  <w:num w:numId="19">
-    <w:abstractNumId w:val="4"/>
-  </w:num>
-  <w:num w:numId="20">
-    <w:abstractNumId w:val="6"/>
-  </w:num>
-  <w:num w:numId="21">
-    <w:abstractNumId w:val="1"/>
-  </w:num>
-  <w:num w:numId="22">
-    <w:abstractNumId w:val="5"/>
-  </w:num>
-  <w:num w:numId="23">
-    <w:abstractNumId w:val="9"/>
-  </w:num>
-  <w:num w:numId="24">
-    <w:abstractNumId w:val="3"/>
-  </w:num>
-  <w:num w:numId="25">
-    <w:abstractNumId w:val="2"/>
+  <w:num w:numId="30">
+    <w:abstractNumId w:val="21"/>
   </w:num>
 </w:numbering>
 </file>
@@ -12090,7 +13737,7 @@
     <w:lsdException w:name="Table Web 2" w:semiHidden="1" w:unhideWhenUsed="1"/>
     <w:lsdException w:name="Table Web 3" w:semiHidden="1" w:unhideWhenUsed="1"/>
     <w:lsdException w:name="Balloon Text" w:semiHidden="1" w:unhideWhenUsed="1"/>
-    <w:lsdException w:name="Table Grid" w:uiPriority="59"/>
+    <w:lsdException w:name="Table Grid" w:semiHidden="1" w:uiPriority="59" w:unhideWhenUsed="1"/>
     <w:lsdException w:name="Table Theme" w:semiHidden="1" w:unhideWhenUsed="1"/>
     <w:lsdException w:name="Placeholder Text" w:semiHidden="1"/>
     <w:lsdException w:name="No Spacing" w:uiPriority="1" w:qFormat="1"/>
@@ -12989,7 +14636,7 @@
 </file>
 
 <file path=customXml/itemProps1.xml><?xml version="1.0" encoding="utf-8"?>
-<ds:datastoreItem xmlns:ds="http://schemas.openxmlformats.org/officeDocument/2006/customXml" ds:itemID="{0A7720DF-2CC4-45A7-B770-99F4466B845D}">
+<ds:datastoreItem xmlns:ds="http://schemas.openxmlformats.org/officeDocument/2006/customXml" ds:itemID="{03F60372-FBB6-48F1-B0DA-BC5CEBC0997D}">
   <ds:schemaRefs>
     <ds:schemaRef ds:uri="http://schemas.openxmlformats.org/officeDocument/2006/bibliography"/>
   </ds:schemaRefs>

</xml_diff>